<commit_message>
Dodat i algoritam sortiranja Quick sort.
</commit_message>
<xml_diff>
--- a/Paralelizam u algoritmima sortiranja.docx
+++ b/Paralelizam u algoritmima sortiranja.docx
@@ -310,7 +310,7 @@
         <w:rPr>
           <w:noProof/>
         </w:rPr>
-        <w:instrText xml:space="preserve"> PAGEREF _Toc133514406 \h </w:instrText>
+        <w:instrText xml:space="preserve"> PAGEREF _Toc133577818 \h </w:instrText>
       </w:r>
       <w:r>
         <w:rPr>
@@ -386,7 +386,7 @@
         <w:rPr>
           <w:noProof/>
         </w:rPr>
-        <w:instrText xml:space="preserve"> PAGEREF _Toc133514407 \h </w:instrText>
+        <w:instrText xml:space="preserve"> PAGEREF _Toc133577819 \h </w:instrText>
       </w:r>
       <w:r>
         <w:rPr>
@@ -462,7 +462,7 @@
         <w:rPr>
           <w:noProof/>
         </w:rPr>
-        <w:instrText xml:space="preserve"> PAGEREF _Toc133514408 \h </w:instrText>
+        <w:instrText xml:space="preserve"> PAGEREF _Toc133577820 \h </w:instrText>
       </w:r>
       <w:r>
         <w:rPr>
@@ -538,7 +538,7 @@
         <w:rPr>
           <w:noProof/>
         </w:rPr>
-        <w:instrText xml:space="preserve"> PAGEREF _Toc133514409 \h </w:instrText>
+        <w:instrText xml:space="preserve"> PAGEREF _Toc133577821 \h </w:instrText>
       </w:r>
       <w:r>
         <w:rPr>
@@ -614,7 +614,7 @@
         <w:rPr>
           <w:noProof/>
         </w:rPr>
-        <w:instrText xml:space="preserve"> PAGEREF _Toc133514410 \h </w:instrText>
+        <w:instrText xml:space="preserve"> PAGEREF _Toc133577822 \h </w:instrText>
       </w:r>
       <w:r>
         <w:rPr>
@@ -690,7 +690,7 @@
         <w:rPr>
           <w:noProof/>
         </w:rPr>
-        <w:instrText xml:space="preserve"> PAGEREF _Toc133514411 \h </w:instrText>
+        <w:instrText xml:space="preserve"> PAGEREF _Toc133577823 \h </w:instrText>
       </w:r>
       <w:r>
         <w:rPr>
@@ -766,7 +766,7 @@
         <w:rPr>
           <w:noProof/>
         </w:rPr>
-        <w:instrText xml:space="preserve"> PAGEREF _Toc133514412 \h </w:instrText>
+        <w:instrText xml:space="preserve"> PAGEREF _Toc133577824 \h </w:instrText>
       </w:r>
       <w:r>
         <w:rPr>
@@ -842,7 +842,7 @@
         <w:rPr>
           <w:noProof/>
         </w:rPr>
-        <w:instrText xml:space="preserve"> PAGEREF _Toc133514413 \h </w:instrText>
+        <w:instrText xml:space="preserve"> PAGEREF _Toc133577825 \h </w:instrText>
       </w:r>
       <w:r>
         <w:rPr>
@@ -918,7 +918,7 @@
         <w:rPr>
           <w:noProof/>
         </w:rPr>
-        <w:instrText xml:space="preserve"> PAGEREF _Toc133514414 \h </w:instrText>
+        <w:instrText xml:space="preserve"> PAGEREF _Toc133577826 \h </w:instrText>
       </w:r>
       <w:r>
         <w:rPr>
@@ -935,7 +935,7 @@
         <w:rPr>
           <w:noProof/>
         </w:rPr>
-        <w:t>5</w:t>
+        <w:t>4</w:t>
       </w:r>
       <w:r>
         <w:rPr>
@@ -994,7 +994,7 @@
         <w:rPr>
           <w:noProof/>
         </w:rPr>
-        <w:instrText xml:space="preserve"> PAGEREF _Toc133514415 \h </w:instrText>
+        <w:instrText xml:space="preserve"> PAGEREF _Toc133577827 \h </w:instrText>
       </w:r>
       <w:r>
         <w:rPr>
@@ -1070,7 +1070,7 @@
         <w:rPr>
           <w:noProof/>
         </w:rPr>
-        <w:instrText xml:space="preserve"> PAGEREF _Toc133514416 \h </w:instrText>
+        <w:instrText xml:space="preserve"> PAGEREF _Toc133577828 \h </w:instrText>
       </w:r>
       <w:r>
         <w:rPr>
@@ -1146,7 +1146,7 @@
         <w:rPr>
           <w:noProof/>
         </w:rPr>
-        <w:instrText xml:space="preserve"> PAGEREF _Toc133514417 \h </w:instrText>
+        <w:instrText xml:space="preserve"> PAGEREF _Toc133577829 \h </w:instrText>
       </w:r>
       <w:r>
         <w:rPr>
@@ -1222,7 +1222,7 @@
         <w:rPr>
           <w:noProof/>
         </w:rPr>
-        <w:instrText xml:space="preserve"> PAGEREF _Toc133514418 \h </w:instrText>
+        <w:instrText xml:space="preserve"> PAGEREF _Toc133577830 \h </w:instrText>
       </w:r>
       <w:r>
         <w:rPr>
@@ -1298,7 +1298,7 @@
         <w:rPr>
           <w:noProof/>
         </w:rPr>
-        <w:instrText xml:space="preserve"> PAGEREF _Toc133514419 \h </w:instrText>
+        <w:instrText xml:space="preserve"> PAGEREF _Toc133577831 \h </w:instrText>
       </w:r>
       <w:r>
         <w:rPr>
@@ -1354,7 +1354,7 @@
         <w:fldChar w:fldCharType="begin"/>
       </w:r>
       <w:r>
-        <w:instrText xml:space="preserve"> PAGEREF _Toc133514420 \h </w:instrText>
+        <w:instrText xml:space="preserve"> PAGEREF _Toc133577832 \h </w:instrText>
       </w:r>
       <w:r>
         <w:fldChar w:fldCharType="separate"/>
@@ -1396,13 +1396,13 @@
         <w:fldChar w:fldCharType="begin"/>
       </w:r>
       <w:r>
-        <w:instrText xml:space="preserve"> PAGEREF _Toc133514421 \h </w:instrText>
+        <w:instrText xml:space="preserve"> PAGEREF _Toc133577833 \h </w:instrText>
       </w:r>
       <w:r>
         <w:fldChar w:fldCharType="separate"/>
       </w:r>
       <w:r>
-        <w:t>8</w:t>
+        <w:t>7</w:t>
       </w:r>
       <w:r>
         <w:fldChar w:fldCharType="end"/>
@@ -1438,7 +1438,7 @@
         <w:fldChar w:fldCharType="begin"/>
       </w:r>
       <w:r>
-        <w:instrText xml:space="preserve"> PAGEREF _Toc133514422 \h </w:instrText>
+        <w:instrText xml:space="preserve"> PAGEREF _Toc133577834 \h </w:instrText>
       </w:r>
       <w:r>
         <w:fldChar w:fldCharType="separate"/>
@@ -1500,7 +1500,7 @@
         <w:rPr>
           <w:noProof/>
         </w:rPr>
-        <w:instrText xml:space="preserve"> PAGEREF _Toc133514423 \h </w:instrText>
+        <w:instrText xml:space="preserve"> PAGEREF _Toc133577835 \h </w:instrText>
       </w:r>
       <w:r>
         <w:rPr>
@@ -1576,7 +1576,7 @@
         <w:rPr>
           <w:noProof/>
         </w:rPr>
-        <w:instrText xml:space="preserve"> PAGEREF _Toc133514424 \h </w:instrText>
+        <w:instrText xml:space="preserve"> PAGEREF _Toc133577836 \h </w:instrText>
       </w:r>
       <w:r>
         <w:rPr>
@@ -1652,7 +1652,7 @@
         <w:rPr>
           <w:noProof/>
         </w:rPr>
-        <w:instrText xml:space="preserve"> PAGEREF _Toc133514425 \h </w:instrText>
+        <w:instrText xml:space="preserve"> PAGEREF _Toc133577837 \h </w:instrText>
       </w:r>
       <w:r>
         <w:rPr>
@@ -1708,7 +1708,7 @@
         <w:fldChar w:fldCharType="begin"/>
       </w:r>
       <w:r>
-        <w:instrText xml:space="preserve"> PAGEREF _Toc133514426 \h </w:instrText>
+        <w:instrText xml:space="preserve"> PAGEREF _Toc133577838 \h </w:instrText>
       </w:r>
       <w:r>
         <w:fldChar w:fldCharType="separate"/>
@@ -1750,7 +1750,7 @@
         <w:fldChar w:fldCharType="begin"/>
       </w:r>
       <w:r>
-        <w:instrText xml:space="preserve"> PAGEREF _Toc133514427 \h </w:instrText>
+        <w:instrText xml:space="preserve"> PAGEREF _Toc133577839 \h </w:instrText>
       </w:r>
       <w:r>
         <w:fldChar w:fldCharType="separate"/>
@@ -1792,7 +1792,7 @@
         <w:fldChar w:fldCharType="begin"/>
       </w:r>
       <w:r>
-        <w:instrText xml:space="preserve"> PAGEREF _Toc133514428 \h </w:instrText>
+        <w:instrText xml:space="preserve"> PAGEREF _Toc133577840 \h </w:instrText>
       </w:r>
       <w:r>
         <w:fldChar w:fldCharType="separate"/>
@@ -1834,7 +1834,7 @@
         <w:fldChar w:fldCharType="begin"/>
       </w:r>
       <w:r>
-        <w:instrText xml:space="preserve"> PAGEREF _Toc133514429 \h </w:instrText>
+        <w:instrText xml:space="preserve"> PAGEREF _Toc133577841 \h </w:instrText>
       </w:r>
       <w:r>
         <w:fldChar w:fldCharType="separate"/>
@@ -1876,13 +1876,13 @@
         <w:fldChar w:fldCharType="begin"/>
       </w:r>
       <w:r>
-        <w:instrText xml:space="preserve"> PAGEREF _Toc133514430 \h </w:instrText>
+        <w:instrText xml:space="preserve"> PAGEREF _Toc133577842 \h </w:instrText>
       </w:r>
       <w:r>
         <w:fldChar w:fldCharType="separate"/>
       </w:r>
       <w:r>
-        <w:t>14</w:t>
+        <w:t>15</w:t>
       </w:r>
       <w:r>
         <w:fldChar w:fldCharType="end"/>
@@ -1938,7 +1938,7 @@
         <w:rPr>
           <w:noProof/>
         </w:rPr>
-        <w:instrText xml:space="preserve"> PAGEREF _Toc133514431 \h </w:instrText>
+        <w:instrText xml:space="preserve"> PAGEREF _Toc133577843 \h </w:instrText>
       </w:r>
       <w:r>
         <w:rPr>
@@ -1955,7 +1955,7 @@
         <w:rPr>
           <w:noProof/>
         </w:rPr>
-        <w:t>14</w:t>
+        <w:t>15</w:t>
       </w:r>
       <w:r>
         <w:rPr>
@@ -2014,7 +2014,7 @@
         <w:rPr>
           <w:noProof/>
         </w:rPr>
-        <w:instrText xml:space="preserve"> PAGEREF _Toc133514432 \h </w:instrText>
+        <w:instrText xml:space="preserve"> PAGEREF _Toc133577844 \h </w:instrText>
       </w:r>
       <w:r>
         <w:rPr>
@@ -2031,7 +2031,7 @@
         <w:rPr>
           <w:noProof/>
         </w:rPr>
-        <w:t>14</w:t>
+        <w:t>15</w:t>
       </w:r>
       <w:r>
         <w:rPr>
@@ -2091,7 +2091,7 @@
         <w:pStyle w:val="Heading1"/>
         <w:keepNext w:val="0"/>
       </w:pPr>
-      <w:bookmarkStart w:id="2" w:name="_Toc133514406"/>
+      <w:bookmarkStart w:id="2" w:name="_Toc133577818"/>
       <w:r>
         <w:t>Uvod</w:t>
       </w:r>
@@ -2122,7 +2122,7 @@
         <w:pStyle w:val="Heading2"/>
         <w:keepNext w:val="0"/>
       </w:pPr>
-      <w:bookmarkStart w:id="3" w:name="_Toc133514407"/>
+      <w:bookmarkStart w:id="3" w:name="_Toc133577819"/>
       <w:r>
         <w:t>Svrha</w:t>
       </w:r>
@@ -2162,7 +2162,7 @@
       </w:pPr>
       <w:bookmarkStart w:id="4" w:name="_Toc456598589"/>
       <w:bookmarkStart w:id="5" w:name="_Toc456600920"/>
-      <w:bookmarkStart w:id="6" w:name="_Toc133514408"/>
+      <w:bookmarkStart w:id="6" w:name="_Toc133577820"/>
       <w:r>
         <w:t>Definicije</w:t>
       </w:r>
@@ -2176,20 +2176,15 @@
       <w:bookmarkEnd w:id="5"/>
       <w:bookmarkEnd w:id="6"/>
     </w:p>
-    <w:p/>
-    <w:p>
-      <w:pPr>
-        <w:pStyle w:val="InfoBlue"/>
-      </w:pPr>
-      <w:r>
-        <w:t>[</w:t>
-      </w:r>
-      <w:r>
-        <w:t>Sve riječi, iz domena problema, koje je potrebno detaljnije objasniti, potrebno je navesti ovjde</w:t>
-      </w:r>
-      <w:r>
-        <w:t>.]</w:t>
-      </w:r>
+    <w:p>
+      <w:pPr>
+        <w:pStyle w:val="BodyText"/>
+        <w:ind w:left="1440"/>
+        <w:rPr>
+          <w:sz w:val="24"/>
+          <w:szCs w:val="24"/>
+        </w:rPr>
+      </w:pPr>
     </w:p>
     <w:p>
       <w:pPr>
@@ -2250,27 +2245,13 @@
         <w:pStyle w:val="Heading2"/>
         <w:keepNext w:val="0"/>
       </w:pPr>
-      <w:bookmarkStart w:id="7" w:name="_Toc133514409"/>
+      <w:bookmarkStart w:id="7" w:name="_Toc133577821"/>
       <w:r>
         <w:t>Reference</w:t>
       </w:r>
       <w:bookmarkEnd w:id="7"/>
     </w:p>
     <w:p/>
-    <w:p>
-      <w:pPr>
-        <w:pStyle w:val="InfoBlue"/>
-      </w:pPr>
-      <w:r>
-        <w:t>[</w:t>
-      </w:r>
-      <w:r>
-        <w:t>Izvori koje smo koristili prilikom pisanja rada.</w:t>
-      </w:r>
-      <w:r>
-        <w:t>]</w:t>
-      </w:r>
-    </w:p>
     <w:p>
       <w:pPr>
         <w:pStyle w:val="BodyText"/>
@@ -2408,7 +2389,7 @@
         <w:pStyle w:val="Heading2"/>
         <w:keepNext w:val="0"/>
       </w:pPr>
-      <w:bookmarkStart w:id="8" w:name="_Toc133514410"/>
+      <w:bookmarkStart w:id="8" w:name="_Toc133577822"/>
       <w:r>
         <w:t>Pregled</w:t>
       </w:r>
@@ -2440,7 +2421,7 @@
         <w:pStyle w:val="Heading1"/>
         <w:keepNext w:val="0"/>
       </w:pPr>
-      <w:bookmarkStart w:id="9" w:name="_Toc133514411"/>
+      <w:bookmarkStart w:id="9" w:name="_Toc133577823"/>
       <w:r>
         <w:t>Paralelizam</w:t>
       </w:r>
@@ -2451,7 +2432,7 @@
       <w:pPr>
         <w:pStyle w:val="Heading2"/>
       </w:pPr>
-      <w:bookmarkStart w:id="10" w:name="_Toc133514412"/>
+      <w:bookmarkStart w:id="10" w:name="_Toc133577824"/>
       <w:r>
         <w:t>Razlika između paralelizma i konkurentnosti</w:t>
       </w:r>
@@ -2509,43 +2490,50 @@
           <w:sz w:val="24"/>
           <w:szCs w:val="24"/>
         </w:rPr>
+        <w:t>Konkurencija</w:t>
+      </w:r>
+      <w:r>
+        <w:rPr>
+          <w:sz w:val="24"/>
+          <w:szCs w:val="24"/>
+        </w:rPr>
+        <w:t xml:space="preserve"> </w:t>
+      </w:r>
+      <w:r>
+        <w:rPr>
+          <w:sz w:val="24"/>
+          <w:szCs w:val="24"/>
+        </w:rPr>
+        <w:t>se</w:t>
+      </w:r>
+      <w:r>
+        <w:rPr>
+          <w:sz w:val="24"/>
+          <w:szCs w:val="24"/>
+        </w:rPr>
+        <w:t xml:space="preserve"> odnosi na sposobnost različitih dijelova sistema </w:t>
+      </w:r>
+      <w:r>
+        <w:rPr>
+          <w:sz w:val="24"/>
+          <w:szCs w:val="24"/>
+        </w:rPr>
+        <w:t xml:space="preserve">da se </w:t>
+      </w:r>
+      <w:r>
+        <w:rPr>
+          <w:sz w:val="24"/>
+          <w:szCs w:val="24"/>
+        </w:rPr>
+        <w:t xml:space="preserve">izvršavaju nezavisno i istovremeno. Konkurencija je sposobnost programa da istovremeno obrađuje više zadataka ili </w:t>
+      </w:r>
+      <w:r>
+        <w:rPr>
+          <w:sz w:val="24"/>
+          <w:szCs w:val="24"/>
+        </w:rPr>
         <w:lastRenderedPageBreak/>
-        <w:t>Konkurencija</w:t>
-      </w:r>
-      <w:r>
-        <w:rPr>
-          <w:sz w:val="24"/>
-          <w:szCs w:val="24"/>
-        </w:rPr>
-        <w:t xml:space="preserve"> </w:t>
-      </w:r>
-      <w:r>
-        <w:rPr>
-          <w:sz w:val="24"/>
-          <w:szCs w:val="24"/>
-        </w:rPr>
-        <w:t>se</w:t>
-      </w:r>
-      <w:r>
-        <w:rPr>
-          <w:sz w:val="24"/>
-          <w:szCs w:val="24"/>
-        </w:rPr>
-        <w:t xml:space="preserve"> odnosi na sposobnost različitih dijelova sistema </w:t>
-      </w:r>
-      <w:r>
-        <w:rPr>
-          <w:sz w:val="24"/>
-          <w:szCs w:val="24"/>
-        </w:rPr>
-        <w:t xml:space="preserve">da se </w:t>
-      </w:r>
-      <w:r>
-        <w:rPr>
-          <w:sz w:val="24"/>
-          <w:szCs w:val="24"/>
-        </w:rPr>
-        <w:t>izvršavaju nezavisno i istovremeno. Konkurencija je sposobnost programa da istovremeno obrađuje više zadataka ili zahtjeva, bez čekanja da se jedan zadatak završi prije nego što započne drugi. Glavni cilj konkurentnosti je poboljšanje ukupne odzivnosti i efikasnosti sistema.</w:t>
+        <w:t>zahtjeva, bez čekanja da se jedan zadatak završi prije nego što započne drugi. Glavni cilj konkurentnosti je poboljšanje ukupne odzivnosti i efikasnosti sistema.</w:t>
       </w:r>
       <w:r>
         <w:rPr>
@@ -2729,7 +2717,7 @@
         <w:pStyle w:val="Heading2"/>
         <w:keepNext w:val="0"/>
       </w:pPr>
-      <w:bookmarkStart w:id="11" w:name="_Toc133514413"/>
+      <w:bookmarkStart w:id="11" w:name="_Toc133577825"/>
       <w:r>
         <w:t>O paralelizmu</w:t>
       </w:r>
@@ -2851,9 +2839,8 @@
       <w:pPr>
         <w:pStyle w:val="Heading2"/>
       </w:pPr>
-      <w:bookmarkStart w:id="12" w:name="_Toc133514414"/>
-      <w:r>
-        <w:lastRenderedPageBreak/>
+      <w:bookmarkStart w:id="12" w:name="_Toc133577826"/>
+      <w:r>
         <w:t>Prednosti paralelizma</w:t>
       </w:r>
       <w:bookmarkEnd w:id="12"/>
@@ -2946,6 +2933,7 @@
           <w:sz w:val="24"/>
           <w:szCs w:val="24"/>
         </w:rPr>
+        <w:lastRenderedPageBreak/>
         <w:t>Povećana brzina i efikasnost</w:t>
       </w:r>
       <w:r>
@@ -3259,7 +3247,7 @@
       <w:pPr>
         <w:pStyle w:val="Heading2"/>
       </w:pPr>
-      <w:bookmarkStart w:id="13" w:name="_Toc133514415"/>
+      <w:bookmarkStart w:id="13" w:name="_Toc133577827"/>
       <w:r>
         <w:t>Nedostaci paralelizma</w:t>
       </w:r>
@@ -3313,7 +3301,6 @@
           <w:sz w:val="24"/>
           <w:szCs w:val="24"/>
         </w:rPr>
-        <w:lastRenderedPageBreak/>
         <w:t>Ostala pitanja vezana uz paralelizam uključuju potrebu za efikasnom komunikacijom i sinhronizacijom između paralelnih procesa, osiguravajući da se podaci pravilno dijele i ažuriraju između procesa i rješavanje potencijalnih uvjeta utrke, zastoja i drugih problema povezanih s konkurentnošću.</w:t>
       </w:r>
     </w:p>
@@ -3343,7 +3330,7 @@
       <w:pPr>
         <w:pStyle w:val="Heading1"/>
       </w:pPr>
-      <w:bookmarkStart w:id="14" w:name="_Toc133514416"/>
+      <w:bookmarkStart w:id="14" w:name="_Toc133577828"/>
       <w:r>
         <w:t>Java</w:t>
       </w:r>
@@ -3396,7 +3383,7 @@
         <w:pStyle w:val="Heading2"/>
         <w:keepNext w:val="0"/>
       </w:pPr>
-      <w:bookmarkStart w:id="15" w:name="_Toc133514417"/>
+      <w:bookmarkStart w:id="15" w:name="_Toc133577829"/>
       <w:r>
         <w:t>O tehnologiji</w:t>
       </w:r>
@@ -3526,7 +3513,7 @@
       <w:pPr>
         <w:pStyle w:val="Heading2"/>
       </w:pPr>
-      <w:bookmarkStart w:id="16" w:name="_Toc133514418"/>
+      <w:bookmarkStart w:id="16" w:name="_Toc133577830"/>
       <w:r>
         <w:t>Verzije Jave</w:t>
       </w:r>
@@ -3678,15 +3665,84 @@
           <w:sz w:val="24"/>
           <w:szCs w:val="24"/>
         </w:rPr>
+        <w:t>Java 1.2 (takođe poznat kao Java 2): Uvedeno 1998. godine, ovo izdanje je dodalo podršku za Swing GUI alat, Java imena i interfejs imenika (JNDI) i Java Foundation Cla</w:t>
+      </w:r>
+      <w:r>
+        <w:rPr>
+          <w:sz w:val="24"/>
+          <w:szCs w:val="24"/>
+        </w:rPr>
+        <w:t>sses (JFC).</w:t>
+      </w:r>
+    </w:p>
+    <w:p>
+      <w:pPr>
+        <w:pStyle w:val="BodyText"/>
+        <w:rPr>
+          <w:sz w:val="24"/>
+          <w:szCs w:val="24"/>
+        </w:rPr>
+      </w:pPr>
+      <w:r>
+        <w:rPr>
+          <w:sz w:val="24"/>
+          <w:szCs w:val="24"/>
+        </w:rPr>
+        <w:t>Java 1.3: Objavljena 2000. godine, ova verzija je uvela Java Soun</w:t>
+      </w:r>
+      <w:r>
+        <w:rPr>
+          <w:sz w:val="24"/>
+          <w:szCs w:val="24"/>
+        </w:rPr>
+        <w:t>d API i podršku za HotSpot JVM.</w:t>
+      </w:r>
+    </w:p>
+    <w:p>
+      <w:pPr>
+        <w:pStyle w:val="BodyText"/>
+        <w:rPr>
+          <w:sz w:val="24"/>
+          <w:szCs w:val="24"/>
+        </w:rPr>
+      </w:pPr>
+      <w:r>
+        <w:rPr>
+          <w:sz w:val="24"/>
+          <w:szCs w:val="24"/>
+        </w:rPr>
+        <w:t>Java 1.4: Objavljena 2002. godine, ova verzija je uvela Java Native Interface (JNI), XML obradu sa JAXP-om i regul</w:t>
+      </w:r>
+      <w:r>
+        <w:rPr>
+          <w:sz w:val="24"/>
+          <w:szCs w:val="24"/>
+        </w:rPr>
+        <w:t>arne izraze sa Java.util.regex.</w:t>
+      </w:r>
+    </w:p>
+    <w:p>
+      <w:pPr>
+        <w:pStyle w:val="BodyText"/>
+        <w:rPr>
+          <w:sz w:val="24"/>
+          <w:szCs w:val="24"/>
+        </w:rPr>
+      </w:pPr>
+      <w:r>
+        <w:rPr>
+          <w:sz w:val="24"/>
+          <w:szCs w:val="24"/>
+        </w:rPr>
         <w:lastRenderedPageBreak/>
-        <w:t>Java 1.2 (takođe poznat kao Java 2): Uvedeno 1998. godine, ovo izdanje je dodalo podršku za Swing GUI alat, Java imena i interfejs imenika (JNDI) i Java Foundation Cla</w:t>
-      </w:r>
-      <w:r>
-        <w:rPr>
-          <w:sz w:val="24"/>
-          <w:szCs w:val="24"/>
-        </w:rPr>
-        <w:t>sses (JFC).</w:t>
+        <w:t>Java 5 (takođe poznat kao Java 1.5): Objavljeno 2004. godine, ovo izdanje je dodalo podršku za generičke karakte</w:t>
+      </w:r>
+      <w:r>
+        <w:rPr>
+          <w:sz w:val="24"/>
+          <w:szCs w:val="24"/>
+        </w:rPr>
+        <w:t>ristike, napomene i autoboxing.</w:t>
       </w:r>
     </w:p>
     <w:p>
@@ -3702,14 +3758,14 @@
           <w:sz w:val="24"/>
           <w:szCs w:val="24"/>
         </w:rPr>
-        <w:t>Java 1.3: Objavljena 2000. godine, ova verzija je uvela Java Soun</w:t>
-      </w:r>
-      <w:r>
-        <w:rPr>
-          <w:sz w:val="24"/>
-          <w:szCs w:val="24"/>
-        </w:rPr>
-        <w:t>d API i podršku za HotSpot JVM.</w:t>
+        <w:t>Java 6 (takođe poznat kao Java 1.6): Objavljeno 2006. godine, ovo izdanje je uvelo poboljšanja Java virtuelne mašine (JVM), uključujući podršku za dinami</w:t>
+      </w:r>
+      <w:r>
+        <w:rPr>
+          <w:sz w:val="24"/>
+          <w:szCs w:val="24"/>
+        </w:rPr>
+        <w:t>čke jezike i Java Compiler API.</w:t>
       </w:r>
     </w:p>
     <w:p>
@@ -3725,14 +3781,14 @@
           <w:sz w:val="24"/>
           <w:szCs w:val="24"/>
         </w:rPr>
-        <w:t>Java 1.4: Objavljena 2002. godine, ova verzija je uvela Java Native Interface (JNI), XML obradu sa JAXP-om i regul</w:t>
-      </w:r>
-      <w:r>
-        <w:rPr>
-          <w:sz w:val="24"/>
-          <w:szCs w:val="24"/>
-        </w:rPr>
-        <w:t>arne izraze sa Java.util.regex.</w:t>
+        <w:t>Java 7: Objavljena 2011. godine, ova verzija je uvela naredbu try-with-resources, naredbe višestrukog hvatanja i podršk</w:t>
+      </w:r>
+      <w:r>
+        <w:rPr>
+          <w:sz w:val="24"/>
+          <w:szCs w:val="24"/>
+        </w:rPr>
+        <w:t>u za nizove u naredbama switch.</w:t>
       </w:r>
     </w:p>
     <w:p>
@@ -3748,14 +3804,14 @@
           <w:sz w:val="24"/>
           <w:szCs w:val="24"/>
         </w:rPr>
-        <w:t>Java 5 (takođe poznat kao Java 1.5): Objavljeno 2004. godine, ovo izdanje je dodalo podršku za generičke karakte</w:t>
-      </w:r>
-      <w:r>
-        <w:rPr>
-          <w:sz w:val="24"/>
-          <w:szCs w:val="24"/>
-        </w:rPr>
-        <w:t>ristike, napomene i autoboxing.</w:t>
+        <w:t>Java 8: Objavljeno 2014. godine, ovo izdanje je dodalo podršku za lambda izra</w:t>
+      </w:r>
+      <w:r>
+        <w:rPr>
+          <w:sz w:val="24"/>
+          <w:szCs w:val="24"/>
+        </w:rPr>
+        <w:t>ze, Stream API i Date/Time API.</w:t>
       </w:r>
     </w:p>
     <w:p>
@@ -3771,14 +3827,14 @@
           <w:sz w:val="24"/>
           <w:szCs w:val="24"/>
         </w:rPr>
-        <w:t>Java 6 (takođe poznat kao Java 1.6): Objavljeno 2006. godine, ovo izdanje je uvelo poboljšanja Java virtuelne mašine (JVM), uključujući podršku za dinami</w:t>
-      </w:r>
-      <w:r>
-        <w:rPr>
-          <w:sz w:val="24"/>
-          <w:szCs w:val="24"/>
-        </w:rPr>
-        <w:t>čke jezike i Java Compiler API.</w:t>
+        <w:t>Java 9: Objavljena 2017. godine, ova verzija je uvela Java Platform Module System (JPMS), koji omo</w:t>
+      </w:r>
+      <w:r>
+        <w:rPr>
+          <w:sz w:val="24"/>
+          <w:szCs w:val="24"/>
+        </w:rPr>
+        <w:t>gućava modularno programiranje.</w:t>
       </w:r>
     </w:p>
     <w:p>
@@ -3794,14 +3850,28 @@
           <w:sz w:val="24"/>
           <w:szCs w:val="24"/>
         </w:rPr>
-        <w:t>Java 7: Objavljena 2011. godine, ova verzija je uvela naredbu try-with-resources, naredbe višestrukog hvatanja i podršk</w:t>
-      </w:r>
-      <w:r>
-        <w:rPr>
-          <w:sz w:val="24"/>
-          <w:szCs w:val="24"/>
-        </w:rPr>
-        <w:t>u za nizove u naredbama switch.</w:t>
+        <w:t>Java 10: Objavljeno 2018. godine, ovo izdanje je dodalo podršku za zaključivanje tipa lokalne varijable i i</w:t>
+      </w:r>
+      <w:r>
+        <w:rPr>
+          <w:sz w:val="24"/>
+          <w:szCs w:val="24"/>
+        </w:rPr>
+        <w:t>nterfejs za prikupljanje smeća</w:t>
+      </w:r>
+      <w:r>
+        <w:rPr>
+          <w:sz w:val="24"/>
+          <w:szCs w:val="24"/>
+        </w:rPr>
+        <w:t xml:space="preserve"> (Garbage Collector)</w:t>
+      </w:r>
+      <w:r>
+        <w:rPr>
+          <w:sz w:val="24"/>
+          <w:szCs w:val="24"/>
+        </w:rPr>
+        <w:t>.</w:t>
       </w:r>
     </w:p>
     <w:p>
@@ -3817,14 +3887,14 @@
           <w:sz w:val="24"/>
           <w:szCs w:val="24"/>
         </w:rPr>
-        <w:t>Java 8: Objavljeno 2014. godine, ovo izdanje je dodalo podršku za lambda izra</w:t>
-      </w:r>
-      <w:r>
-        <w:rPr>
-          <w:sz w:val="24"/>
-          <w:szCs w:val="24"/>
-        </w:rPr>
-        <w:t>ze, Stream API i Date/Time API.</w:t>
+        <w:t>Java 11: Objavljena 2018. godine, ova verzija je uvela podršku za HTTP/2 i predstavila nove standardne karakteristike Java</w:t>
+      </w:r>
+      <w:r>
+        <w:rPr>
+          <w:sz w:val="24"/>
+          <w:szCs w:val="24"/>
+        </w:rPr>
+        <w:t xml:space="preserve"> Platform Module System (JPMS).</w:t>
       </w:r>
     </w:p>
     <w:p>
@@ -3840,14 +3910,28 @@
           <w:sz w:val="24"/>
           <w:szCs w:val="24"/>
         </w:rPr>
-        <w:t>Java 9: Objavljena 2017. godine, ova verzija je uvela Java Platform Module System (JPMS), koji omo</w:t>
-      </w:r>
-      <w:r>
-        <w:rPr>
-          <w:sz w:val="24"/>
-          <w:szCs w:val="24"/>
-        </w:rPr>
-        <w:t>gućava modularno programiranje.</w:t>
+        <w:t>Java</w:t>
+      </w:r>
+      <w:r>
+        <w:rPr>
+          <w:sz w:val="24"/>
+          <w:szCs w:val="24"/>
+        </w:rPr>
+        <w:t xml:space="preserve"> 12, 13, 14, 15, 16 i 17: Izdate</w:t>
+      </w:r>
+      <w:r>
+        <w:rPr>
+          <w:sz w:val="24"/>
+          <w:szCs w:val="24"/>
+        </w:rPr>
+        <w:t xml:space="preserve"> 2019, 2020 i 2021, ova izdanja su donijela nove funkcije, poboljšanja i poboljša</w:t>
+      </w:r>
+      <w:r>
+        <w:rPr>
+          <w:sz w:val="24"/>
+          <w:szCs w:val="24"/>
+        </w:rPr>
+        <w:t>nja performansi Java platforme.</w:t>
       </w:r>
     </w:p>
     <w:p>
@@ -3863,21 +3947,84 @@
           <w:sz w:val="24"/>
           <w:szCs w:val="24"/>
         </w:rPr>
-        <w:t>Java 10: Objavljeno 2018. godine, ovo izdanje je dodalo podršku za zaključivanje tipa lokalne varijable i i</w:t>
-      </w:r>
-      <w:r>
-        <w:rPr>
-          <w:sz w:val="24"/>
-          <w:szCs w:val="24"/>
-        </w:rPr>
-        <w:t>nterfejs za prikupljanje smeća</w:t>
-      </w:r>
-      <w:r>
-        <w:rPr>
-          <w:sz w:val="24"/>
-          <w:szCs w:val="24"/>
-        </w:rPr>
-        <w:t xml:space="preserve"> (Garbage Collector)</w:t>
+        <w:t>Kao što možemo zaključiti, s</w:t>
+      </w:r>
+      <w:r>
+        <w:rPr>
+          <w:sz w:val="24"/>
+          <w:szCs w:val="24"/>
+        </w:rPr>
+        <w:t xml:space="preserve">vako </w:t>
+      </w:r>
+      <w:r>
+        <w:rPr>
+          <w:sz w:val="24"/>
+          <w:szCs w:val="24"/>
+        </w:rPr>
+        <w:t>sljedeće</w:t>
+      </w:r>
+      <w:r>
+        <w:rPr>
+          <w:sz w:val="24"/>
+          <w:szCs w:val="24"/>
+        </w:rPr>
+        <w:t xml:space="preserve"> izdanje Jave donosi </w:t>
+      </w:r>
+      <w:r>
+        <w:rPr>
+          <w:sz w:val="24"/>
+          <w:szCs w:val="24"/>
+        </w:rPr>
+        <w:t xml:space="preserve">nam </w:t>
+      </w:r>
+      <w:r>
+        <w:rPr>
+          <w:sz w:val="24"/>
+          <w:szCs w:val="24"/>
+        </w:rPr>
+        <w:t xml:space="preserve">nove karakteristike, poboljšanja i </w:t>
+      </w:r>
+      <w:r>
+        <w:rPr>
+          <w:sz w:val="24"/>
+          <w:szCs w:val="24"/>
+        </w:rPr>
+        <w:t>unapređenja</w:t>
+      </w:r>
+      <w:r>
+        <w:rPr>
+          <w:sz w:val="24"/>
+          <w:szCs w:val="24"/>
+        </w:rPr>
+        <w:t xml:space="preserve"> performansi platforme</w:t>
+      </w:r>
+      <w:r>
+        <w:rPr>
+          <w:sz w:val="24"/>
+          <w:szCs w:val="24"/>
+        </w:rPr>
+        <w:t xml:space="preserve">. </w:t>
+      </w:r>
+      <w:r>
+        <w:rPr>
+          <w:sz w:val="24"/>
+          <w:szCs w:val="24"/>
+        </w:rPr>
+        <w:t>Zbog toga se p</w:t>
+      </w:r>
+      <w:r>
+        <w:rPr>
+          <w:sz w:val="24"/>
+          <w:szCs w:val="24"/>
+        </w:rPr>
+        <w:t>rogrameri ohrabruju da ažuriraju svoje Java instalacije kako bi iskoristili</w:t>
+      </w:r>
+      <w:r>
+        <w:rPr>
+          <w:sz w:val="24"/>
+          <w:szCs w:val="24"/>
+        </w:rPr>
+        <w:t xml:space="preserve"> prednosti najnovijih funkcija</w:t>
       </w:r>
       <w:r>
         <w:rPr>
@@ -3887,172 +4034,12 @@
         <w:t>.</w:t>
       </w:r>
     </w:p>
-    <w:p>
-      <w:pPr>
-        <w:pStyle w:val="BodyText"/>
-        <w:rPr>
-          <w:sz w:val="24"/>
-          <w:szCs w:val="24"/>
-        </w:rPr>
-      </w:pPr>
-      <w:r>
-        <w:rPr>
-          <w:sz w:val="24"/>
-          <w:szCs w:val="24"/>
-        </w:rPr>
-        <w:t>Java 11: Objavljena 2018. godine, ova verzija je uvela podršku za HTTP/2 i predstavila nove standardne karakteristike Java</w:t>
-      </w:r>
-      <w:r>
-        <w:rPr>
-          <w:sz w:val="24"/>
-          <w:szCs w:val="24"/>
-        </w:rPr>
-        <w:t xml:space="preserve"> Platform Module System (JPMS).</w:t>
-      </w:r>
-    </w:p>
-    <w:p>
-      <w:pPr>
-        <w:pStyle w:val="BodyText"/>
-        <w:rPr>
-          <w:sz w:val="24"/>
-          <w:szCs w:val="24"/>
-        </w:rPr>
-      </w:pPr>
-      <w:r>
-        <w:rPr>
-          <w:sz w:val="24"/>
-          <w:szCs w:val="24"/>
-        </w:rPr>
-        <w:t>Java</w:t>
-      </w:r>
-      <w:r>
-        <w:rPr>
-          <w:sz w:val="24"/>
-          <w:szCs w:val="24"/>
-        </w:rPr>
-        <w:t xml:space="preserve"> 12, 13, 14, 15, 16 i 17: Izdate</w:t>
-      </w:r>
-      <w:r>
-        <w:rPr>
-          <w:sz w:val="24"/>
-          <w:szCs w:val="24"/>
-        </w:rPr>
-        <w:t xml:space="preserve"> 2019, 2020 i 2021, ova izdanja su donijela nove funkcije, poboljšanja i poboljša</w:t>
-      </w:r>
-      <w:r>
-        <w:rPr>
-          <w:sz w:val="24"/>
-          <w:szCs w:val="24"/>
-        </w:rPr>
-        <w:t>nja performansi Java platforme.</w:t>
-      </w:r>
-    </w:p>
-    <w:p>
-      <w:pPr>
-        <w:pStyle w:val="BodyText"/>
-        <w:rPr>
-          <w:sz w:val="24"/>
-          <w:szCs w:val="24"/>
-        </w:rPr>
-      </w:pPr>
-      <w:r>
-        <w:rPr>
-          <w:sz w:val="24"/>
-          <w:szCs w:val="24"/>
-        </w:rPr>
-        <w:t>Kao što možemo zaključiti, s</w:t>
-      </w:r>
-      <w:r>
-        <w:rPr>
-          <w:sz w:val="24"/>
-          <w:szCs w:val="24"/>
-        </w:rPr>
-        <w:t xml:space="preserve">vako </w:t>
-      </w:r>
-      <w:r>
-        <w:rPr>
-          <w:sz w:val="24"/>
-          <w:szCs w:val="24"/>
-        </w:rPr>
-        <w:t>sljedeće</w:t>
-      </w:r>
-      <w:r>
-        <w:rPr>
-          <w:sz w:val="24"/>
-          <w:szCs w:val="24"/>
-        </w:rPr>
-        <w:t xml:space="preserve"> izdanje Jave donosi </w:t>
-      </w:r>
-      <w:r>
-        <w:rPr>
-          <w:sz w:val="24"/>
-          <w:szCs w:val="24"/>
-        </w:rPr>
-        <w:t xml:space="preserve">nam </w:t>
-      </w:r>
-      <w:r>
-        <w:rPr>
-          <w:sz w:val="24"/>
-          <w:szCs w:val="24"/>
-        </w:rPr>
-        <w:t xml:space="preserve">nove karakteristike, poboljšanja i </w:t>
-      </w:r>
-      <w:r>
-        <w:rPr>
-          <w:sz w:val="24"/>
-          <w:szCs w:val="24"/>
-        </w:rPr>
-        <w:t>unapređenja</w:t>
-      </w:r>
-      <w:r>
-        <w:rPr>
-          <w:sz w:val="24"/>
-          <w:szCs w:val="24"/>
-        </w:rPr>
-        <w:t xml:space="preserve"> performansi platforme</w:t>
-      </w:r>
-      <w:r>
-        <w:rPr>
-          <w:sz w:val="24"/>
-          <w:szCs w:val="24"/>
-        </w:rPr>
-        <w:t xml:space="preserve">. </w:t>
-      </w:r>
-      <w:r>
-        <w:rPr>
-          <w:sz w:val="24"/>
-          <w:szCs w:val="24"/>
-        </w:rPr>
-        <w:t>Zbog toga se p</w:t>
-      </w:r>
-      <w:r>
-        <w:rPr>
-          <w:sz w:val="24"/>
-          <w:szCs w:val="24"/>
-        </w:rPr>
-        <w:t>rogrameri ohrabruju da ažuriraju svoje Java instalacije kako bi iskoristili</w:t>
-      </w:r>
-      <w:r>
-        <w:rPr>
-          <w:sz w:val="24"/>
-          <w:szCs w:val="24"/>
-        </w:rPr>
-        <w:t xml:space="preserve"> prednosti najnovijih funkcija</w:t>
-      </w:r>
-      <w:r>
-        <w:rPr>
-          <w:sz w:val="24"/>
-          <w:szCs w:val="24"/>
-        </w:rPr>
-        <w:t>.</w:t>
-      </w:r>
-    </w:p>
     <w:p/>
     <w:p>
       <w:pPr>
         <w:pStyle w:val="Heading2"/>
       </w:pPr>
-      <w:bookmarkStart w:id="17" w:name="_Toc133514419"/>
+      <w:bookmarkStart w:id="17" w:name="_Toc133577831"/>
       <w:r>
         <w:t>Instalacija Jave</w:t>
       </w:r>
@@ -4085,7 +4072,7 @@
       <w:pPr>
         <w:pStyle w:val="Heading3"/>
       </w:pPr>
-      <w:bookmarkStart w:id="18" w:name="_Toc133514420"/>
+      <w:bookmarkStart w:id="18" w:name="_Toc133577832"/>
       <w:r>
         <w:t>Windows</w:t>
       </w:r>
@@ -4198,7 +4185,6 @@
           <w:sz w:val="24"/>
           <w:szCs w:val="24"/>
         </w:rPr>
-        <w:lastRenderedPageBreak/>
         <w:t xml:space="preserve">Kada se preuzimanje završi, dvaput kliknite na </w:t>
       </w:r>
       <w:r>
@@ -4239,7 +4225,7 @@
       <w:pPr>
         <w:pStyle w:val="Heading3"/>
       </w:pPr>
-      <w:bookmarkStart w:id="19" w:name="_Toc133514421"/>
+      <w:bookmarkStart w:id="19" w:name="_Toc133577833"/>
       <w:r>
         <w:t>MacOS</w:t>
       </w:r>
@@ -4304,6 +4290,7 @@
           <w:sz w:val="24"/>
           <w:szCs w:val="24"/>
         </w:rPr>
+        <w:lastRenderedPageBreak/>
         <w:t>Prihvatite ugovor o licenci i sačuvajte instalaciju aplikacije na određenu lokaciju na vašem računaru.</w:t>
       </w:r>
     </w:p>
@@ -4338,7 +4325,7 @@
       <w:pPr>
         <w:pStyle w:val="Heading3"/>
       </w:pPr>
-      <w:bookmarkStart w:id="20" w:name="_Toc133514422"/>
+      <w:bookmarkStart w:id="20" w:name="_Toc133577834"/>
       <w:r>
         <w:t>Linux</w:t>
       </w:r>
@@ -4609,7 +4596,7 @@
       <w:pPr>
         <w:pStyle w:val="Heading2"/>
       </w:pPr>
-      <w:bookmarkStart w:id="21" w:name="_Toc133514423"/>
+      <w:bookmarkStart w:id="21" w:name="_Toc133577835"/>
       <w:r>
         <w:t>Biblioteke</w:t>
       </w:r>
@@ -4640,7 +4627,7 @@
         <w:keepLines/>
         <w:widowControl/>
       </w:pPr>
-      <w:bookmarkStart w:id="22" w:name="_Toc133514424"/>
+      <w:bookmarkStart w:id="22" w:name="_Toc133577836"/>
       <w:r>
         <w:t>Sortiranje</w:t>
       </w:r>
@@ -4683,7 +4670,6 @@
           <w:sz w:val="24"/>
           <w:szCs w:val="24"/>
         </w:rPr>
-        <w:lastRenderedPageBreak/>
         <w:t xml:space="preserve">Sortiranje je proces premještanja podataka u rastućem ili opadajućem redoslijedu, kako bismo ih razvrstali i na određeni način uredili. </w:t>
       </w:r>
       <w:r>
@@ -4811,8 +4797,9 @@
       <w:pPr>
         <w:pStyle w:val="Heading2"/>
       </w:pPr>
-      <w:bookmarkStart w:id="23" w:name="_Toc133514425"/>
-      <w:r>
+      <w:bookmarkStart w:id="23" w:name="_Toc133577837"/>
+      <w:r>
+        <w:lastRenderedPageBreak/>
         <w:t>Algoritmi sortiranja</w:t>
       </w:r>
       <w:bookmarkEnd w:id="23"/>
@@ -5138,7 +5125,7 @@
       <w:pPr>
         <w:pStyle w:val="Heading3"/>
       </w:pPr>
-      <w:bookmarkStart w:id="24" w:name="_Toc133514426"/>
+      <w:bookmarkStart w:id="24" w:name="_Toc133577838"/>
       <w:r>
         <w:t>Insertion sort</w:t>
       </w:r>
@@ -5392,8 +5379,6 @@
         </w:rPr>
         <w:t>ort i bubble sort, koriste O(1)</w:t>
       </w:r>
-      <w:bookmarkStart w:id="25" w:name="_GoBack"/>
-      <w:bookmarkEnd w:id="25"/>
       <w:r>
         <w:rPr>
           <w:sz w:val="24"/>
@@ -5615,12 +5600,12 @@
       <w:pPr>
         <w:pStyle w:val="Heading3"/>
       </w:pPr>
-      <w:bookmarkStart w:id="26" w:name="_Toc133514427"/>
+      <w:bookmarkStart w:id="25" w:name="_Toc133577839"/>
       <w:r>
         <w:lastRenderedPageBreak/>
         <w:t>Selection sort</w:t>
       </w:r>
-      <w:bookmarkEnd w:id="26"/>
+      <w:bookmarkEnd w:id="25"/>
     </w:p>
     <w:p>
       <w:r>
@@ -5880,12 +5865,12 @@
       <w:pPr>
         <w:pStyle w:val="Heading3"/>
       </w:pPr>
-      <w:bookmarkStart w:id="27" w:name="_Toc133514428"/>
+      <w:bookmarkStart w:id="26" w:name="_Toc133577840"/>
       <w:r>
         <w:lastRenderedPageBreak/>
         <w:t>Bubble sort</w:t>
       </w:r>
-      <w:bookmarkEnd w:id="27"/>
+      <w:bookmarkEnd w:id="26"/>
     </w:p>
     <w:p>
       <w:r>
@@ -6081,7 +6066,7 @@
       <w:pPr>
         <w:pStyle w:val="Heading3"/>
       </w:pPr>
-      <w:bookmarkStart w:id="28" w:name="_Toc133514429"/>
+      <w:bookmarkStart w:id="27" w:name="_Toc133577841"/>
       <w:r>
         <w:lastRenderedPageBreak/>
         <w:t>Merge</w:t>
@@ -6089,7 +6074,7 @@
       <w:r>
         <w:t xml:space="preserve"> sort</w:t>
       </w:r>
-      <w:bookmarkEnd w:id="28"/>
+      <w:bookmarkEnd w:id="27"/>
     </w:p>
     <w:p>
       <w:r>
@@ -9859,22 +9844,13 @@
         <w:autoSpaceDN w:val="0"/>
         <w:adjustRightInd w:val="0"/>
         <w:spacing w:line="240" w:lineRule="auto"/>
-        <w:rPr>
-          <w:rFonts w:ascii="Courier New" w:hAnsi="Courier New" w:cs="Courier New"/>
-          <w:sz w:val="24"/>
-          <w:szCs w:val="24"/>
-        </w:rPr>
-      </w:pPr>
-      <w:r>
-        <w:rPr>
-          <w:rFonts w:ascii="Courier New" w:hAnsi="Courier New" w:cs="Courier New"/>
-          <w:color w:val="000000"/>
-          <w:sz w:val="24"/>
-          <w:szCs w:val="24"/>
-        </w:rPr>
-        <w:tab/>
-        <w:t xml:space="preserve">    </w:t>
-      </w:r>
+        <w:ind w:left="1440"/>
+        <w:rPr>
+          <w:rFonts w:ascii="Courier New" w:hAnsi="Courier New" w:cs="Courier New"/>
+          <w:sz w:val="24"/>
+          <w:szCs w:val="24"/>
+        </w:rPr>
+      </w:pPr>
       <w:r>
         <w:rPr>
           <w:rFonts w:ascii="Courier New" w:hAnsi="Courier New" w:cs="Courier New"/>
@@ -10007,6 +9983,16 @@
           <w:u w:val="single"/>
         </w:rPr>
         <w:t>ostali</w:t>
+      </w:r>
+      <w:r>
+        <w:rPr>
+          <w:rFonts w:ascii="Courier New" w:hAnsi="Courier New" w:cs="Courier New"/>
+          <w:color w:val="3F7F5F"/>
+          <w:sz w:val="24"/>
+          <w:szCs w:val="24"/>
+          <w:u w:val="single"/>
+        </w:rPr>
+        <w:t>(zbog posljednjeg elementa koji moze ostati neupisan)</w:t>
       </w:r>
       <w:r>
         <w:rPr>
@@ -10332,22 +10318,13 @@
         <w:autoSpaceDN w:val="0"/>
         <w:adjustRightInd w:val="0"/>
         <w:spacing w:line="240" w:lineRule="auto"/>
-        <w:rPr>
-          <w:rFonts w:ascii="Courier New" w:hAnsi="Courier New" w:cs="Courier New"/>
-          <w:sz w:val="24"/>
-          <w:szCs w:val="24"/>
-        </w:rPr>
-      </w:pPr>
-      <w:r>
-        <w:rPr>
-          <w:rFonts w:ascii="Courier New" w:hAnsi="Courier New" w:cs="Courier New"/>
-          <w:color w:val="000000"/>
-          <w:sz w:val="24"/>
-          <w:szCs w:val="24"/>
-        </w:rPr>
-        <w:tab/>
-        <w:t xml:space="preserve">    </w:t>
-      </w:r>
+        <w:ind w:left="1305"/>
+        <w:rPr>
+          <w:rFonts w:ascii="Courier New" w:hAnsi="Courier New" w:cs="Courier New"/>
+          <w:sz w:val="24"/>
+          <w:szCs w:val="24"/>
+        </w:rPr>
+      </w:pPr>
       <w:r>
         <w:rPr>
           <w:rFonts w:ascii="Courier New" w:hAnsi="Courier New" w:cs="Courier New"/>
@@ -10488,7 +10465,26 @@
           <w:sz w:val="24"/>
           <w:szCs w:val="24"/>
         </w:rPr>
-        <w:t xml:space="preserve"> */</w:t>
+        <w:t xml:space="preserve"> (</w:t>
+      </w:r>
+      <w:r>
+        <w:rPr>
+          <w:rFonts w:ascii="Courier New" w:hAnsi="Courier New" w:cs="Courier New"/>
+          <w:color w:val="3F7F5F"/>
+          <w:sz w:val="24"/>
+          <w:szCs w:val="24"/>
+          <w:u w:val="single"/>
+        </w:rPr>
+        <w:t>zbog posljednjeg elementa koji moze ostati neupisan)</w:t>
+      </w:r>
+      <w:r>
+        <w:rPr>
+          <w:rFonts w:ascii="Courier New" w:hAnsi="Courier New" w:cs="Courier New"/>
+          <w:color w:val="3F7F5F"/>
+          <w:sz w:val="24"/>
+          <w:szCs w:val="24"/>
+        </w:rPr>
+        <w:t>*/</w:t>
       </w:r>
     </w:p>
     <w:p>
@@ -10831,41 +10827,479 @@
         <w:t>}</w:t>
       </w:r>
     </w:p>
+    <w:p>
+      <w:r>
+        <w:tab/>
+      </w:r>
+      <w:r>
+        <w:tab/>
+      </w:r>
+      <w:r>
+        <w:tab/>
+      </w:r>
+      <w:r>
+        <w:tab/>
+      </w:r>
+      <w:r>
+        <w:tab/>
+        <w:t>Slika 10</w:t>
+      </w:r>
+    </w:p>
+    <w:p>
+      <w:pPr>
+        <w:pStyle w:val="Heading3"/>
+      </w:pPr>
+      <w:bookmarkStart w:id="28" w:name="_Toc133577842"/>
+      <w:r>
+        <w:t xml:space="preserve">Quick </w:t>
+      </w:r>
+      <w:r>
+        <w:t>sort</w:t>
+      </w:r>
+      <w:bookmarkEnd w:id="28"/>
+    </w:p>
     <w:p/>
     <w:p>
-      <w:pPr>
-        <w:pStyle w:val="Heading3"/>
-      </w:pPr>
-      <w:bookmarkStart w:id="29" w:name="_Toc133514430"/>
-      <w:r>
-        <w:t xml:space="preserve">Quick </w:t>
-      </w:r>
-      <w:r>
-        <w:t>sort</w:t>
-      </w:r>
+      <w:r>
+        <w:t>Kao i merge sort,</w:t>
+      </w:r>
+      <w:r>
+        <w:t xml:space="preserve"> </w:t>
+      </w:r>
+      <w:r>
+        <w:t>quick sort</w:t>
+      </w:r>
+      <w:r>
+        <w:t xml:space="preserve"> </w:t>
+      </w:r>
+      <w:r>
+        <w:t xml:space="preserve">je </w:t>
+      </w:r>
+      <w:r>
+        <w:t xml:space="preserve">rekurzivni algoritam koji </w:t>
+      </w:r>
+      <w:r>
+        <w:t>također</w:t>
+      </w:r>
+      <w:r>
+        <w:t xml:space="preserve"> radi po principu</w:t>
+      </w:r>
+      <w:r>
+        <w:t xml:space="preserve"> podijeli </w:t>
+      </w:r>
+      <w:r>
+        <w:t>pa</w:t>
+      </w:r>
+      <w:r>
+        <w:t xml:space="preserve"> vladaj. </w:t>
+      </w:r>
+      <w:r>
+        <w:t>Ovaj algoritam o</w:t>
+      </w:r>
+      <w:r>
+        <w:t xml:space="preserve">dabire </w:t>
+      </w:r>
+      <w:r>
+        <w:t xml:space="preserve">jedan </w:t>
+      </w:r>
+      <w:r>
+        <w:t xml:space="preserve">element kao </w:t>
+      </w:r>
+      <w:r>
+        <w:t>pivot</w:t>
+      </w:r>
+      <w:r>
+        <w:t>, a zatim</w:t>
+      </w:r>
+      <w:r>
+        <w:t xml:space="preserve"> </w:t>
+      </w:r>
+      <w:r>
+        <w:t>dijeli</w:t>
+      </w:r>
+      <w:r>
+        <w:t xml:space="preserve"> listu na dve podliste tako da svi elementi manji od </w:t>
+      </w:r>
+      <w:r>
+        <w:t>pivota budu u</w:t>
+      </w:r>
+      <w:r>
+        <w:t xml:space="preserve"> jednoj podlisti, a svi elementi veći od </w:t>
+      </w:r>
+      <w:r>
+        <w:t>pivota u drugoj podlisti</w:t>
+      </w:r>
+      <w:r>
+        <w:t xml:space="preserve">, a </w:t>
+      </w:r>
+      <w:r>
+        <w:t>onda</w:t>
+      </w:r>
+      <w:r>
+        <w:t xml:space="preserve"> </w:t>
+      </w:r>
+      <w:r>
+        <w:t>se rekurzivno sortiraju ove</w:t>
+      </w:r>
+      <w:r>
+        <w:t xml:space="preserve"> dvije podliste. Ovaj proces se ponavlja dok se cijela lista ne sortira.</w:t>
+      </w:r>
+    </w:p>
+    <w:p/>
+    <w:p>
+      <w:r>
+        <w:t>Postoji mnogo različitih verzija Quick Sort algoritma koji bir</w:t>
+      </w:r>
+      <w:r>
+        <w:t>aju pivot</w:t>
+      </w:r>
+      <w:r>
+        <w:t xml:space="preserve"> na različite načine:</w:t>
+      </w:r>
+    </w:p>
+    <w:p>
+      <w:pPr>
+        <w:pStyle w:val="ListParagraph"/>
+        <w:numPr>
+          <w:ilvl w:val="0"/>
+          <w:numId w:val="33"/>
+        </w:numPr>
+      </w:pPr>
+      <w:r>
+        <w:t>Uvijek odabir</w:t>
+      </w:r>
+      <w:r>
+        <w:t>e prvi element kao pivot</w:t>
+      </w:r>
+    </w:p>
+    <w:p>
+      <w:pPr>
+        <w:pStyle w:val="ListParagraph"/>
+        <w:numPr>
+          <w:ilvl w:val="0"/>
+          <w:numId w:val="33"/>
+        </w:numPr>
+      </w:pPr>
+      <w:r>
+        <w:t>Uvijek odabir</w:t>
+      </w:r>
+      <w:r>
+        <w:t xml:space="preserve">e </w:t>
+      </w:r>
+      <w:r>
+        <w:t>posljednji</w:t>
+      </w:r>
+      <w:r>
+        <w:t xml:space="preserve"> element kao pivot</w:t>
+      </w:r>
+    </w:p>
+    <w:p>
+      <w:pPr>
+        <w:pStyle w:val="ListParagraph"/>
+        <w:numPr>
+          <w:ilvl w:val="0"/>
+          <w:numId w:val="33"/>
+        </w:numPr>
+      </w:pPr>
+      <w:r>
+        <w:t>O</w:t>
+      </w:r>
+      <w:r>
+        <w:t>dabire</w:t>
+      </w:r>
+      <w:r>
+        <w:t xml:space="preserve"> slučajni element kao pivot</w:t>
+      </w:r>
+    </w:p>
+    <w:p>
+      <w:pPr>
+        <w:pStyle w:val="ListParagraph"/>
+        <w:numPr>
+          <w:ilvl w:val="0"/>
+          <w:numId w:val="33"/>
+        </w:numPr>
+        <w:tabs>
+          <w:tab w:val="left" w:pos="2785"/>
+        </w:tabs>
+      </w:pPr>
+      <w:r>
+        <w:t xml:space="preserve">Odabire </w:t>
+      </w:r>
+      <w:r>
+        <w:t>srednji element</w:t>
+      </w:r>
+      <w:r>
+        <w:t xml:space="preserve"> kao pivot</w:t>
+      </w:r>
+    </w:p>
+    <w:p>
+      <w:pPr>
+        <w:pStyle w:val="ListParagraph"/>
+        <w:tabs>
+          <w:tab w:val="left" w:pos="2785"/>
+        </w:tabs>
+      </w:pPr>
+    </w:p>
+    <w:p>
+      <w:r>
+        <w:t xml:space="preserve">Ključni proces u </w:t>
+      </w:r>
+      <w:r>
+        <w:t xml:space="preserve">i quick sort </w:t>
+      </w:r>
+      <w:r>
+        <w:t xml:space="preserve">algoritmu </w:t>
+      </w:r>
+      <w:r>
+        <w:t xml:space="preserve">je „partition()“ metoda. Cilj </w:t>
+      </w:r>
+      <w:r>
+        <w:t>ove metode je da stavi pivot</w:t>
+      </w:r>
+      <w:r>
+        <w:t xml:space="preserve"> r na njegov ispravan položaj u sortiranom nizu i </w:t>
+      </w:r>
+      <w:r>
+        <w:t xml:space="preserve">da </w:t>
+      </w:r>
+      <w:r>
+        <w:t>po</w:t>
+      </w:r>
+      <w:r>
+        <w:t>stavi</w:t>
+      </w:r>
+      <w:r>
+        <w:t xml:space="preserve"> sve elemente </w:t>
+      </w:r>
+      <w:r>
+        <w:t>manje od r</w:t>
+      </w:r>
+      <w:r>
+        <w:t xml:space="preserve"> ispred r, a sve veće elemente poslije r. </w:t>
+      </w:r>
+    </w:p>
+    <w:p/>
+    <w:p>
+      <w:r>
+        <w:t>Brzo sortiranje ima vrijeme rada u najgorem slučaju od O(n^2), ali u praksi obično radi mnogo bolje od ovoga zbog upotrebe dobrog algoritma za odabir pivota i činjenice da podliste obično nisu podijeljene ravnomerno. Prosječno vrijeme rada brzog sortiranja je O(n*log(n)), što je jedan od najbržih dostupnih algoritama za sortiranje.</w:t>
+      </w:r>
+    </w:p>
+    <w:p/>
+    <w:p>
+      <w:r>
+        <w:t>Ov</w:t>
+      </w:r>
+      <w:r>
+        <w:t xml:space="preserve">o je algoritam za sortiranje </w:t>
+      </w:r>
+      <w:r>
+        <w:t>u</w:t>
+      </w:r>
+      <w:r>
+        <w:t xml:space="preserve"> mjestu, što znači da ne zahtijeva dodatnu memoriju za pohranjivanje privremenih nizova.</w:t>
+      </w:r>
+      <w:r>
+        <w:t xml:space="preserve"> Lako se implementira i može se </w:t>
+      </w:r>
+      <w:r>
+        <w:t>modifikovati</w:t>
+      </w:r>
+      <w:r>
+        <w:t xml:space="preserve"> da sortira objekte ili druge složene tipove podataka.</w:t>
+      </w:r>
+    </w:p>
+    <w:p/>
+    <w:p/>
+    <w:p/>
+    <w:p/>
+    <w:p>
+      <w:pPr>
+        <w:jc w:val="center"/>
+      </w:pPr>
+      <w:r>
+        <w:rPr>
+          <w:noProof/>
+        </w:rPr>
+        <w:lastRenderedPageBreak/>
+        <w:drawing>
+          <wp:inline distT="0" distB="0" distL="0" distR="0">
+            <wp:extent cx="5943600" cy="4245610"/>
+            <wp:effectExtent l="0" t="0" r="0" b="0"/>
+            <wp:docPr id="14" name="Picture 14"/>
+            <wp:cNvGraphicFramePr>
+              <a:graphicFrameLocks xmlns:a="http://schemas.openxmlformats.org/drawingml/2006/main" noChangeAspect="1"/>
+            </wp:cNvGraphicFramePr>
+            <a:graphic xmlns:a="http://schemas.openxmlformats.org/drawingml/2006/main">
+              <a:graphicData uri="http://schemas.openxmlformats.org/drawingml/2006/picture">
+                <pic:pic xmlns:pic="http://schemas.openxmlformats.org/drawingml/2006/picture">
+                  <pic:nvPicPr>
+                    <pic:cNvPr id="0" name="quick sort.png"/>
+                    <pic:cNvPicPr/>
+                  </pic:nvPicPr>
+                  <pic:blipFill>
+                    <a:blip r:embed="rId28" cstate="print">
+                      <a:extLst>
+                        <a:ext uri="{28A0092B-C50C-407E-A947-70E740481C1C}">
+                          <a14:useLocalDpi xmlns:a14="http://schemas.microsoft.com/office/drawing/2010/main" val="0"/>
+                        </a:ext>
+                      </a:extLst>
+                    </a:blip>
+                    <a:stretch>
+                      <a:fillRect/>
+                    </a:stretch>
+                  </pic:blipFill>
+                  <pic:spPr>
+                    <a:xfrm>
+                      <a:off x="0" y="0"/>
+                      <a:ext cx="5943600" cy="4245610"/>
+                    </a:xfrm>
+                    <a:prstGeom prst="rect">
+                      <a:avLst/>
+                    </a:prstGeom>
+                  </pic:spPr>
+                </pic:pic>
+              </a:graphicData>
+            </a:graphic>
+          </wp:inline>
+        </w:drawing>
+      </w:r>
+    </w:p>
+    <w:p>
+      <w:pPr>
+        <w:jc w:val="center"/>
+      </w:pPr>
+      <w:r>
+        <w:t>Slika 11</w:t>
+      </w:r>
+    </w:p>
+    <w:p>
+      <w:pPr>
+        <w:jc w:val="center"/>
+      </w:pPr>
+    </w:p>
+    <w:p>
+      <w:pPr>
+        <w:jc w:val="center"/>
+        <w:rPr>
+          <w:noProof/>
+        </w:rPr>
+      </w:pPr>
+    </w:p>
+    <w:p>
+      <w:pPr>
+        <w:jc w:val="center"/>
+      </w:pPr>
+      <w:r>
+        <w:rPr>
+          <w:noProof/>
+        </w:rPr>
+        <w:drawing>
+          <wp:inline distT="0" distB="0" distL="0" distR="0">
+            <wp:extent cx="4865298" cy="3374081"/>
+            <wp:effectExtent l="0" t="0" r="0" b="0"/>
+            <wp:docPr id="15" name="Picture 15"/>
+            <wp:cNvGraphicFramePr>
+              <a:graphicFrameLocks xmlns:a="http://schemas.openxmlformats.org/drawingml/2006/main" noChangeAspect="1"/>
+            </wp:cNvGraphicFramePr>
+            <a:graphic xmlns:a="http://schemas.openxmlformats.org/drawingml/2006/main">
+              <a:graphicData uri="http://schemas.openxmlformats.org/drawingml/2006/picture">
+                <pic:pic xmlns:pic="http://schemas.openxmlformats.org/drawingml/2006/picture">
+                  <pic:nvPicPr>
+                    <pic:cNvPr id="0" name="quick sort - java.png"/>
+                    <pic:cNvPicPr/>
+                  </pic:nvPicPr>
+                  <pic:blipFill rotWithShape="1">
+                    <a:blip r:embed="rId29">
+                      <a:extLst>
+                        <a:ext uri="{28A0092B-C50C-407E-A947-70E740481C1C}">
+                          <a14:useLocalDpi xmlns:a14="http://schemas.microsoft.com/office/drawing/2010/main" val="0"/>
+                        </a:ext>
+                      </a:extLst>
+                    </a:blip>
+                    <a:srcRect t="5211"/>
+                    <a:stretch/>
+                  </pic:blipFill>
+                  <pic:spPr bwMode="auto">
+                    <a:xfrm>
+                      <a:off x="0" y="0"/>
+                      <a:ext cx="4871860" cy="3378632"/>
+                    </a:xfrm>
+                    <a:prstGeom prst="rect">
+                      <a:avLst/>
+                    </a:prstGeom>
+                    <a:ln>
+                      <a:noFill/>
+                    </a:ln>
+                    <a:extLst>
+                      <a:ext uri="{53640926-AAD7-44D8-BBD7-CCE9431645EC}">
+                        <a14:shadowObscured xmlns:a14="http://schemas.microsoft.com/office/drawing/2010/main"/>
+                      </a:ext>
+                    </a:extLst>
+                  </pic:spPr>
+                </pic:pic>
+              </a:graphicData>
+            </a:graphic>
+          </wp:inline>
+        </w:drawing>
+      </w:r>
+      <w:bookmarkStart w:id="29" w:name="_GoBack"/>
       <w:bookmarkEnd w:id="29"/>
     </w:p>
+    <w:p>
+      <w:pPr>
+        <w:jc w:val="center"/>
+      </w:pPr>
+      <w:r>
+        <w:t>Slika 12</w:t>
+      </w:r>
+    </w:p>
+    <w:p>
+      <w:pPr>
+        <w:pStyle w:val="Heading1"/>
+      </w:pPr>
+      <w:bookmarkStart w:id="30" w:name="_Toc133577843"/>
+      <w:r>
+        <w:lastRenderedPageBreak/>
+        <w:t>Paralelizam u algoritmima sortiranja</w:t>
+      </w:r>
+      <w:bookmarkEnd w:id="30"/>
+    </w:p>
     <w:p/>
     <w:p>
       <w:pPr>
         <w:pStyle w:val="InfoBlue"/>
       </w:pPr>
       <w:r>
-        <w:t>[bla, bla, bla]</w:t>
-      </w:r>
-    </w:p>
-    <w:p/>
+        <w:t>[</w:t>
+      </w:r>
+      <w:r>
+        <w:t>Kako nam se čini</w:t>
+      </w:r>
+      <w:r>
+        <w:t>.</w:t>
+      </w:r>
+      <w:r>
+        <w:t xml:space="preserve"> Ima li potrebe za tim. Jesu li se desila neka velika poboljšanja.</w:t>
+      </w:r>
+      <w:r>
+        <w:t>]</w:t>
+      </w:r>
+    </w:p>
+    <w:p>
+      <w:pPr>
+        <w:pStyle w:val="BodyText"/>
+      </w:pPr>
+    </w:p>
     <w:p>
       <w:pPr>
         <w:pStyle w:val="Heading1"/>
       </w:pPr>
-      <w:bookmarkStart w:id="30" w:name="_Toc133514431"/>
-      <w:r>
-        <w:t>Paralelizam u algoritmima sortiranja</w:t>
-      </w:r>
-      <w:bookmarkEnd w:id="30"/>
-    </w:p>
-    <w:p/>
+      <w:bookmarkStart w:id="31" w:name="_Toc133577844"/>
+      <w:r>
+        <w:t>Paralelizam u Javi</w:t>
+      </w:r>
+      <w:bookmarkEnd w:id="31"/>
+    </w:p>
     <w:p>
       <w:pPr>
         <w:pStyle w:val="InfoBlue"/>
@@ -10874,52 +11308,17 @@
         <w:t>[</w:t>
       </w:r>
       <w:r>
-        <w:t>Kako nam se čini</w:t>
-      </w:r>
-      <w:r>
-        <w:t>.</w:t>
-      </w:r>
-      <w:r>
-        <w:t xml:space="preserve"> Ima li potrebe za tim. Jesu li se desila neka velika poboljšanja.</w:t>
+        <w:t>Da li je moguć? Kako se postiže? Šta dobijamo njime?</w:t>
       </w:r>
       <w:r>
         <w:t>]</w:t>
       </w:r>
     </w:p>
-    <w:p>
-      <w:pPr>
-        <w:pStyle w:val="BodyText"/>
-      </w:pPr>
-    </w:p>
-    <w:p>
-      <w:pPr>
-        <w:pStyle w:val="Heading1"/>
-      </w:pPr>
-      <w:bookmarkStart w:id="31" w:name="_Toc133514432"/>
-      <w:r>
-        <w:t>Paralelizam u Javi</w:t>
-      </w:r>
-      <w:bookmarkEnd w:id="31"/>
-    </w:p>
-    <w:p>
-      <w:pPr>
-        <w:pStyle w:val="InfoBlue"/>
-      </w:pPr>
-      <w:r>
-        <w:t>[</w:t>
-      </w:r>
-      <w:r>
-        <w:t>Da li je moguć? Kako se postiže? Šta dobijamo njime?</w:t>
-      </w:r>
-      <w:r>
-        <w:t>]</w:t>
-      </w:r>
-    </w:p>
     <w:sectPr>
-      <w:headerReference w:type="default" r:id="rId28"/>
-      <w:footerReference w:type="default" r:id="rId29"/>
-      <w:headerReference w:type="first" r:id="rId30"/>
-      <w:footerReference w:type="first" r:id="rId31"/>
+      <w:headerReference w:type="default" r:id="rId30"/>
+      <w:footerReference w:type="default" r:id="rId31"/>
+      <w:headerReference w:type="first" r:id="rId32"/>
+      <w:footerReference w:type="first" r:id="rId33"/>
       <w:pgSz w:w="12240" w:h="15840" w:code="1"/>
       <w:pgMar w:top="1440" w:right="1440" w:bottom="1440" w:left="1440" w:header="720" w:footer="720" w:gutter="0"/>
       <w:cols w:space="720"/>
@@ -11118,7 +11517,7 @@
               <w:rStyle w:val="PageNumber"/>
               <w:noProof/>
             </w:rPr>
-            <w:t>9</w:t>
+            <w:t>16</w:t>
           </w:r>
           <w:r>
             <w:rPr>
@@ -11161,7 +11560,7 @@
               <w:rStyle w:val="PageNumber"/>
               <w:noProof/>
             </w:rPr>
-            <w:t>15</w:t>
+            <w:t>17</w:t>
           </w:r>
           <w:r>
             <w:rPr>
@@ -12424,18 +12823,15 @@
     </w:lvl>
   </w:abstractNum>
   <w:abstractNum w:abstractNumId="22">
-    <w:nsid w:val="68902732"/>
+    <w:nsid w:val="60E62389"/>
     <w:multiLevelType w:val="hybridMultilevel"/>
-    <w:tmpl w:val="C56C5DBC"/>
+    <w:tmpl w:val="EBC46050"/>
     <w:lvl w:ilvl="0" w:tplc="04090001">
       <w:start w:val="1"/>
       <w:numFmt w:val="bullet"/>
       <w:lvlText w:val=""/>
       <w:lvlJc w:val="left"/>
       <w:pPr>
-        <w:tabs>
-          <w:tab w:val="num" w:pos="720"/>
-        </w:tabs>
         <w:ind w:left="720" w:hanging="360"/>
       </w:pPr>
       <w:rPr>
@@ -12448,6 +12844,122 @@
       <w:lvlText w:val="o"/>
       <w:lvlJc w:val="left"/>
       <w:pPr>
+        <w:ind w:left="1440" w:hanging="360"/>
+      </w:pPr>
+      <w:rPr>
+        <w:rFonts w:ascii="Courier New" w:hAnsi="Courier New" w:cs="Courier New" w:hint="default"/>
+      </w:rPr>
+    </w:lvl>
+    <w:lvl w:ilvl="2" w:tplc="04090005" w:tentative="1">
+      <w:start w:val="1"/>
+      <w:numFmt w:val="bullet"/>
+      <w:lvlText w:val=""/>
+      <w:lvlJc w:val="left"/>
+      <w:pPr>
+        <w:ind w:left="2160" w:hanging="360"/>
+      </w:pPr>
+      <w:rPr>
+        <w:rFonts w:ascii="Wingdings" w:hAnsi="Wingdings" w:hint="default"/>
+      </w:rPr>
+    </w:lvl>
+    <w:lvl w:ilvl="3" w:tplc="04090001" w:tentative="1">
+      <w:start w:val="1"/>
+      <w:numFmt w:val="bullet"/>
+      <w:lvlText w:val=""/>
+      <w:lvlJc w:val="left"/>
+      <w:pPr>
+        <w:ind w:left="2880" w:hanging="360"/>
+      </w:pPr>
+      <w:rPr>
+        <w:rFonts w:ascii="Symbol" w:hAnsi="Symbol" w:hint="default"/>
+      </w:rPr>
+    </w:lvl>
+    <w:lvl w:ilvl="4" w:tplc="04090003" w:tentative="1">
+      <w:start w:val="1"/>
+      <w:numFmt w:val="bullet"/>
+      <w:lvlText w:val="o"/>
+      <w:lvlJc w:val="left"/>
+      <w:pPr>
+        <w:ind w:left="3600" w:hanging="360"/>
+      </w:pPr>
+      <w:rPr>
+        <w:rFonts w:ascii="Courier New" w:hAnsi="Courier New" w:cs="Courier New" w:hint="default"/>
+      </w:rPr>
+    </w:lvl>
+    <w:lvl w:ilvl="5" w:tplc="04090005" w:tentative="1">
+      <w:start w:val="1"/>
+      <w:numFmt w:val="bullet"/>
+      <w:lvlText w:val=""/>
+      <w:lvlJc w:val="left"/>
+      <w:pPr>
+        <w:ind w:left="4320" w:hanging="360"/>
+      </w:pPr>
+      <w:rPr>
+        <w:rFonts w:ascii="Wingdings" w:hAnsi="Wingdings" w:hint="default"/>
+      </w:rPr>
+    </w:lvl>
+    <w:lvl w:ilvl="6" w:tplc="04090001" w:tentative="1">
+      <w:start w:val="1"/>
+      <w:numFmt w:val="bullet"/>
+      <w:lvlText w:val=""/>
+      <w:lvlJc w:val="left"/>
+      <w:pPr>
+        <w:ind w:left="5040" w:hanging="360"/>
+      </w:pPr>
+      <w:rPr>
+        <w:rFonts w:ascii="Symbol" w:hAnsi="Symbol" w:hint="default"/>
+      </w:rPr>
+    </w:lvl>
+    <w:lvl w:ilvl="7" w:tplc="04090003" w:tentative="1">
+      <w:start w:val="1"/>
+      <w:numFmt w:val="bullet"/>
+      <w:lvlText w:val="o"/>
+      <w:lvlJc w:val="left"/>
+      <w:pPr>
+        <w:ind w:left="5760" w:hanging="360"/>
+      </w:pPr>
+      <w:rPr>
+        <w:rFonts w:ascii="Courier New" w:hAnsi="Courier New" w:cs="Courier New" w:hint="default"/>
+      </w:rPr>
+    </w:lvl>
+    <w:lvl w:ilvl="8" w:tplc="04090005" w:tentative="1">
+      <w:start w:val="1"/>
+      <w:numFmt w:val="bullet"/>
+      <w:lvlText w:val=""/>
+      <w:lvlJc w:val="left"/>
+      <w:pPr>
+        <w:ind w:left="6480" w:hanging="360"/>
+      </w:pPr>
+      <w:rPr>
+        <w:rFonts w:ascii="Wingdings" w:hAnsi="Wingdings" w:hint="default"/>
+      </w:rPr>
+    </w:lvl>
+  </w:abstractNum>
+  <w:abstractNum w:abstractNumId="23">
+    <w:nsid w:val="68902732"/>
+    <w:multiLevelType w:val="hybridMultilevel"/>
+    <w:tmpl w:val="C56C5DBC"/>
+    <w:lvl w:ilvl="0" w:tplc="04090001">
+      <w:start w:val="1"/>
+      <w:numFmt w:val="bullet"/>
+      <w:lvlText w:val=""/>
+      <w:lvlJc w:val="left"/>
+      <w:pPr>
+        <w:tabs>
+          <w:tab w:val="num" w:pos="720"/>
+        </w:tabs>
+        <w:ind w:left="720" w:hanging="360"/>
+      </w:pPr>
+      <w:rPr>
+        <w:rFonts w:ascii="Symbol" w:hAnsi="Symbol" w:hint="default"/>
+      </w:rPr>
+    </w:lvl>
+    <w:lvl w:ilvl="1" w:tplc="04090003" w:tentative="1">
+      <w:start w:val="1"/>
+      <w:numFmt w:val="bullet"/>
+      <w:lvlText w:val="o"/>
+      <w:lvlJc w:val="left"/>
+      <w:pPr>
         <w:tabs>
           <w:tab w:val="num" w:pos="1440"/>
         </w:tabs>
@@ -12563,7 +13075,7 @@
       </w:rPr>
     </w:lvl>
   </w:abstractNum>
-  <w:abstractNum w:abstractNumId="23">
+  <w:abstractNum w:abstractNumId="24">
     <w:nsid w:val="68F4159E"/>
     <w:multiLevelType w:val="hybridMultilevel"/>
     <w:tmpl w:val="E5C4332A"/>
@@ -12649,7 +13161,7 @@
       </w:pPr>
     </w:lvl>
   </w:abstractNum>
-  <w:abstractNum w:abstractNumId="24">
+  <w:abstractNum w:abstractNumId="25">
     <w:nsid w:val="6D2F7D46"/>
     <w:multiLevelType w:val="singleLevel"/>
     <w:tmpl w:val="68A60226"/>
@@ -12669,7 +13181,7 @@
       </w:rPr>
     </w:lvl>
   </w:abstractNum>
-  <w:abstractNum w:abstractNumId="25">
+  <w:abstractNum w:abstractNumId="26">
     <w:nsid w:val="70DD20B0"/>
     <w:multiLevelType w:val="hybridMultilevel"/>
     <w:tmpl w:val="DC428DA0"/>
@@ -12755,7 +13267,7 @@
       </w:pPr>
     </w:lvl>
   </w:abstractNum>
-  <w:abstractNum w:abstractNumId="26">
+  <w:abstractNum w:abstractNumId="27">
     <w:nsid w:val="71F21F2A"/>
     <w:multiLevelType w:val="singleLevel"/>
     <w:tmpl w:val="04090001"/>
@@ -12775,7 +13287,7 @@
       </w:rPr>
     </w:lvl>
   </w:abstractNum>
-  <w:abstractNum w:abstractNumId="27">
+  <w:abstractNum w:abstractNumId="28">
     <w:nsid w:val="743601FB"/>
     <w:multiLevelType w:val="singleLevel"/>
     <w:tmpl w:val="04090001"/>
@@ -12795,7 +13307,7 @@
       </w:rPr>
     </w:lvl>
   </w:abstractNum>
-  <w:abstractNum w:abstractNumId="28">
+  <w:abstractNum w:abstractNumId="29">
     <w:nsid w:val="756150CA"/>
     <w:multiLevelType w:val="singleLevel"/>
     <w:tmpl w:val="04090001"/>
@@ -12815,7 +13327,7 @@
       </w:rPr>
     </w:lvl>
   </w:abstractNum>
-  <w:abstractNum w:abstractNumId="29">
+  <w:abstractNum w:abstractNumId="30">
     <w:nsid w:val="7BE434D7"/>
     <w:multiLevelType w:val="singleLevel"/>
     <w:tmpl w:val="04090001"/>
@@ -12835,7 +13347,7 @@
       </w:rPr>
     </w:lvl>
   </w:abstractNum>
-  <w:abstractNum w:abstractNumId="30">
+  <w:abstractNum w:abstractNumId="31">
     <w:nsid w:val="7DCF3745"/>
     <w:multiLevelType w:val="hybridMultilevel"/>
     <w:tmpl w:val="254E7226"/>
@@ -12973,7 +13485,7 @@
     <w:abstractNumId w:val="12"/>
   </w:num>
   <w:num w:numId="4">
-    <w:abstractNumId w:val="29"/>
+    <w:abstractNumId w:val="30"/>
   </w:num>
   <w:num w:numId="5">
     <w:abstractNumId w:val="20"/>
@@ -13002,7 +13514,7 @@
     <w:abstractNumId w:val="2"/>
   </w:num>
   <w:num w:numId="9">
-    <w:abstractNumId w:val="28"/>
+    <w:abstractNumId w:val="29"/>
   </w:num>
   <w:num w:numId="10">
     <w:abstractNumId w:val="3"/>
@@ -13014,7 +13526,7 @@
     <w:abstractNumId w:val="11"/>
   </w:num>
   <w:num w:numId="13">
-    <w:abstractNumId w:val="27"/>
+    <w:abstractNumId w:val="28"/>
   </w:num>
   <w:num w:numId="14">
     <w:abstractNumId w:val="10"/>
@@ -13023,7 +13535,7 @@
     <w:abstractNumId w:val="5"/>
   </w:num>
   <w:num w:numId="16">
-    <w:abstractNumId w:val="26"/>
+    <w:abstractNumId w:val="27"/>
   </w:num>
   <w:num w:numId="17">
     <w:abstractNumId w:val="18"/>
@@ -13038,22 +13550,22 @@
     <w:abstractNumId w:val="9"/>
   </w:num>
   <w:num w:numId="21">
-    <w:abstractNumId w:val="24"/>
+    <w:abstractNumId w:val="25"/>
   </w:num>
   <w:num w:numId="22">
-    <w:abstractNumId w:val="22"/>
+    <w:abstractNumId w:val="23"/>
   </w:num>
   <w:num w:numId="23">
     <w:abstractNumId w:val="17"/>
   </w:num>
   <w:num w:numId="24">
-    <w:abstractNumId w:val="30"/>
+    <w:abstractNumId w:val="31"/>
   </w:num>
   <w:num w:numId="25">
     <w:abstractNumId w:val="15"/>
   </w:num>
   <w:num w:numId="26">
-    <w:abstractNumId w:val="25"/>
+    <w:abstractNumId w:val="26"/>
   </w:num>
   <w:num w:numId="27">
     <w:abstractNumId w:val="14"/>
@@ -13062,7 +13574,7 @@
     <w:abstractNumId w:val="8"/>
   </w:num>
   <w:num w:numId="29">
-    <w:abstractNumId w:val="23"/>
+    <w:abstractNumId w:val="24"/>
   </w:num>
   <w:num w:numId="30">
     <w:abstractNumId w:val="4"/>
@@ -13072,6 +13584,9 @@
   </w:num>
   <w:num w:numId="32">
     <w:abstractNumId w:val="21"/>
+  </w:num>
+  <w:num w:numId="33">
+    <w:abstractNumId w:val="22"/>
   </w:num>
 </w:numbering>
 </file>
@@ -14930,7 +15445,7 @@
 </file>
 
 <file path=customXml/itemProps1.xml><?xml version="1.0" encoding="utf-8"?>
-<ds:datastoreItem xmlns:ds="http://schemas.openxmlformats.org/officeDocument/2006/customXml" ds:itemID="{13FD1492-AC39-49F0-A53C-99D756193351}">
+<ds:datastoreItem xmlns:ds="http://schemas.openxmlformats.org/officeDocument/2006/customXml" ds:itemID="{00235E10-3416-4407-BC27-E0908A4D57A8}">
   <ds:schemaRefs>
     <ds:schemaRef ds:uri="http://schemas.openxmlformats.org/officeDocument/2006/bibliography"/>
   </ds:schemaRefs>

</xml_diff>

<commit_message>
Izmjene malih gresaka dokumentacije
</commit_message>
<xml_diff>
--- a/Paralelizam u algoritmima sortiranja.docx
+++ b/Paralelizam u algoritmima sortiranja.docx
@@ -1,6 +1,6 @@
 
 <file path=word/document.xml><?xml version="1.0" encoding="utf-8"?>
-<w:document xmlns:wpc="http://schemas.microsoft.com/office/word/2010/wordprocessingCanvas" xmlns:mc="http://schemas.openxmlformats.org/markup-compatibility/2006" xmlns:o="urn:schemas-microsoft-com:office:office" xmlns:r="http://schemas.openxmlformats.org/officeDocument/2006/relationships" xmlns:m="http://schemas.openxmlformats.org/officeDocument/2006/math" xmlns:v="urn:schemas-microsoft-com:vml" xmlns:wp14="http://schemas.microsoft.com/office/word/2010/wordprocessingDrawing" xmlns:wp="http://schemas.openxmlformats.org/drawingml/2006/wordprocessingDrawing" xmlns:w10="urn:schemas-microsoft-com:office:word" xmlns:w="http://schemas.openxmlformats.org/wordprocessingml/2006/main" xmlns:w14="http://schemas.microsoft.com/office/word/2010/wordml" xmlns:wpg="http://schemas.microsoft.com/office/word/2010/wordprocessingGroup" xmlns:wpi="http://schemas.microsoft.com/office/word/2010/wordprocessingInk" xmlns:wne="http://schemas.microsoft.com/office/word/2006/wordml" xmlns:wps="http://schemas.microsoft.com/office/word/2010/wordprocessingShape" mc:Ignorable="w14 wp14">
+<w:document xmlns:wpc="http://schemas.microsoft.com/office/word/2010/wordprocessingCanvas" xmlns:cx="http://schemas.microsoft.com/office/drawing/2014/chartex" xmlns:cx1="http://schemas.microsoft.com/office/drawing/2015/9/8/chartex" xmlns:cx2="http://schemas.microsoft.com/office/drawing/2015/10/21/chartex" xmlns:cx3="http://schemas.microsoft.com/office/drawing/2016/5/9/chartex" xmlns:cx4="http://schemas.microsoft.com/office/drawing/2016/5/10/chartex" xmlns:cx5="http://schemas.microsoft.com/office/drawing/2016/5/11/chartex" xmlns:cx6="http://schemas.microsoft.com/office/drawing/2016/5/12/chartex" xmlns:cx7="http://schemas.microsoft.com/office/drawing/2016/5/13/chartex" xmlns:cx8="http://schemas.microsoft.com/office/drawing/2016/5/14/chartex" xmlns:mc="http://schemas.openxmlformats.org/markup-compatibility/2006" xmlns:aink="http://schemas.microsoft.com/office/drawing/2016/ink" xmlns:am3d="http://schemas.microsoft.com/office/drawing/2017/model3d" xmlns:o="urn:schemas-microsoft-com:office:office" xmlns:r="http://schemas.openxmlformats.org/officeDocument/2006/relationships" xmlns:m="http://schemas.openxmlformats.org/officeDocument/2006/math" xmlns:v="urn:schemas-microsoft-com:vml" xmlns:wp14="http://schemas.microsoft.com/office/word/2010/wordprocessingDrawing" xmlns:wp="http://schemas.openxmlformats.org/drawingml/2006/wordprocessingDrawing" xmlns:w10="urn:schemas-microsoft-com:office:word" xmlns:w="http://schemas.openxmlformats.org/wordprocessingml/2006/main" xmlns:w14="http://schemas.microsoft.com/office/word/2010/wordml" xmlns:w15="http://schemas.microsoft.com/office/word/2012/wordml" xmlns:w16cid="http://schemas.microsoft.com/office/word/2016/wordml/cid" xmlns:w16se="http://schemas.microsoft.com/office/word/2015/wordml/symex" xmlns:wpg="http://schemas.microsoft.com/office/word/2010/wordprocessingGroup" xmlns:wpi="http://schemas.microsoft.com/office/word/2010/wordprocessingInk" xmlns:wne="http://schemas.microsoft.com/office/word/2006/wordml" xmlns:wps="http://schemas.microsoft.com/office/word/2010/wordprocessingShape" mc:Ignorable="w14 w15 w16se w16cid wp14">
   <w:body>
     <w:p>
       <w:pPr>
@@ -80,7 +80,7 @@
                     <pic:cNvPicPr/>
                   </pic:nvPicPr>
                   <pic:blipFill>
-                    <a:blip r:embed="rId9">
+                    <a:blip r:embed="rId8">
                       <a:extLst>
                         <a:ext uri="{28A0092B-C50C-407E-A947-70E740481C1C}">
                           <a14:useLocalDpi xmlns:a14="http://schemas.microsoft.com/office/drawing/2010/main" val="0"/>
@@ -217,8 +217,8 @@
           <w:szCs w:val="24"/>
         </w:rPr>
         <w:sectPr>
-          <w:headerReference w:type="default" r:id="rId10"/>
-          <w:footerReference w:type="even" r:id="rId11"/>
+          <w:headerReference w:type="default" r:id="rId9"/>
+          <w:footerReference w:type="even" r:id="rId10"/>
           <w:pgSz w:w="12240" w:h="15840" w:code="1"/>
           <w:pgMar w:top="-855" w:right="1440" w:bottom="1440" w:left="1440" w:header="720" w:footer="720" w:gutter="0"/>
           <w:cols w:space="720"/>
@@ -2050,34 +2050,20 @@
       <w:r>
         <w:br w:type="page"/>
       </w:r>
-      <w:r>
-        <w:lastRenderedPageBreak/>
-        <w:fldChar w:fldCharType="begin"/>
-      </w:r>
-      <w:r>
-        <w:instrText xml:space="preserve"> TITLE  \* MERGEFORMAT </w:instrText>
-      </w:r>
-      <w:r>
-        <w:fldChar w:fldCharType="separate"/>
-      </w:r>
-      <w:r>
-        <w:rPr>
-          <w:szCs w:val="36"/>
-        </w:rPr>
-        <w:t>Paralelizam u algorit</w:t>
-      </w:r>
-      <w:r>
-        <w:rPr>
-          <w:szCs w:val="36"/>
-        </w:rPr>
-        <w:t xml:space="preserve">mima sortiranja </w:t>
-      </w:r>
-      <w:r>
-        <w:rPr>
-          <w:szCs w:val="36"/>
-        </w:rPr>
-        <w:fldChar w:fldCharType="end"/>
-      </w:r>
+      <w:fldSimple w:instr=" TITLE  \* MERGEFORMAT ">
+        <w:r>
+          <w:rPr>
+            <w:szCs w:val="36"/>
+          </w:rPr>
+          <w:t>Paralelizam u algorit</w:t>
+        </w:r>
+        <w:r>
+          <w:rPr>
+            <w:szCs w:val="36"/>
+          </w:rPr>
+          <w:t xml:space="preserve">mima sortiranja </w:t>
+        </w:r>
+      </w:fldSimple>
       <w:bookmarkStart w:id="0" w:name="_Toc388081625"/>
       <w:bookmarkStart w:id="1" w:name="_Toc389027946"/>
       <w:r>
@@ -2264,7 +2250,7 @@
           <w:szCs w:val="24"/>
         </w:rPr>
       </w:pPr>
-      <w:hyperlink r:id="rId12" w:history="1">
+      <w:hyperlink r:id="rId11" w:history="1">
         <w:r>
           <w:rPr>
             <w:rStyle w:val="Hyperlink"/>
@@ -2348,7 +2334,7 @@
           <w:szCs w:val="24"/>
         </w:rPr>
       </w:pPr>
-      <w:hyperlink r:id="rId13" w:history="1">
+      <w:hyperlink r:id="rId12" w:history="1">
         <w:r>
           <w:rPr>
             <w:rStyle w:val="Hyperlink"/>
@@ -2490,7 +2476,14 @@
           <w:sz w:val="24"/>
           <w:szCs w:val="24"/>
         </w:rPr>
-        <w:t>Konkurencija</w:t>
+        <w:t>Konkuren</w:t>
+      </w:r>
+      <w:r>
+        <w:rPr>
+          <w:sz w:val="24"/>
+          <w:szCs w:val="24"/>
+        </w:rPr>
+        <w:t>tnost</w:t>
       </w:r>
       <w:r>
         <w:rPr>
@@ -2525,7 +2518,21 @@
           <w:sz w:val="24"/>
           <w:szCs w:val="24"/>
         </w:rPr>
-        <w:t xml:space="preserve">izvršavaju nezavisno i istovremeno. Konkurencija je sposobnost programa da istovremeno obrađuje više zadataka ili </w:t>
+        <w:t>izvršavaju nezavisno i istovremeno. Konkure</w:t>
+      </w:r>
+      <w:r>
+        <w:rPr>
+          <w:sz w:val="24"/>
+          <w:szCs w:val="24"/>
+        </w:rPr>
+        <w:t>ntnost</w:t>
+      </w:r>
+      <w:r>
+        <w:rPr>
+          <w:sz w:val="24"/>
+          <w:szCs w:val="24"/>
+        </w:rPr>
+        <w:t xml:space="preserve"> je sposobnost programa da istovremeno obrađuje više zadataka ili </w:t>
       </w:r>
       <w:r>
         <w:rPr>
@@ -2611,7 +2618,7 @@
                     <pic:cNvPicPr/>
                   </pic:nvPicPr>
                   <pic:blipFill>
-                    <a:blip r:embed="rId14">
+                    <a:blip r:embed="rId13">
                       <a:extLst>
                         <a:ext uri="{28A0092B-C50C-407E-A947-70E740481C1C}">
                           <a14:useLocalDpi xmlns:a14="http://schemas.microsoft.com/office/drawing/2010/main" val="0"/>
@@ -2675,7 +2682,7 @@
                     <pic:cNvPicPr/>
                   </pic:nvPicPr>
                   <pic:blipFill>
-                    <a:blip r:embed="rId15">
+                    <a:blip r:embed="rId14">
                       <a:extLst>
                         <a:ext uri="{28A0092B-C50C-407E-A947-70E740481C1C}">
                           <a14:useLocalDpi xmlns:a14="http://schemas.microsoft.com/office/drawing/2010/main" val="0"/>
@@ -2827,7 +2834,21 @@
           <w:sz w:val="24"/>
           <w:szCs w:val="24"/>
         </w:rPr>
-        <w:t xml:space="preserve">Paralelizam se može koristiti u različitim računarskim aplikacijama, uključujući naučne simulacije, analizu podataka, obradu slika i videa i umjetnu inteligenciju. </w:t>
+        <w:t xml:space="preserve">Paralelizam se može koristiti u različitim računarskim aplikacijama, uključujući naučne simulacije, analizu podataka, obradu slika i videa i </w:t>
+      </w:r>
+      <w:r>
+        <w:rPr>
+          <w:sz w:val="24"/>
+          <w:szCs w:val="24"/>
+        </w:rPr>
+        <w:t>vještačku</w:t>
+      </w:r>
+      <w:r>
+        <w:rPr>
+          <w:sz w:val="24"/>
+          <w:szCs w:val="24"/>
+        </w:rPr>
+        <w:t xml:space="preserve"> inteligenciju. </w:t>
       </w:r>
     </w:p>
     <w:p>
@@ -2955,7 +2976,21 @@
           <w:sz w:val="24"/>
           <w:szCs w:val="24"/>
         </w:rPr>
-        <w:t xml:space="preserve">, što može značajno povećati brzinu i efikasnost </w:t>
+        <w:t xml:space="preserve">, što može značajno povećati </w:t>
+      </w:r>
+      <w:r>
+        <w:rPr>
+          <w:sz w:val="24"/>
+          <w:szCs w:val="24"/>
+        </w:rPr>
+        <w:t>vrijeme izvršenja</w:t>
+      </w:r>
+      <w:r>
+        <w:rPr>
+          <w:sz w:val="24"/>
+          <w:szCs w:val="24"/>
+        </w:rPr>
+        <w:t xml:space="preserve"> i efikasnost </w:t>
       </w:r>
       <w:r>
         <w:rPr>
@@ -3033,7 +3068,21 @@
           <w:sz w:val="24"/>
           <w:szCs w:val="24"/>
         </w:rPr>
-        <w:t xml:space="preserve"> Korištenjem paralelne obrade za poboljšanje efikasnosti obrade, organizacije mogu potencijalno uštedjeti na troškovima hardvera, energije i ukupnih troš</w:t>
+        <w:t xml:space="preserve"> Korištenjem paralelne obrade za poboljšanje efikasnosti obrade, organizacije mogu potencijalno ušted</w:t>
+      </w:r>
+      <w:r>
+        <w:rPr>
+          <w:sz w:val="24"/>
+          <w:szCs w:val="24"/>
+        </w:rPr>
+        <w:t>i</w:t>
+      </w:r>
+      <w:r>
+        <w:rPr>
+          <w:sz w:val="24"/>
+          <w:szCs w:val="24"/>
+        </w:rPr>
+        <w:t>ti na troškovima hardvera, energije i ukupnih troš</w:t>
       </w:r>
       <w:r>
         <w:rPr>
@@ -3318,6 +3367,7 @@
           <w:sz w:val="24"/>
           <w:szCs w:val="24"/>
         </w:rPr>
+        <w:lastRenderedPageBreak/>
         <w:t>Ključni problem paralelizma je smanjenje ovisnosti podataka kako bi se mogli izvoditi proračuni na nezavisnim računskim jedinicama uz minimalnu komunikaciju između njih. U tu svrhu, čak može biti prednost da se isto izračuna dva puta na različitim jedinicama</w:t>
       </w:r>
     </w:p>
@@ -3711,6 +3761,7 @@
           <w:sz w:val="24"/>
           <w:szCs w:val="24"/>
         </w:rPr>
+        <w:lastRenderedPageBreak/>
         <w:t>Java 1.4: Objavljena 2002. godine, ova verzija je uvela Java Native Interface (JNI), XML obradu sa JAXP-om i regul</w:t>
       </w:r>
       <w:r>
@@ -3734,7 +3785,6 @@
           <w:sz w:val="24"/>
           <w:szCs w:val="24"/>
         </w:rPr>
-        <w:lastRenderedPageBreak/>
         <w:t>Java 5 (takođe poznat kao Java 1.5): Objavljeno 2004. godine, ovo izdanje je dodalo podršku za generičke karakte</w:t>
       </w:r>
       <w:r>
@@ -4034,7 +4084,6 @@
         <w:t>.</w:t>
       </w:r>
     </w:p>
-    <w:p/>
     <w:p>
       <w:pPr>
         <w:pStyle w:val="Heading2"/>
@@ -4062,11 +4111,6 @@
         </w:rPr>
         <w:t>Proces instalacije Jave zavisi od operativnog sistema koji koristimo. U zavisnosti od operativnog sistema, navest ćemo postupak instalacije jave.</w:t>
       </w:r>
-    </w:p>
-    <w:p>
-      <w:pPr>
-        <w:pStyle w:val="BodyText"/>
-      </w:pPr>
     </w:p>
     <w:p>
       <w:pPr>
@@ -4102,14 +4146,30 @@
         </w:rPr>
         <w:t xml:space="preserve">Idite na službenu Java web stranicu: </w:t>
       </w:r>
-      <w:hyperlink r:id="rId16" w:history="1">
+      <w:hyperlink r:id="rId15" w:history="1">
         <w:r>
           <w:rPr>
             <w:rStyle w:val="Hyperlink"/>
             <w:sz w:val="24"/>
             <w:szCs w:val="24"/>
           </w:rPr>
-          <w:t>https://www.java.com/en/download/</w:t>
+          <w:t>https://www.j</w:t>
+        </w:r>
+        <w:r>
+          <w:rPr>
+            <w:rStyle w:val="Hyperlink"/>
+            <w:sz w:val="24"/>
+            <w:szCs w:val="24"/>
+          </w:rPr>
+          <w:t>a</w:t>
+        </w:r>
+        <w:r>
+          <w:rPr>
+            <w:rStyle w:val="Hyperlink"/>
+            <w:sz w:val="24"/>
+            <w:szCs w:val="24"/>
+          </w:rPr>
+          <w:t>va.com/en/download/</w:t>
         </w:r>
       </w:hyperlink>
       <w:r>
@@ -4255,7 +4315,7 @@
         </w:rPr>
         <w:t xml:space="preserve">Idite na službenu Java web stranicu: </w:t>
       </w:r>
-      <w:hyperlink r:id="rId17" w:history="1">
+      <w:hyperlink r:id="rId16" w:history="1">
         <w:r>
           <w:rPr>
             <w:rStyle w:val="Hyperlink"/>
@@ -4399,7 +4459,7 @@
                     <pic:cNvPicPr/>
                   </pic:nvPicPr>
                   <pic:blipFill>
-                    <a:blip r:embed="rId18">
+                    <a:blip r:embed="rId17">
                       <a:extLst>
                         <a:ext uri="{28A0092B-C50C-407E-A947-70E740481C1C}">
                           <a14:useLocalDpi xmlns:a14="http://schemas.microsoft.com/office/drawing/2010/main" val="0"/>
@@ -4471,7 +4531,7 @@
                     <pic:cNvPicPr/>
                   </pic:nvPicPr>
                   <pic:blipFill>
-                    <a:blip r:embed="rId19">
+                    <a:blip r:embed="rId18">
                       <a:extLst>
                         <a:ext uri="{28A0092B-C50C-407E-A947-70E740481C1C}">
                           <a14:useLocalDpi xmlns:a14="http://schemas.microsoft.com/office/drawing/2010/main" val="0"/>
@@ -4560,7 +4620,7 @@
                     <pic:cNvPicPr/>
                   </pic:nvPicPr>
                   <pic:blipFill>
-                    <a:blip r:embed="rId20">
+                    <a:blip r:embed="rId19">
                       <a:extLst>
                         <a:ext uri="{28A0092B-C50C-407E-A947-70E740481C1C}">
                           <a14:useLocalDpi xmlns:a14="http://schemas.microsoft.com/office/drawing/2010/main" val="0"/>
@@ -4764,7 +4824,7 @@
           <w:sz w:val="24"/>
           <w:szCs w:val="24"/>
         </w:rPr>
-        <w:t>popularnih algoritama za sortiranje kao što su: bubble sort, selections sort,</w:t>
+        <w:t>popularnih algoritama za sortiranje kao što su: bubble sort, selection sort,</w:t>
       </w:r>
       <w:r>
         <w:rPr>
@@ -4778,7 +4838,21 @@
           <w:sz w:val="24"/>
           <w:szCs w:val="24"/>
         </w:rPr>
-        <w:t xml:space="preserve"> merge sort i quickSort.</w:t>
+        <w:t xml:space="preserve"> merge sort i quic</w:t>
+      </w:r>
+      <w:r>
+        <w:rPr>
+          <w:sz w:val="24"/>
+          <w:szCs w:val="24"/>
+        </w:rPr>
+        <w:t xml:space="preserve"> s</w:t>
+      </w:r>
+      <w:r>
+        <w:rPr>
+          <w:sz w:val="24"/>
+          <w:szCs w:val="24"/>
+        </w:rPr>
+        <w:t>ort.</w:t>
       </w:r>
       <w:r>
         <w:rPr>
@@ -4804,7 +4878,6 @@
       </w:r>
       <w:bookmarkEnd w:id="23"/>
     </w:p>
-    <w:p/>
     <w:p>
       <w:pPr>
         <w:pStyle w:val="InfoBlue"/>
@@ -5087,7 +5160,7 @@
           <w:sz w:val="24"/>
           <w:szCs w:val="24"/>
         </w:rPr>
-        <w:t xml:space="preserve">merge sort i </w:t>
+        <w:t>merge sort</w:t>
       </w:r>
     </w:p>
     <w:p>
@@ -5108,18 +5181,8 @@
           <w:sz w:val="24"/>
           <w:szCs w:val="24"/>
         </w:rPr>
-        <w:t>quick sort.</w:t>
-      </w:r>
-    </w:p>
-    <w:p>
-      <w:pPr>
-        <w:pStyle w:val="BodyText"/>
-        <w:ind w:left="0"/>
-        <w:rPr>
-          <w:sz w:val="24"/>
-          <w:szCs w:val="24"/>
-        </w:rPr>
-      </w:pPr>
+        <w:t>quick sort</w:t>
+      </w:r>
     </w:p>
     <w:p>
       <w:pPr>
@@ -5384,7 +5447,35 @@
           <w:sz w:val="24"/>
           <w:szCs w:val="24"/>
         </w:rPr>
-        <w:t xml:space="preserve"> kontantno </w:t>
+        <w:t xml:space="preserve"> kon</w:t>
+      </w:r>
+      <w:r>
+        <w:rPr>
+          <w:sz w:val="24"/>
+          <w:szCs w:val="24"/>
+        </w:rPr>
+        <w:t>s</w:t>
+      </w:r>
+      <w:r>
+        <w:rPr>
+          <w:sz w:val="24"/>
+          <w:szCs w:val="24"/>
+        </w:rPr>
+        <w:t>tantno</w:t>
+      </w:r>
+      <w:r>
+        <w:rPr>
+          <w:sz w:val="24"/>
+          <w:szCs w:val="24"/>
+        </w:rPr>
+        <w:t>g</w:t>
+      </w:r>
+      <w:r>
+        <w:rPr>
+          <w:sz w:val="24"/>
+          <w:szCs w:val="24"/>
+        </w:rPr>
+        <w:t xml:space="preserve"> </w:t>
       </w:r>
       <w:r>
         <w:rPr>
@@ -5469,7 +5560,7 @@
                     <pic:cNvPicPr/>
                   </pic:nvPicPr>
                   <pic:blipFill>
-                    <a:blip r:embed="rId21">
+                    <a:blip r:embed="rId20">
                       <a:extLst>
                         <a:ext uri="{28A0092B-C50C-407E-A947-70E740481C1C}">
                           <a14:useLocalDpi xmlns:a14="http://schemas.microsoft.com/office/drawing/2010/main" val="0"/>
@@ -5546,7 +5637,7 @@
                     <pic:cNvPicPr/>
                   </pic:nvPicPr>
                   <pic:blipFill>
-                    <a:blip r:embed="rId22">
+                    <a:blip r:embed="rId21">
                       <a:extLst>
                         <a:ext uri="{28A0092B-C50C-407E-A947-70E740481C1C}">
                           <a14:useLocalDpi xmlns:a14="http://schemas.microsoft.com/office/drawing/2010/main" val="0"/>
@@ -5755,7 +5846,7 @@
                     <pic:cNvPicPr/>
                   </pic:nvPicPr>
                   <pic:blipFill rotWithShape="1">
-                    <a:blip r:embed="rId23">
+                    <a:blip r:embed="rId22">
                       <a:extLst>
                         <a:ext uri="{28A0092B-C50C-407E-A947-70E740481C1C}">
                           <a14:useLocalDpi xmlns:a14="http://schemas.microsoft.com/office/drawing/2010/main" val="0"/>
@@ -5826,7 +5917,7 @@
                     <pic:cNvPicPr/>
                   </pic:nvPicPr>
                   <pic:blipFill>
-                    <a:blip r:embed="rId24">
+                    <a:blip r:embed="rId23">
                       <a:extLst>
                         <a:ext uri="{28A0092B-C50C-407E-A947-70E740481C1C}">
                           <a14:useLocalDpi xmlns:a14="http://schemas.microsoft.com/office/drawing/2010/main" val="0"/>
@@ -5963,7 +6054,7 @@
                     <pic:cNvPicPr/>
                   </pic:nvPicPr>
                   <pic:blipFill>
-                    <a:blip r:embed="rId25">
+                    <a:blip r:embed="rId24">
                       <a:extLst>
                         <a:ext uri="{28A0092B-C50C-407E-A947-70E740481C1C}">
                           <a14:useLocalDpi xmlns:a14="http://schemas.microsoft.com/office/drawing/2010/main" val="0"/>
@@ -6027,7 +6118,7 @@
                     <pic:cNvPicPr/>
                   </pic:nvPicPr>
                   <pic:blipFill>
-                    <a:blip r:embed="rId26">
+                    <a:blip r:embed="rId25">
                       <a:extLst>
                         <a:ext uri="{28A0092B-C50C-407E-A947-70E740481C1C}">
                           <a14:useLocalDpi xmlns:a14="http://schemas.microsoft.com/office/drawing/2010/main" val="0"/>
@@ -6175,7 +6266,7 @@
                     <pic:cNvPicPr/>
                   </pic:nvPicPr>
                   <pic:blipFill>
-                    <a:blip r:embed="rId27">
+                    <a:blip r:embed="rId26">
                       <a:extLst>
                         <a:ext uri="{28A0092B-C50C-407E-A947-70E740481C1C}">
                           <a14:useLocalDpi xmlns:a14="http://schemas.microsoft.com/office/drawing/2010/main" val="0"/>
@@ -10864,34 +10955,13 @@
         <w:t>Kao i merge sort,</w:t>
       </w:r>
       <w:r>
-        <w:t xml:space="preserve"> </w:t>
-      </w:r>
-      <w:r>
-        <w:t>quick sort</w:t>
-      </w:r>
-      <w:r>
-        <w:t xml:space="preserve"> </w:t>
+        <w:t xml:space="preserve"> quick sort </w:t>
       </w:r>
       <w:r>
         <w:t xml:space="preserve">je </w:t>
       </w:r>
       <w:r>
-        <w:t xml:space="preserve">rekurzivni algoritam koji </w:t>
-      </w:r>
-      <w:r>
-        <w:t>također</w:t>
-      </w:r>
-      <w:r>
-        <w:t xml:space="preserve"> radi po principu</w:t>
-      </w:r>
-      <w:r>
-        <w:t xml:space="preserve"> podijeli </w:t>
-      </w:r>
-      <w:r>
-        <w:t>pa</w:t>
-      </w:r>
-      <w:r>
-        <w:t xml:space="preserve"> vladaj. </w:t>
+        <w:t xml:space="preserve">rekurzivni algoritam koji također radi po principu podijeli pa vladaj. </w:t>
       </w:r>
       <w:r>
         <w:t>Ovaj algoritam o</w:t>
@@ -10903,10 +10973,7 @@
         <w:t xml:space="preserve">jedan </w:t>
       </w:r>
       <w:r>
-        <w:t xml:space="preserve">element kao </w:t>
-      </w:r>
-      <w:r>
-        <w:t>pivot</w:t>
+        <w:t>element kao pivot</w:t>
       </w:r>
       <w:r>
         <w:t>, a zatim</w:t>
@@ -11002,10 +11069,7 @@
         </w:numPr>
       </w:pPr>
       <w:r>
-        <w:t>O</w:t>
-      </w:r>
-      <w:r>
-        <w:t>dabire</w:t>
+        <w:t>Odabire</w:t>
       </w:r>
       <w:r>
         <w:t xml:space="preserve"> slučajni element kao pivot</w:t>
@@ -11023,10 +11087,7 @@
         </w:tabs>
       </w:pPr>
       <w:r>
-        <w:t xml:space="preserve">Odabire </w:t>
-      </w:r>
-      <w:r>
-        <w:t>srednji element</w:t>
+        <w:t>Odabire srednji element</w:t>
       </w:r>
       <w:r>
         <w:t xml:space="preserve"> kao pivot</w:t>
@@ -11045,10 +11106,7 @@
         <w:t xml:space="preserve">Ključni proces u </w:t>
       </w:r>
       <w:r>
-        <w:t xml:space="preserve">i quick sort </w:t>
-      </w:r>
-      <w:r>
-        <w:t xml:space="preserve">algoritmu </w:t>
+        <w:t xml:space="preserve">i quick sort algoritmu </w:t>
       </w:r>
       <w:r>
         <w:t xml:space="preserve">je „partition()“ metoda. Cilj </w:t>
@@ -11137,7 +11195,7 @@
                     <pic:cNvPicPr/>
                   </pic:nvPicPr>
                   <pic:blipFill>
-                    <a:blip r:embed="rId28" cstate="print">
+                    <a:blip r:embed="rId27" cstate="print">
                       <a:extLst>
                         <a:ext uri="{28A0092B-C50C-407E-A947-70E740481C1C}">
                           <a14:useLocalDpi xmlns:a14="http://schemas.microsoft.com/office/drawing/2010/main" val="0"/>
@@ -11209,7 +11267,7 @@
                     <pic:cNvPicPr/>
                   </pic:nvPicPr>
                   <pic:blipFill rotWithShape="1">
-                    <a:blip r:embed="rId29">
+                    <a:blip r:embed="rId28">
                       <a:extLst>
                         <a:ext uri="{28A0092B-C50C-407E-A947-70E740481C1C}">
                           <a14:useLocalDpi xmlns:a14="http://schemas.microsoft.com/office/drawing/2010/main" val="0"/>
@@ -11242,8 +11300,6 @@
           </wp:inline>
         </w:drawing>
       </w:r>
-      <w:bookmarkStart w:id="29" w:name="_GoBack"/>
-      <w:bookmarkEnd w:id="29"/>
     </w:p>
     <w:p>
       <w:pPr>
@@ -11257,14 +11313,49 @@
       <w:pPr>
         <w:pStyle w:val="Heading1"/>
       </w:pPr>
-      <w:bookmarkStart w:id="30" w:name="_Toc133577843"/>
+      <w:bookmarkStart w:id="29" w:name="_Toc133577843"/>
       <w:r>
         <w:lastRenderedPageBreak/>
         <w:t>Paralelizam u algoritmima sortiranja</w:t>
       </w:r>
+      <w:bookmarkEnd w:id="29"/>
+    </w:p>
+    <w:p/>
+    <w:p>
+      <w:pPr>
+        <w:pStyle w:val="InfoBlue"/>
+      </w:pPr>
+      <w:r>
+        <w:t>[</w:t>
+      </w:r>
+      <w:r>
+        <w:t>Kako nam se čini</w:t>
+      </w:r>
+      <w:r>
+        <w:t>.</w:t>
+      </w:r>
+      <w:r>
+        <w:t xml:space="preserve"> Ima li potrebe za tim. Jesu li se desila neka velika poboljšanja.</w:t>
+      </w:r>
+      <w:r>
+        <w:t>]</w:t>
+      </w:r>
+    </w:p>
+    <w:p>
+      <w:pPr>
+        <w:pStyle w:val="BodyText"/>
+      </w:pPr>
+    </w:p>
+    <w:p>
+      <w:pPr>
+        <w:pStyle w:val="Heading1"/>
+      </w:pPr>
+      <w:bookmarkStart w:id="30" w:name="_Toc133577844"/>
+      <w:r>
+        <w:t>Paralelizam u Javi</w:t>
+      </w:r>
       <w:bookmarkEnd w:id="30"/>
     </w:p>
-    <w:p/>
     <w:p>
       <w:pPr>
         <w:pStyle w:val="InfoBlue"/>
@@ -11273,52 +11364,19 @@
         <w:t>[</w:t>
       </w:r>
       <w:r>
-        <w:t>Kako nam se čini</w:t>
-      </w:r>
-      <w:r>
-        <w:t>.</w:t>
-      </w:r>
-      <w:r>
-        <w:t xml:space="preserve"> Ima li potrebe za tim. Jesu li se desila neka velika poboljšanja.</w:t>
+        <w:t>Da li je moguć? Kako se postiže? Šta dobijamo njime?</w:t>
       </w:r>
       <w:r>
         <w:t>]</w:t>
       </w:r>
-    </w:p>
-    <w:p>
-      <w:pPr>
-        <w:pStyle w:val="BodyText"/>
-      </w:pPr>
-    </w:p>
-    <w:p>
-      <w:pPr>
-        <w:pStyle w:val="Heading1"/>
-      </w:pPr>
-      <w:bookmarkStart w:id="31" w:name="_Toc133577844"/>
-      <w:r>
-        <w:t>Paralelizam u Javi</w:t>
-      </w:r>
+      <w:bookmarkStart w:id="31" w:name="_GoBack"/>
       <w:bookmarkEnd w:id="31"/>
     </w:p>
-    <w:p>
-      <w:pPr>
-        <w:pStyle w:val="InfoBlue"/>
-      </w:pPr>
-      <w:r>
-        <w:t>[</w:t>
-      </w:r>
-      <w:r>
-        <w:t>Da li je moguć? Kako se postiže? Šta dobijamo njime?</w:t>
-      </w:r>
-      <w:r>
-        <w:t>]</w:t>
-      </w:r>
-    </w:p>
     <w:sectPr>
-      <w:headerReference w:type="default" r:id="rId30"/>
-      <w:footerReference w:type="default" r:id="rId31"/>
-      <w:headerReference w:type="first" r:id="rId32"/>
-      <w:footerReference w:type="first" r:id="rId33"/>
+      <w:headerReference w:type="default" r:id="rId29"/>
+      <w:footerReference w:type="default" r:id="rId30"/>
+      <w:headerReference w:type="first" r:id="rId31"/>
+      <w:footerReference w:type="first" r:id="rId32"/>
       <w:pgSz w:w="12240" w:h="15840" w:code="1"/>
       <w:pgMar w:top="1440" w:right="1440" w:bottom="1440" w:left="1440" w:header="720" w:footer="720" w:gutter="0"/>
       <w:cols w:space="720"/>
@@ -11328,7 +11386,7 @@
 </file>
 
 <file path=word/endnotes.xml><?xml version="1.0" encoding="utf-8"?>
-<w:endnotes xmlns:wpc="http://schemas.microsoft.com/office/word/2010/wordprocessingCanvas" xmlns:mc="http://schemas.openxmlformats.org/markup-compatibility/2006" xmlns:o="urn:schemas-microsoft-com:office:office" xmlns:r="http://schemas.openxmlformats.org/officeDocument/2006/relationships" xmlns:m="http://schemas.openxmlformats.org/officeDocument/2006/math" xmlns:v="urn:schemas-microsoft-com:vml" xmlns:wp14="http://schemas.microsoft.com/office/word/2010/wordprocessingDrawing" xmlns:wp="http://schemas.openxmlformats.org/drawingml/2006/wordprocessingDrawing" xmlns:w10="urn:schemas-microsoft-com:office:word" xmlns:w="http://schemas.openxmlformats.org/wordprocessingml/2006/main" xmlns:w14="http://schemas.microsoft.com/office/word/2010/wordml" xmlns:wpg="http://schemas.microsoft.com/office/word/2010/wordprocessingGroup" xmlns:wpi="http://schemas.microsoft.com/office/word/2010/wordprocessingInk" xmlns:wne="http://schemas.microsoft.com/office/word/2006/wordml" xmlns:wps="http://schemas.microsoft.com/office/word/2010/wordprocessingShape" mc:Ignorable="w14 wp14">
+<w:endnotes xmlns:wpc="http://schemas.microsoft.com/office/word/2010/wordprocessingCanvas" xmlns:cx="http://schemas.microsoft.com/office/drawing/2014/chartex" xmlns:cx1="http://schemas.microsoft.com/office/drawing/2015/9/8/chartex" xmlns:cx2="http://schemas.microsoft.com/office/drawing/2015/10/21/chartex" xmlns:cx3="http://schemas.microsoft.com/office/drawing/2016/5/9/chartex" xmlns:cx4="http://schemas.microsoft.com/office/drawing/2016/5/10/chartex" xmlns:cx5="http://schemas.microsoft.com/office/drawing/2016/5/11/chartex" xmlns:cx6="http://schemas.microsoft.com/office/drawing/2016/5/12/chartex" xmlns:cx7="http://schemas.microsoft.com/office/drawing/2016/5/13/chartex" xmlns:cx8="http://schemas.microsoft.com/office/drawing/2016/5/14/chartex" xmlns:mc="http://schemas.openxmlformats.org/markup-compatibility/2006" xmlns:aink="http://schemas.microsoft.com/office/drawing/2016/ink" xmlns:am3d="http://schemas.microsoft.com/office/drawing/2017/model3d" xmlns:o="urn:schemas-microsoft-com:office:office" xmlns:r="http://schemas.openxmlformats.org/officeDocument/2006/relationships" xmlns:m="http://schemas.openxmlformats.org/officeDocument/2006/math" xmlns:v="urn:schemas-microsoft-com:vml" xmlns:wp14="http://schemas.microsoft.com/office/word/2010/wordprocessingDrawing" xmlns:wp="http://schemas.openxmlformats.org/drawingml/2006/wordprocessingDrawing" xmlns:w10="urn:schemas-microsoft-com:office:word" xmlns:w="http://schemas.openxmlformats.org/wordprocessingml/2006/main" xmlns:w14="http://schemas.microsoft.com/office/word/2010/wordml" xmlns:w15="http://schemas.microsoft.com/office/word/2012/wordml" xmlns:w16cid="http://schemas.microsoft.com/office/word/2016/wordml/cid" xmlns:w16se="http://schemas.microsoft.com/office/word/2015/wordml/symex" xmlns:wpg="http://schemas.microsoft.com/office/word/2010/wordprocessingGroup" xmlns:wpi="http://schemas.microsoft.com/office/word/2010/wordprocessingInk" xmlns:wne="http://schemas.microsoft.com/office/word/2006/wordml" xmlns:wps="http://schemas.microsoft.com/office/word/2010/wordprocessingShape" mc:Ignorable="w14 w15 w16se w16cid wp14">
   <w:endnote w:type="separator" w:id="-1">
     <w:p>
       <w:pPr>
@@ -11353,7 +11411,7 @@
 </file>
 
 <file path=word/footer1.xml><?xml version="1.0" encoding="utf-8"?>
-<w:ftr xmlns:wpc="http://schemas.microsoft.com/office/word/2010/wordprocessingCanvas" xmlns:mc="http://schemas.openxmlformats.org/markup-compatibility/2006" xmlns:o="urn:schemas-microsoft-com:office:office" xmlns:r="http://schemas.openxmlformats.org/officeDocument/2006/relationships" xmlns:m="http://schemas.openxmlformats.org/officeDocument/2006/math" xmlns:v="urn:schemas-microsoft-com:vml" xmlns:wp14="http://schemas.microsoft.com/office/word/2010/wordprocessingDrawing" xmlns:wp="http://schemas.openxmlformats.org/drawingml/2006/wordprocessingDrawing" xmlns:w10="urn:schemas-microsoft-com:office:word" xmlns:w="http://schemas.openxmlformats.org/wordprocessingml/2006/main" xmlns:w14="http://schemas.microsoft.com/office/word/2010/wordml" xmlns:wpg="http://schemas.microsoft.com/office/word/2010/wordprocessingGroup" xmlns:wpi="http://schemas.microsoft.com/office/word/2010/wordprocessingInk" xmlns:wne="http://schemas.microsoft.com/office/word/2006/wordml" xmlns:wps="http://schemas.microsoft.com/office/word/2010/wordprocessingShape" mc:Ignorable="w14 wp14">
+<w:ftr xmlns:wpc="http://schemas.microsoft.com/office/word/2010/wordprocessingCanvas" xmlns:cx="http://schemas.microsoft.com/office/drawing/2014/chartex" xmlns:cx1="http://schemas.microsoft.com/office/drawing/2015/9/8/chartex" xmlns:cx2="http://schemas.microsoft.com/office/drawing/2015/10/21/chartex" xmlns:cx3="http://schemas.microsoft.com/office/drawing/2016/5/9/chartex" xmlns:cx4="http://schemas.microsoft.com/office/drawing/2016/5/10/chartex" xmlns:cx5="http://schemas.microsoft.com/office/drawing/2016/5/11/chartex" xmlns:cx6="http://schemas.microsoft.com/office/drawing/2016/5/12/chartex" xmlns:cx7="http://schemas.microsoft.com/office/drawing/2016/5/13/chartex" xmlns:cx8="http://schemas.microsoft.com/office/drawing/2016/5/14/chartex" xmlns:mc="http://schemas.openxmlformats.org/markup-compatibility/2006" xmlns:aink="http://schemas.microsoft.com/office/drawing/2016/ink" xmlns:am3d="http://schemas.microsoft.com/office/drawing/2017/model3d" xmlns:o="urn:schemas-microsoft-com:office:office" xmlns:r="http://schemas.openxmlformats.org/officeDocument/2006/relationships" xmlns:m="http://schemas.openxmlformats.org/officeDocument/2006/math" xmlns:v="urn:schemas-microsoft-com:vml" xmlns:wp14="http://schemas.microsoft.com/office/word/2010/wordprocessingDrawing" xmlns:wp="http://schemas.openxmlformats.org/drawingml/2006/wordprocessingDrawing" xmlns:w10="urn:schemas-microsoft-com:office:word" xmlns:w="http://schemas.openxmlformats.org/wordprocessingml/2006/main" xmlns:w14="http://schemas.microsoft.com/office/word/2010/wordml" xmlns:w15="http://schemas.microsoft.com/office/word/2012/wordml" xmlns:w16cid="http://schemas.microsoft.com/office/word/2016/wordml/cid" xmlns:w16se="http://schemas.microsoft.com/office/word/2015/wordml/symex" xmlns:wpg="http://schemas.microsoft.com/office/word/2010/wordprocessingGroup" xmlns:wpi="http://schemas.microsoft.com/office/word/2010/wordprocessingInk" xmlns:wne="http://schemas.microsoft.com/office/word/2006/wordml" xmlns:wps="http://schemas.microsoft.com/office/word/2010/wordprocessingShape" mc:Ignorable="w14 w15 w16se w16cid wp14">
   <w:p>
     <w:pPr>
       <w:pStyle w:val="Footer"/>
@@ -11391,7 +11449,7 @@
 </file>
 
 <file path=word/footer2.xml><?xml version="1.0" encoding="utf-8"?>
-<w:ftr xmlns:wpc="http://schemas.microsoft.com/office/word/2010/wordprocessingCanvas" xmlns:mc="http://schemas.openxmlformats.org/markup-compatibility/2006" xmlns:o="urn:schemas-microsoft-com:office:office" xmlns:r="http://schemas.openxmlformats.org/officeDocument/2006/relationships" xmlns:m="http://schemas.openxmlformats.org/officeDocument/2006/math" xmlns:v="urn:schemas-microsoft-com:vml" xmlns:wp14="http://schemas.microsoft.com/office/word/2010/wordprocessingDrawing" xmlns:wp="http://schemas.openxmlformats.org/drawingml/2006/wordprocessingDrawing" xmlns:w10="urn:schemas-microsoft-com:office:word" xmlns:w="http://schemas.openxmlformats.org/wordprocessingml/2006/main" xmlns:w14="http://schemas.microsoft.com/office/word/2010/wordml" xmlns:wpg="http://schemas.microsoft.com/office/word/2010/wordprocessingGroup" xmlns:wpi="http://schemas.microsoft.com/office/word/2010/wordprocessingInk" xmlns:wne="http://schemas.microsoft.com/office/word/2006/wordml" xmlns:wps="http://schemas.microsoft.com/office/word/2010/wordprocessingShape" mc:Ignorable="w14 wp14">
+<w:ftr xmlns:wpc="http://schemas.microsoft.com/office/word/2010/wordprocessingCanvas" xmlns:cx="http://schemas.microsoft.com/office/drawing/2014/chartex" xmlns:cx1="http://schemas.microsoft.com/office/drawing/2015/9/8/chartex" xmlns:cx2="http://schemas.microsoft.com/office/drawing/2015/10/21/chartex" xmlns:cx3="http://schemas.microsoft.com/office/drawing/2016/5/9/chartex" xmlns:cx4="http://schemas.microsoft.com/office/drawing/2016/5/10/chartex" xmlns:cx5="http://schemas.microsoft.com/office/drawing/2016/5/11/chartex" xmlns:cx6="http://schemas.microsoft.com/office/drawing/2016/5/12/chartex" xmlns:cx7="http://schemas.microsoft.com/office/drawing/2016/5/13/chartex" xmlns:cx8="http://schemas.microsoft.com/office/drawing/2016/5/14/chartex" xmlns:mc="http://schemas.openxmlformats.org/markup-compatibility/2006" xmlns:aink="http://schemas.microsoft.com/office/drawing/2016/ink" xmlns:am3d="http://schemas.microsoft.com/office/drawing/2017/model3d" xmlns:o="urn:schemas-microsoft-com:office:office" xmlns:r="http://schemas.openxmlformats.org/officeDocument/2006/relationships" xmlns:m="http://schemas.openxmlformats.org/officeDocument/2006/math" xmlns:v="urn:schemas-microsoft-com:vml" xmlns:wp14="http://schemas.microsoft.com/office/word/2010/wordprocessingDrawing" xmlns:wp="http://schemas.openxmlformats.org/drawingml/2006/wordprocessingDrawing" xmlns:w10="urn:schemas-microsoft-com:office:word" xmlns:w="http://schemas.openxmlformats.org/wordprocessingml/2006/main" xmlns:w14="http://schemas.microsoft.com/office/word/2010/wordml" xmlns:w15="http://schemas.microsoft.com/office/word/2012/wordml" xmlns:w16cid="http://schemas.microsoft.com/office/word/2016/wordml/cid" xmlns:w16se="http://schemas.microsoft.com/office/word/2015/wordml/symex" xmlns:wpg="http://schemas.microsoft.com/office/word/2010/wordprocessingGroup" xmlns:wpi="http://schemas.microsoft.com/office/word/2010/wordprocessingInk" xmlns:wne="http://schemas.microsoft.com/office/word/2006/wordml" xmlns:wps="http://schemas.microsoft.com/office/word/2010/wordprocessingShape" mc:Ignorable="w14 w15 w16se w16cid wp14">
   <w:tbl>
     <w:tblPr>
       <w:tblW w:w="0" w:type="auto"/>
@@ -11581,7 +11639,7 @@
 </file>
 
 <file path=word/footer3.xml><?xml version="1.0" encoding="utf-8"?>
-<w:ftr xmlns:wpc="http://schemas.microsoft.com/office/word/2010/wordprocessingCanvas" xmlns:mc="http://schemas.openxmlformats.org/markup-compatibility/2006" xmlns:o="urn:schemas-microsoft-com:office:office" xmlns:r="http://schemas.openxmlformats.org/officeDocument/2006/relationships" xmlns:m="http://schemas.openxmlformats.org/officeDocument/2006/math" xmlns:v="urn:schemas-microsoft-com:vml" xmlns:wp14="http://schemas.microsoft.com/office/word/2010/wordprocessingDrawing" xmlns:wp="http://schemas.openxmlformats.org/drawingml/2006/wordprocessingDrawing" xmlns:w10="urn:schemas-microsoft-com:office:word" xmlns:w="http://schemas.openxmlformats.org/wordprocessingml/2006/main" xmlns:w14="http://schemas.microsoft.com/office/word/2010/wordml" xmlns:wpg="http://schemas.microsoft.com/office/word/2010/wordprocessingGroup" xmlns:wpi="http://schemas.microsoft.com/office/word/2010/wordprocessingInk" xmlns:wne="http://schemas.microsoft.com/office/word/2006/wordml" xmlns:wps="http://schemas.microsoft.com/office/word/2010/wordprocessingShape" mc:Ignorable="w14 wp14">
+<w:ftr xmlns:wpc="http://schemas.microsoft.com/office/word/2010/wordprocessingCanvas" xmlns:cx="http://schemas.microsoft.com/office/drawing/2014/chartex" xmlns:cx1="http://schemas.microsoft.com/office/drawing/2015/9/8/chartex" xmlns:cx2="http://schemas.microsoft.com/office/drawing/2015/10/21/chartex" xmlns:cx3="http://schemas.microsoft.com/office/drawing/2016/5/9/chartex" xmlns:cx4="http://schemas.microsoft.com/office/drawing/2016/5/10/chartex" xmlns:cx5="http://schemas.microsoft.com/office/drawing/2016/5/11/chartex" xmlns:cx6="http://schemas.microsoft.com/office/drawing/2016/5/12/chartex" xmlns:cx7="http://schemas.microsoft.com/office/drawing/2016/5/13/chartex" xmlns:cx8="http://schemas.microsoft.com/office/drawing/2016/5/14/chartex" xmlns:mc="http://schemas.openxmlformats.org/markup-compatibility/2006" xmlns:aink="http://schemas.microsoft.com/office/drawing/2016/ink" xmlns:am3d="http://schemas.microsoft.com/office/drawing/2017/model3d" xmlns:o="urn:schemas-microsoft-com:office:office" xmlns:r="http://schemas.openxmlformats.org/officeDocument/2006/relationships" xmlns:m="http://schemas.openxmlformats.org/officeDocument/2006/math" xmlns:v="urn:schemas-microsoft-com:vml" xmlns:wp14="http://schemas.microsoft.com/office/word/2010/wordprocessingDrawing" xmlns:wp="http://schemas.openxmlformats.org/drawingml/2006/wordprocessingDrawing" xmlns:w10="urn:schemas-microsoft-com:office:word" xmlns:w="http://schemas.openxmlformats.org/wordprocessingml/2006/main" xmlns:w14="http://schemas.microsoft.com/office/word/2010/wordml" xmlns:w15="http://schemas.microsoft.com/office/word/2012/wordml" xmlns:w16cid="http://schemas.microsoft.com/office/word/2016/wordml/cid" xmlns:w16se="http://schemas.microsoft.com/office/word/2015/wordml/symex" xmlns:wpg="http://schemas.microsoft.com/office/word/2010/wordprocessingGroup" xmlns:wpi="http://schemas.microsoft.com/office/word/2010/wordprocessingInk" xmlns:wne="http://schemas.microsoft.com/office/word/2006/wordml" xmlns:wps="http://schemas.microsoft.com/office/word/2010/wordprocessingShape" mc:Ignorable="w14 w15 w16se w16cid wp14">
   <w:p>
     <w:pPr>
       <w:pStyle w:val="Footer"/>
@@ -11591,7 +11649,7 @@
 </file>
 
 <file path=word/footnotes.xml><?xml version="1.0" encoding="utf-8"?>
-<w:footnotes xmlns:wpc="http://schemas.microsoft.com/office/word/2010/wordprocessingCanvas" xmlns:mc="http://schemas.openxmlformats.org/markup-compatibility/2006" xmlns:o="urn:schemas-microsoft-com:office:office" xmlns:r="http://schemas.openxmlformats.org/officeDocument/2006/relationships" xmlns:m="http://schemas.openxmlformats.org/officeDocument/2006/math" xmlns:v="urn:schemas-microsoft-com:vml" xmlns:wp14="http://schemas.microsoft.com/office/word/2010/wordprocessingDrawing" xmlns:wp="http://schemas.openxmlformats.org/drawingml/2006/wordprocessingDrawing" xmlns:w10="urn:schemas-microsoft-com:office:word" xmlns:w="http://schemas.openxmlformats.org/wordprocessingml/2006/main" xmlns:w14="http://schemas.microsoft.com/office/word/2010/wordml" xmlns:wpg="http://schemas.microsoft.com/office/word/2010/wordprocessingGroup" xmlns:wpi="http://schemas.microsoft.com/office/word/2010/wordprocessingInk" xmlns:wne="http://schemas.microsoft.com/office/word/2006/wordml" xmlns:wps="http://schemas.microsoft.com/office/word/2010/wordprocessingShape" mc:Ignorable="w14 wp14">
+<w:footnotes xmlns:wpc="http://schemas.microsoft.com/office/word/2010/wordprocessingCanvas" xmlns:cx="http://schemas.microsoft.com/office/drawing/2014/chartex" xmlns:cx1="http://schemas.microsoft.com/office/drawing/2015/9/8/chartex" xmlns:cx2="http://schemas.microsoft.com/office/drawing/2015/10/21/chartex" xmlns:cx3="http://schemas.microsoft.com/office/drawing/2016/5/9/chartex" xmlns:cx4="http://schemas.microsoft.com/office/drawing/2016/5/10/chartex" xmlns:cx5="http://schemas.microsoft.com/office/drawing/2016/5/11/chartex" xmlns:cx6="http://schemas.microsoft.com/office/drawing/2016/5/12/chartex" xmlns:cx7="http://schemas.microsoft.com/office/drawing/2016/5/13/chartex" xmlns:cx8="http://schemas.microsoft.com/office/drawing/2016/5/14/chartex" xmlns:mc="http://schemas.openxmlformats.org/markup-compatibility/2006" xmlns:aink="http://schemas.microsoft.com/office/drawing/2016/ink" xmlns:am3d="http://schemas.microsoft.com/office/drawing/2017/model3d" xmlns:o="urn:schemas-microsoft-com:office:office" xmlns:r="http://schemas.openxmlformats.org/officeDocument/2006/relationships" xmlns:m="http://schemas.openxmlformats.org/officeDocument/2006/math" xmlns:v="urn:schemas-microsoft-com:vml" xmlns:wp14="http://schemas.microsoft.com/office/word/2010/wordprocessingDrawing" xmlns:wp="http://schemas.openxmlformats.org/drawingml/2006/wordprocessingDrawing" xmlns:w10="urn:schemas-microsoft-com:office:word" xmlns:w="http://schemas.openxmlformats.org/wordprocessingml/2006/main" xmlns:w14="http://schemas.microsoft.com/office/word/2010/wordml" xmlns:w15="http://schemas.microsoft.com/office/word/2012/wordml" xmlns:w16cid="http://schemas.microsoft.com/office/word/2016/wordml/cid" xmlns:w16se="http://schemas.microsoft.com/office/word/2015/wordml/symex" xmlns:wpg="http://schemas.microsoft.com/office/word/2010/wordprocessingGroup" xmlns:wpi="http://schemas.microsoft.com/office/word/2010/wordprocessingInk" xmlns:wne="http://schemas.microsoft.com/office/word/2006/wordml" xmlns:wps="http://schemas.microsoft.com/office/word/2010/wordprocessingShape" mc:Ignorable="w14 w15 w16se w16cid wp14">
   <w:footnote w:type="separator" w:id="-1">
     <w:p>
       <w:pPr>
@@ -11616,7 +11674,7 @@
 </file>
 
 <file path=word/header1.xml><?xml version="1.0" encoding="utf-8"?>
-<w:hdr xmlns:wpc="http://schemas.microsoft.com/office/word/2010/wordprocessingCanvas" xmlns:mc="http://schemas.openxmlformats.org/markup-compatibility/2006" xmlns:o="urn:schemas-microsoft-com:office:office" xmlns:r="http://schemas.openxmlformats.org/officeDocument/2006/relationships" xmlns:m="http://schemas.openxmlformats.org/officeDocument/2006/math" xmlns:v="urn:schemas-microsoft-com:vml" xmlns:wp14="http://schemas.microsoft.com/office/word/2010/wordprocessingDrawing" xmlns:wp="http://schemas.openxmlformats.org/drawingml/2006/wordprocessingDrawing" xmlns:w10="urn:schemas-microsoft-com:office:word" xmlns:w="http://schemas.openxmlformats.org/wordprocessingml/2006/main" xmlns:w14="http://schemas.microsoft.com/office/word/2010/wordml" xmlns:wpg="http://schemas.microsoft.com/office/word/2010/wordprocessingGroup" xmlns:wpi="http://schemas.microsoft.com/office/word/2010/wordprocessingInk" xmlns:wne="http://schemas.microsoft.com/office/word/2006/wordml" xmlns:wps="http://schemas.microsoft.com/office/word/2010/wordprocessingShape" mc:Ignorable="w14 wp14">
+<w:hdr xmlns:wpc="http://schemas.microsoft.com/office/word/2010/wordprocessingCanvas" xmlns:cx="http://schemas.microsoft.com/office/drawing/2014/chartex" xmlns:cx1="http://schemas.microsoft.com/office/drawing/2015/9/8/chartex" xmlns:cx2="http://schemas.microsoft.com/office/drawing/2015/10/21/chartex" xmlns:cx3="http://schemas.microsoft.com/office/drawing/2016/5/9/chartex" xmlns:cx4="http://schemas.microsoft.com/office/drawing/2016/5/10/chartex" xmlns:cx5="http://schemas.microsoft.com/office/drawing/2016/5/11/chartex" xmlns:cx6="http://schemas.microsoft.com/office/drawing/2016/5/12/chartex" xmlns:cx7="http://schemas.microsoft.com/office/drawing/2016/5/13/chartex" xmlns:cx8="http://schemas.microsoft.com/office/drawing/2016/5/14/chartex" xmlns:mc="http://schemas.openxmlformats.org/markup-compatibility/2006" xmlns:aink="http://schemas.microsoft.com/office/drawing/2016/ink" xmlns:am3d="http://schemas.microsoft.com/office/drawing/2017/model3d" xmlns:o="urn:schemas-microsoft-com:office:office" xmlns:r="http://schemas.openxmlformats.org/officeDocument/2006/relationships" xmlns:m="http://schemas.openxmlformats.org/officeDocument/2006/math" xmlns:v="urn:schemas-microsoft-com:vml" xmlns:wp14="http://schemas.microsoft.com/office/word/2010/wordprocessingDrawing" xmlns:wp="http://schemas.openxmlformats.org/drawingml/2006/wordprocessingDrawing" xmlns:w10="urn:schemas-microsoft-com:office:word" xmlns:w="http://schemas.openxmlformats.org/wordprocessingml/2006/main" xmlns:w14="http://schemas.microsoft.com/office/word/2010/wordml" xmlns:w15="http://schemas.microsoft.com/office/word/2012/wordml" xmlns:w16cid="http://schemas.microsoft.com/office/word/2016/wordml/cid" xmlns:w16se="http://schemas.microsoft.com/office/word/2015/wordml/symex" xmlns:wpg="http://schemas.microsoft.com/office/word/2010/wordprocessingGroup" xmlns:wpi="http://schemas.microsoft.com/office/word/2010/wordprocessingInk" xmlns:wne="http://schemas.microsoft.com/office/word/2006/wordml" xmlns:wps="http://schemas.microsoft.com/office/word/2010/wordprocessingShape" mc:Ignorable="w14 w15 w16se w16cid wp14">
   <w:p>
     <w:pPr>
       <w:rPr>
@@ -11676,7 +11734,7 @@
 </file>
 
 <file path=word/header2.xml><?xml version="1.0" encoding="utf-8"?>
-<w:hdr xmlns:wpc="http://schemas.microsoft.com/office/word/2010/wordprocessingCanvas" xmlns:mc="http://schemas.openxmlformats.org/markup-compatibility/2006" xmlns:o="urn:schemas-microsoft-com:office:office" xmlns:r="http://schemas.openxmlformats.org/officeDocument/2006/relationships" xmlns:m="http://schemas.openxmlformats.org/officeDocument/2006/math" xmlns:v="urn:schemas-microsoft-com:vml" xmlns:wp14="http://schemas.microsoft.com/office/word/2010/wordprocessingDrawing" xmlns:wp="http://schemas.openxmlformats.org/drawingml/2006/wordprocessingDrawing" xmlns:w10="urn:schemas-microsoft-com:office:word" xmlns:w="http://schemas.openxmlformats.org/wordprocessingml/2006/main" xmlns:w14="http://schemas.microsoft.com/office/word/2010/wordml" xmlns:wpg="http://schemas.microsoft.com/office/word/2010/wordprocessingGroup" xmlns:wpi="http://schemas.microsoft.com/office/word/2010/wordprocessingInk" xmlns:wne="http://schemas.microsoft.com/office/word/2006/wordml" xmlns:wps="http://schemas.microsoft.com/office/word/2010/wordprocessingShape" mc:Ignorable="w14 wp14">
+<w:hdr xmlns:wpc="http://schemas.microsoft.com/office/word/2010/wordprocessingCanvas" xmlns:cx="http://schemas.microsoft.com/office/drawing/2014/chartex" xmlns:cx1="http://schemas.microsoft.com/office/drawing/2015/9/8/chartex" xmlns:cx2="http://schemas.microsoft.com/office/drawing/2015/10/21/chartex" xmlns:cx3="http://schemas.microsoft.com/office/drawing/2016/5/9/chartex" xmlns:cx4="http://schemas.microsoft.com/office/drawing/2016/5/10/chartex" xmlns:cx5="http://schemas.microsoft.com/office/drawing/2016/5/11/chartex" xmlns:cx6="http://schemas.microsoft.com/office/drawing/2016/5/12/chartex" xmlns:cx7="http://schemas.microsoft.com/office/drawing/2016/5/13/chartex" xmlns:cx8="http://schemas.microsoft.com/office/drawing/2016/5/14/chartex" xmlns:mc="http://schemas.openxmlformats.org/markup-compatibility/2006" xmlns:aink="http://schemas.microsoft.com/office/drawing/2016/ink" xmlns:am3d="http://schemas.microsoft.com/office/drawing/2017/model3d" xmlns:o="urn:schemas-microsoft-com:office:office" xmlns:r="http://schemas.openxmlformats.org/officeDocument/2006/relationships" xmlns:m="http://schemas.openxmlformats.org/officeDocument/2006/math" xmlns:v="urn:schemas-microsoft-com:vml" xmlns:wp14="http://schemas.microsoft.com/office/word/2010/wordprocessingDrawing" xmlns:wp="http://schemas.openxmlformats.org/drawingml/2006/wordprocessingDrawing" xmlns:w10="urn:schemas-microsoft-com:office:word" xmlns:w="http://schemas.openxmlformats.org/wordprocessingml/2006/main" xmlns:w14="http://schemas.microsoft.com/office/word/2010/wordml" xmlns:w15="http://schemas.microsoft.com/office/word/2012/wordml" xmlns:w16cid="http://schemas.microsoft.com/office/word/2016/wordml/cid" xmlns:w16se="http://schemas.microsoft.com/office/word/2015/wordml/symex" xmlns:wpg="http://schemas.microsoft.com/office/word/2010/wordprocessingGroup" xmlns:wpi="http://schemas.microsoft.com/office/word/2010/wordprocessingInk" xmlns:wne="http://schemas.microsoft.com/office/word/2006/wordml" xmlns:wps="http://schemas.microsoft.com/office/word/2010/wordprocessingShape" mc:Ignorable="w14 w15 w16se w16cid wp14">
   <w:tbl>
     <w:tblPr>
       <w:tblW w:w="0" w:type="auto"/>
@@ -11727,7 +11785,7 @@
 </file>
 
 <file path=word/header3.xml><?xml version="1.0" encoding="utf-8"?>
-<w:hdr xmlns:wpc="http://schemas.microsoft.com/office/word/2010/wordprocessingCanvas" xmlns:mc="http://schemas.openxmlformats.org/markup-compatibility/2006" xmlns:o="urn:schemas-microsoft-com:office:office" xmlns:r="http://schemas.openxmlformats.org/officeDocument/2006/relationships" xmlns:m="http://schemas.openxmlformats.org/officeDocument/2006/math" xmlns:v="urn:schemas-microsoft-com:vml" xmlns:wp14="http://schemas.microsoft.com/office/word/2010/wordprocessingDrawing" xmlns:wp="http://schemas.openxmlformats.org/drawingml/2006/wordprocessingDrawing" xmlns:w10="urn:schemas-microsoft-com:office:word" xmlns:w="http://schemas.openxmlformats.org/wordprocessingml/2006/main" xmlns:w14="http://schemas.microsoft.com/office/word/2010/wordml" xmlns:wpg="http://schemas.microsoft.com/office/word/2010/wordprocessingGroup" xmlns:wpi="http://schemas.microsoft.com/office/word/2010/wordprocessingInk" xmlns:wne="http://schemas.microsoft.com/office/word/2006/wordml" xmlns:wps="http://schemas.microsoft.com/office/word/2010/wordprocessingShape" mc:Ignorable="w14 wp14">
+<w:hdr xmlns:wpc="http://schemas.microsoft.com/office/word/2010/wordprocessingCanvas" xmlns:cx="http://schemas.microsoft.com/office/drawing/2014/chartex" xmlns:cx1="http://schemas.microsoft.com/office/drawing/2015/9/8/chartex" xmlns:cx2="http://schemas.microsoft.com/office/drawing/2015/10/21/chartex" xmlns:cx3="http://schemas.microsoft.com/office/drawing/2016/5/9/chartex" xmlns:cx4="http://schemas.microsoft.com/office/drawing/2016/5/10/chartex" xmlns:cx5="http://schemas.microsoft.com/office/drawing/2016/5/11/chartex" xmlns:cx6="http://schemas.microsoft.com/office/drawing/2016/5/12/chartex" xmlns:cx7="http://schemas.microsoft.com/office/drawing/2016/5/13/chartex" xmlns:cx8="http://schemas.microsoft.com/office/drawing/2016/5/14/chartex" xmlns:mc="http://schemas.openxmlformats.org/markup-compatibility/2006" xmlns:aink="http://schemas.microsoft.com/office/drawing/2016/ink" xmlns:am3d="http://schemas.microsoft.com/office/drawing/2017/model3d" xmlns:o="urn:schemas-microsoft-com:office:office" xmlns:r="http://schemas.openxmlformats.org/officeDocument/2006/relationships" xmlns:m="http://schemas.openxmlformats.org/officeDocument/2006/math" xmlns:v="urn:schemas-microsoft-com:vml" xmlns:wp14="http://schemas.microsoft.com/office/word/2010/wordprocessingDrawing" xmlns:wp="http://schemas.openxmlformats.org/drawingml/2006/wordprocessingDrawing" xmlns:w10="urn:schemas-microsoft-com:office:word" xmlns:w="http://schemas.openxmlformats.org/wordprocessingml/2006/main" xmlns:w14="http://schemas.microsoft.com/office/word/2010/wordml" xmlns:w15="http://schemas.microsoft.com/office/word/2012/wordml" xmlns:w16cid="http://schemas.microsoft.com/office/word/2016/wordml/cid" xmlns:w16se="http://schemas.microsoft.com/office/word/2015/wordml/symex" xmlns:wpg="http://schemas.microsoft.com/office/word/2010/wordprocessingGroup" xmlns:wpi="http://schemas.microsoft.com/office/word/2010/wordprocessingInk" xmlns:wne="http://schemas.microsoft.com/office/word/2006/wordml" xmlns:wps="http://schemas.microsoft.com/office/word/2010/wordprocessingShape" mc:Ignorable="w14 w15 w16se w16cid wp14">
   <w:p>
     <w:pPr>
       <w:pStyle w:val="Header"/>
@@ -11737,8 +11795,8 @@
 </file>
 
 <file path=word/numbering.xml><?xml version="1.0" encoding="utf-8"?>
-<w:numbering xmlns:wpc="http://schemas.microsoft.com/office/word/2010/wordprocessingCanvas" xmlns:mc="http://schemas.openxmlformats.org/markup-compatibility/2006" xmlns:o="urn:schemas-microsoft-com:office:office" xmlns:r="http://schemas.openxmlformats.org/officeDocument/2006/relationships" xmlns:m="http://schemas.openxmlformats.org/officeDocument/2006/math" xmlns:v="urn:schemas-microsoft-com:vml" xmlns:wp14="http://schemas.microsoft.com/office/word/2010/wordprocessingDrawing" xmlns:wp="http://schemas.openxmlformats.org/drawingml/2006/wordprocessingDrawing" xmlns:w10="urn:schemas-microsoft-com:office:word" xmlns:w="http://schemas.openxmlformats.org/wordprocessingml/2006/main" xmlns:w14="http://schemas.microsoft.com/office/word/2010/wordml" xmlns:wpg="http://schemas.microsoft.com/office/word/2010/wordprocessingGroup" xmlns:wpi="http://schemas.microsoft.com/office/word/2010/wordprocessingInk" xmlns:wne="http://schemas.microsoft.com/office/word/2006/wordml" xmlns:wps="http://schemas.microsoft.com/office/word/2010/wordprocessingShape" mc:Ignorable="w14 wp14">
-  <w:abstractNum w:abstractNumId="0">
+<w:numbering xmlns:wpc="http://schemas.microsoft.com/office/word/2010/wordprocessingCanvas" xmlns:cx="http://schemas.microsoft.com/office/drawing/2014/chartex" xmlns:cx1="http://schemas.microsoft.com/office/drawing/2015/9/8/chartex" xmlns:cx2="http://schemas.microsoft.com/office/drawing/2015/10/21/chartex" xmlns:cx3="http://schemas.microsoft.com/office/drawing/2016/5/9/chartex" xmlns:cx4="http://schemas.microsoft.com/office/drawing/2016/5/10/chartex" xmlns:cx5="http://schemas.microsoft.com/office/drawing/2016/5/11/chartex" xmlns:cx6="http://schemas.microsoft.com/office/drawing/2016/5/12/chartex" xmlns:cx7="http://schemas.microsoft.com/office/drawing/2016/5/13/chartex" xmlns:cx8="http://schemas.microsoft.com/office/drawing/2016/5/14/chartex" xmlns:mc="http://schemas.openxmlformats.org/markup-compatibility/2006" xmlns:aink="http://schemas.microsoft.com/office/drawing/2016/ink" xmlns:am3d="http://schemas.microsoft.com/office/drawing/2017/model3d" xmlns:o="urn:schemas-microsoft-com:office:office" xmlns:r="http://schemas.openxmlformats.org/officeDocument/2006/relationships" xmlns:m="http://schemas.openxmlformats.org/officeDocument/2006/math" xmlns:v="urn:schemas-microsoft-com:vml" xmlns:wp14="http://schemas.microsoft.com/office/word/2010/wordprocessingDrawing" xmlns:wp="http://schemas.openxmlformats.org/drawingml/2006/wordprocessingDrawing" xmlns:w10="urn:schemas-microsoft-com:office:word" xmlns:w="http://schemas.openxmlformats.org/wordprocessingml/2006/main" xmlns:w14="http://schemas.microsoft.com/office/word/2010/wordml" xmlns:w15="http://schemas.microsoft.com/office/word/2012/wordml" xmlns:w16cid="http://schemas.microsoft.com/office/word/2016/wordml/cid" xmlns:w16se="http://schemas.microsoft.com/office/word/2015/wordml/symex" xmlns:wpg="http://schemas.microsoft.com/office/word/2010/wordprocessingGroup" xmlns:wpi="http://schemas.microsoft.com/office/word/2010/wordprocessingInk" xmlns:wne="http://schemas.microsoft.com/office/word/2006/wordml" xmlns:wps="http://schemas.microsoft.com/office/word/2010/wordprocessingShape" mc:Ignorable="w14 w15 w16se w16cid wp14">
+  <w:abstractNum w:abstractNumId="0" w15:restartNumberingAfterBreak="0">
     <w:nsid w:val="FFFFFFFB"/>
     <w:multiLevelType w:val="multilevel"/>
     <w:tmpl w:val="FFFFFFFF"/>
@@ -11815,7 +11873,7 @@
       <w:lvlJc w:val="left"/>
     </w:lvl>
   </w:abstractNum>
-  <w:abstractNum w:abstractNumId="1">
+  <w:abstractNum w:abstractNumId="1" w15:restartNumberingAfterBreak="0">
     <w:nsid w:val="FFFFFFFE"/>
     <w:multiLevelType w:val="singleLevel"/>
     <w:tmpl w:val="FFFFFFFF"/>
@@ -11825,7 +11883,7 @@
       <w:lvlJc w:val="left"/>
     </w:lvl>
   </w:abstractNum>
-  <w:abstractNum w:abstractNumId="2">
+  <w:abstractNum w:abstractNumId="2" w15:restartNumberingAfterBreak="0">
     <w:nsid w:val="00224753"/>
     <w:multiLevelType w:val="singleLevel"/>
     <w:tmpl w:val="04090001"/>
@@ -11845,7 +11903,7 @@
       </w:rPr>
     </w:lvl>
   </w:abstractNum>
-  <w:abstractNum w:abstractNumId="3">
+  <w:abstractNum w:abstractNumId="3" w15:restartNumberingAfterBreak="0">
     <w:nsid w:val="0A117094"/>
     <w:multiLevelType w:val="singleLevel"/>
     <w:tmpl w:val="04090001"/>
@@ -11865,7 +11923,7 @@
       </w:rPr>
     </w:lvl>
   </w:abstractNum>
-  <w:abstractNum w:abstractNumId="4">
+  <w:abstractNum w:abstractNumId="4" w15:restartNumberingAfterBreak="0">
     <w:nsid w:val="0B322B62"/>
     <w:multiLevelType w:val="hybridMultilevel"/>
     <w:tmpl w:val="DE1C6CF8"/>
@@ -11951,7 +12009,7 @@
       </w:pPr>
     </w:lvl>
   </w:abstractNum>
-  <w:abstractNum w:abstractNumId="5">
+  <w:abstractNum w:abstractNumId="5" w15:restartNumberingAfterBreak="0">
     <w:nsid w:val="17CB6DC4"/>
     <w:multiLevelType w:val="singleLevel"/>
     <w:tmpl w:val="04090001"/>
@@ -11971,7 +12029,7 @@
       </w:rPr>
     </w:lvl>
   </w:abstractNum>
-  <w:abstractNum w:abstractNumId="6">
+  <w:abstractNum w:abstractNumId="6" w15:restartNumberingAfterBreak="0">
     <w:nsid w:val="1DE176DC"/>
     <w:multiLevelType w:val="hybridMultilevel"/>
     <w:tmpl w:val="1E226E72"/>
@@ -12084,7 +12142,7 @@
       </w:rPr>
     </w:lvl>
   </w:abstractNum>
-  <w:abstractNum w:abstractNumId="7">
+  <w:abstractNum w:abstractNumId="7" w15:restartNumberingAfterBreak="0">
     <w:nsid w:val="22443AC4"/>
     <w:multiLevelType w:val="singleLevel"/>
     <w:tmpl w:val="04090001"/>
@@ -12104,7 +12162,7 @@
       </w:rPr>
     </w:lvl>
   </w:abstractNum>
-  <w:abstractNum w:abstractNumId="8">
+  <w:abstractNum w:abstractNumId="8" w15:restartNumberingAfterBreak="0">
     <w:nsid w:val="2D3A480C"/>
     <w:multiLevelType w:val="hybridMultilevel"/>
     <w:tmpl w:val="8B20AB18"/>
@@ -12190,7 +12248,7 @@
       </w:pPr>
     </w:lvl>
   </w:abstractNum>
-  <w:abstractNum w:abstractNumId="9">
+  <w:abstractNum w:abstractNumId="9" w15:restartNumberingAfterBreak="0">
     <w:nsid w:val="2D4B634E"/>
     <w:multiLevelType w:val="singleLevel"/>
     <w:tmpl w:val="04090001"/>
@@ -12210,7 +12268,7 @@
       </w:rPr>
     </w:lvl>
   </w:abstractNum>
-  <w:abstractNum w:abstractNumId="10">
+  <w:abstractNum w:abstractNumId="10" w15:restartNumberingAfterBreak="0">
     <w:nsid w:val="31DD2C45"/>
     <w:multiLevelType w:val="singleLevel"/>
     <w:tmpl w:val="04090001"/>
@@ -12230,7 +12288,7 @@
       </w:rPr>
     </w:lvl>
   </w:abstractNum>
-  <w:abstractNum w:abstractNumId="11">
+  <w:abstractNum w:abstractNumId="11" w15:restartNumberingAfterBreak="0">
     <w:nsid w:val="32982B51"/>
     <w:multiLevelType w:val="singleLevel"/>
     <w:tmpl w:val="04090001"/>
@@ -12250,7 +12308,7 @@
       </w:rPr>
     </w:lvl>
   </w:abstractNum>
-  <w:abstractNum w:abstractNumId="12">
+  <w:abstractNum w:abstractNumId="12" w15:restartNumberingAfterBreak="0">
     <w:nsid w:val="3375481C"/>
     <w:multiLevelType w:val="singleLevel"/>
     <w:tmpl w:val="E6747DA6"/>
@@ -12270,7 +12328,7 @@
       </w:rPr>
     </w:lvl>
   </w:abstractNum>
-  <w:abstractNum w:abstractNumId="13">
+  <w:abstractNum w:abstractNumId="13" w15:restartNumberingAfterBreak="0">
     <w:nsid w:val="369D5471"/>
     <w:multiLevelType w:val="singleLevel"/>
     <w:tmpl w:val="04090001"/>
@@ -12290,7 +12348,7 @@
       </w:rPr>
     </w:lvl>
   </w:abstractNum>
-  <w:abstractNum w:abstractNumId="14">
+  <w:abstractNum w:abstractNumId="14" w15:restartNumberingAfterBreak="0">
     <w:nsid w:val="388329FB"/>
     <w:multiLevelType w:val="hybridMultilevel"/>
     <w:tmpl w:val="4C8E446E"/>
@@ -12376,7 +12434,7 @@
       </w:pPr>
     </w:lvl>
   </w:abstractNum>
-  <w:abstractNum w:abstractNumId="15">
+  <w:abstractNum w:abstractNumId="15" w15:restartNumberingAfterBreak="0">
     <w:nsid w:val="3F531D09"/>
     <w:multiLevelType w:val="hybridMultilevel"/>
     <w:tmpl w:val="45D8EF76"/>
@@ -12489,7 +12547,7 @@
       </w:rPr>
     </w:lvl>
   </w:abstractNum>
-  <w:abstractNum w:abstractNumId="16">
+  <w:abstractNum w:abstractNumId="16" w15:restartNumberingAfterBreak="0">
     <w:nsid w:val="42B97F7B"/>
     <w:multiLevelType w:val="singleLevel"/>
     <w:tmpl w:val="04090001"/>
@@ -12509,7 +12567,7 @@
       </w:rPr>
     </w:lvl>
   </w:abstractNum>
-  <w:abstractNum w:abstractNumId="17">
+  <w:abstractNum w:abstractNumId="17" w15:restartNumberingAfterBreak="0">
     <w:nsid w:val="48313946"/>
     <w:multiLevelType w:val="hybridMultilevel"/>
     <w:tmpl w:val="CD1AEF52"/>
@@ -12649,7 +12707,7 @@
       </w:rPr>
     </w:lvl>
   </w:abstractNum>
-  <w:abstractNum w:abstractNumId="18">
+  <w:abstractNum w:abstractNumId="18" w15:restartNumberingAfterBreak="0">
     <w:nsid w:val="49E170D0"/>
     <w:multiLevelType w:val="singleLevel"/>
     <w:tmpl w:val="04090001"/>
@@ -12669,7 +12727,7 @@
       </w:rPr>
     </w:lvl>
   </w:abstractNum>
-  <w:abstractNum w:abstractNumId="19">
+  <w:abstractNum w:abstractNumId="19" w15:restartNumberingAfterBreak="0">
     <w:nsid w:val="4F64732B"/>
     <w:multiLevelType w:val="singleLevel"/>
     <w:tmpl w:val="04090001"/>
@@ -12689,7 +12747,7 @@
       </w:rPr>
     </w:lvl>
   </w:abstractNum>
-  <w:abstractNum w:abstractNumId="20">
+  <w:abstractNum w:abstractNumId="20" w15:restartNumberingAfterBreak="0">
     <w:nsid w:val="52DF734E"/>
     <w:multiLevelType w:val="singleLevel"/>
     <w:tmpl w:val="04090001"/>
@@ -12709,7 +12767,7 @@
       </w:rPr>
     </w:lvl>
   </w:abstractNum>
-  <w:abstractNum w:abstractNumId="21">
+  <w:abstractNum w:abstractNumId="21" w15:restartNumberingAfterBreak="0">
     <w:nsid w:val="5ED13886"/>
     <w:multiLevelType w:val="hybridMultilevel"/>
     <w:tmpl w:val="5900F018"/>
@@ -12822,7 +12880,7 @@
       </w:rPr>
     </w:lvl>
   </w:abstractNum>
-  <w:abstractNum w:abstractNumId="22">
+  <w:abstractNum w:abstractNumId="22" w15:restartNumberingAfterBreak="0">
     <w:nsid w:val="60E62389"/>
     <w:multiLevelType w:val="hybridMultilevel"/>
     <w:tmpl w:val="EBC46050"/>
@@ -12935,7 +12993,7 @@
       </w:rPr>
     </w:lvl>
   </w:abstractNum>
-  <w:abstractNum w:abstractNumId="23">
+  <w:abstractNum w:abstractNumId="23" w15:restartNumberingAfterBreak="0">
     <w:nsid w:val="68902732"/>
     <w:multiLevelType w:val="hybridMultilevel"/>
     <w:tmpl w:val="C56C5DBC"/>
@@ -13075,7 +13133,7 @@
       </w:rPr>
     </w:lvl>
   </w:abstractNum>
-  <w:abstractNum w:abstractNumId="24">
+  <w:abstractNum w:abstractNumId="24" w15:restartNumberingAfterBreak="0">
     <w:nsid w:val="68F4159E"/>
     <w:multiLevelType w:val="hybridMultilevel"/>
     <w:tmpl w:val="E5C4332A"/>
@@ -13161,7 +13219,7 @@
       </w:pPr>
     </w:lvl>
   </w:abstractNum>
-  <w:abstractNum w:abstractNumId="25">
+  <w:abstractNum w:abstractNumId="25" w15:restartNumberingAfterBreak="0">
     <w:nsid w:val="6D2F7D46"/>
     <w:multiLevelType w:val="singleLevel"/>
     <w:tmpl w:val="68A60226"/>
@@ -13181,7 +13239,7 @@
       </w:rPr>
     </w:lvl>
   </w:abstractNum>
-  <w:abstractNum w:abstractNumId="26">
+  <w:abstractNum w:abstractNumId="26" w15:restartNumberingAfterBreak="0">
     <w:nsid w:val="70DD20B0"/>
     <w:multiLevelType w:val="hybridMultilevel"/>
     <w:tmpl w:val="DC428DA0"/>
@@ -13267,7 +13325,7 @@
       </w:pPr>
     </w:lvl>
   </w:abstractNum>
-  <w:abstractNum w:abstractNumId="27">
+  <w:abstractNum w:abstractNumId="27" w15:restartNumberingAfterBreak="0">
     <w:nsid w:val="71F21F2A"/>
     <w:multiLevelType w:val="singleLevel"/>
     <w:tmpl w:val="04090001"/>
@@ -13287,7 +13345,7 @@
       </w:rPr>
     </w:lvl>
   </w:abstractNum>
-  <w:abstractNum w:abstractNumId="28">
+  <w:abstractNum w:abstractNumId="28" w15:restartNumberingAfterBreak="0">
     <w:nsid w:val="743601FB"/>
     <w:multiLevelType w:val="singleLevel"/>
     <w:tmpl w:val="04090001"/>
@@ -13307,7 +13365,7 @@
       </w:rPr>
     </w:lvl>
   </w:abstractNum>
-  <w:abstractNum w:abstractNumId="29">
+  <w:abstractNum w:abstractNumId="29" w15:restartNumberingAfterBreak="0">
     <w:nsid w:val="756150CA"/>
     <w:multiLevelType w:val="singleLevel"/>
     <w:tmpl w:val="04090001"/>
@@ -13327,7 +13385,7 @@
       </w:rPr>
     </w:lvl>
   </w:abstractNum>
-  <w:abstractNum w:abstractNumId="30">
+  <w:abstractNum w:abstractNumId="30" w15:restartNumberingAfterBreak="0">
     <w:nsid w:val="7BE434D7"/>
     <w:multiLevelType w:val="singleLevel"/>
     <w:tmpl w:val="04090001"/>
@@ -13347,7 +13405,7 @@
       </w:rPr>
     </w:lvl>
   </w:abstractNum>
-  <w:abstractNum w:abstractNumId="31">
+  <w:abstractNum w:abstractNumId="31" w15:restartNumberingAfterBreak="0">
     <w:nsid w:val="7DCF3745"/>
     <w:multiLevelType w:val="hybridMultilevel"/>
     <w:tmpl w:val="254E7226"/>
@@ -13592,7 +13650,7 @@
 </file>
 
 <file path=word/styles.xml><?xml version="1.0" encoding="utf-8"?>
-<w:styles xmlns:mc="http://schemas.openxmlformats.org/markup-compatibility/2006" xmlns:r="http://schemas.openxmlformats.org/officeDocument/2006/relationships" xmlns:w="http://schemas.openxmlformats.org/wordprocessingml/2006/main" xmlns:w14="http://schemas.microsoft.com/office/word/2010/wordml" mc:Ignorable="w14">
+<w:styles xmlns:mc="http://schemas.openxmlformats.org/markup-compatibility/2006" xmlns:r="http://schemas.openxmlformats.org/officeDocument/2006/relationships" xmlns:w="http://schemas.openxmlformats.org/wordprocessingml/2006/main" xmlns:w14="http://schemas.microsoft.com/office/word/2010/wordml" xmlns:w15="http://schemas.microsoft.com/office/word/2012/wordml" xmlns:w16cid="http://schemas.microsoft.com/office/word/2016/wordml/cid" xmlns:w16se="http://schemas.microsoft.com/office/word/2015/wordml/symex" mc:Ignorable="w14 w15 w16se w16cid">
   <w:docDefaults>
     <w:rPrDefault>
       <w:rPr>
@@ -13602,145 +13660,383 @@
     </w:rPrDefault>
     <w:pPrDefault/>
   </w:docDefaults>
-  <w:latentStyles w:defLockedState="0" w:defUIPriority="99" w:defSemiHidden="1" w:defUnhideWhenUsed="1" w:defQFormat="0" w:count="267">
-    <w:lsdException w:name="Normal" w:semiHidden="0" w:uiPriority="0" w:unhideWhenUsed="0" w:qFormat="1"/>
-    <w:lsdException w:name="heading 1" w:semiHidden="0" w:uiPriority="9" w:unhideWhenUsed="0" w:qFormat="1"/>
-    <w:lsdException w:name="heading 2" w:semiHidden="0" w:uiPriority="9" w:unhideWhenUsed="0" w:qFormat="1"/>
-    <w:lsdException w:name="heading 3" w:semiHidden="0" w:uiPriority="9" w:unhideWhenUsed="0" w:qFormat="1"/>
-    <w:lsdException w:name="heading 4" w:semiHidden="0" w:uiPriority="9" w:unhideWhenUsed="0" w:qFormat="1"/>
-    <w:lsdException w:name="heading 5" w:semiHidden="0" w:uiPriority="9" w:unhideWhenUsed="0" w:qFormat="1"/>
-    <w:lsdException w:name="heading 6" w:semiHidden="0" w:uiPriority="9" w:unhideWhenUsed="0" w:qFormat="1"/>
-    <w:lsdException w:name="heading 7" w:semiHidden="0" w:uiPriority="9" w:unhideWhenUsed="0" w:qFormat="1"/>
-    <w:lsdException w:name="heading 8" w:semiHidden="0" w:uiPriority="9" w:unhideWhenUsed="0" w:qFormat="1"/>
-    <w:lsdException w:name="heading 9" w:semiHidden="0" w:uiPriority="9" w:unhideWhenUsed="0" w:qFormat="1"/>
-    <w:lsdException w:name="toc 1" w:uiPriority="39"/>
-    <w:lsdException w:name="toc 2" w:uiPriority="39"/>
-    <w:lsdException w:name="toc 3" w:uiPriority="39"/>
-    <w:lsdException w:name="toc 4" w:uiPriority="39"/>
-    <w:lsdException w:name="toc 5" w:uiPriority="39"/>
-    <w:lsdException w:name="toc 6" w:uiPriority="39"/>
-    <w:lsdException w:name="toc 7" w:uiPriority="39"/>
-    <w:lsdException w:name="toc 8" w:uiPriority="39"/>
-    <w:lsdException w:name="toc 9" w:uiPriority="39"/>
-    <w:lsdException w:name="caption" w:uiPriority="35" w:qFormat="1"/>
-    <w:lsdException w:name="Title" w:semiHidden="0" w:uiPriority="0" w:unhideWhenUsed="0" w:qFormat="1"/>
-    <w:lsdException w:name="Default Paragraph Font" w:uiPriority="1"/>
-    <w:lsdException w:name="Body Text" w:uiPriority="0"/>
-    <w:lsdException w:name="Subtitle" w:semiHidden="0" w:uiPriority="11" w:unhideWhenUsed="0" w:qFormat="1"/>
-    <w:lsdException w:name="Strong" w:semiHidden="0" w:uiPriority="22" w:unhideWhenUsed="0" w:qFormat="1"/>
-    <w:lsdException w:name="Emphasis" w:semiHidden="0" w:uiPriority="20" w:unhideWhenUsed="0" w:qFormat="1"/>
-    <w:lsdException w:name="Table Grid" w:semiHidden="0" w:uiPriority="59" w:unhideWhenUsed="0"/>
-    <w:lsdException w:name="Placeholder Text" w:unhideWhenUsed="0"/>
-    <w:lsdException w:name="No Spacing" w:semiHidden="0" w:uiPriority="1" w:unhideWhenUsed="0" w:qFormat="1"/>
-    <w:lsdException w:name="Light Shading" w:semiHidden="0" w:uiPriority="60" w:unhideWhenUsed="0"/>
-    <w:lsdException w:name="Light List" w:semiHidden="0" w:uiPriority="61" w:unhideWhenUsed="0"/>
-    <w:lsdException w:name="Light Grid" w:semiHidden="0" w:uiPriority="62" w:unhideWhenUsed="0"/>
-    <w:lsdException w:name="Medium Shading 1" w:semiHidden="0" w:uiPriority="63" w:unhideWhenUsed="0"/>
-    <w:lsdException w:name="Medium Shading 2" w:semiHidden="0" w:uiPriority="64" w:unhideWhenUsed="0"/>
-    <w:lsdException w:name="Medium List 1" w:semiHidden="0" w:uiPriority="65" w:unhideWhenUsed="0"/>
-    <w:lsdException w:name="Medium List 2" w:semiHidden="0" w:uiPriority="66" w:unhideWhenUsed="0"/>
-    <w:lsdException w:name="Medium Grid 1" w:semiHidden="0" w:uiPriority="67" w:unhideWhenUsed="0"/>
-    <w:lsdException w:name="Medium Grid 2" w:semiHidden="0" w:uiPriority="68" w:unhideWhenUsed="0"/>
-    <w:lsdException w:name="Medium Grid 3" w:semiHidden="0" w:uiPriority="69" w:unhideWhenUsed="0"/>
-    <w:lsdException w:name="Dark List" w:semiHidden="0" w:uiPriority="70" w:unhideWhenUsed="0"/>
-    <w:lsdException w:name="Colorful Shading" w:semiHidden="0" w:uiPriority="71" w:unhideWhenUsed="0"/>
-    <w:lsdException w:name="Colorful List" w:semiHidden="0" w:uiPriority="72" w:unhideWhenUsed="0"/>
-    <w:lsdException w:name="Colorful Grid" w:semiHidden="0" w:uiPriority="73" w:unhideWhenUsed="0"/>
-    <w:lsdException w:name="Light Shading Accent 1" w:semiHidden="0" w:uiPriority="60" w:unhideWhenUsed="0"/>
-    <w:lsdException w:name="Light List Accent 1" w:semiHidden="0" w:uiPriority="61" w:unhideWhenUsed="0"/>
-    <w:lsdException w:name="Light Grid Accent 1" w:semiHidden="0" w:uiPriority="62" w:unhideWhenUsed="0"/>
-    <w:lsdException w:name="Medium Shading 1 Accent 1" w:semiHidden="0" w:uiPriority="63" w:unhideWhenUsed="0"/>
-    <w:lsdException w:name="Medium Shading 2 Accent 1" w:semiHidden="0" w:uiPriority="64" w:unhideWhenUsed="0"/>
-    <w:lsdException w:name="Medium List 1 Accent 1" w:semiHidden="0" w:uiPriority="65" w:unhideWhenUsed="0"/>
-    <w:lsdException w:name="Revision" w:unhideWhenUsed="0"/>
-    <w:lsdException w:name="List Paragraph" w:semiHidden="0" w:uiPriority="34" w:unhideWhenUsed="0" w:qFormat="1"/>
-    <w:lsdException w:name="Quote" w:semiHidden="0" w:uiPriority="29" w:unhideWhenUsed="0" w:qFormat="1"/>
-    <w:lsdException w:name="Intense Quote" w:semiHidden="0" w:uiPriority="30" w:unhideWhenUsed="0" w:qFormat="1"/>
-    <w:lsdException w:name="Medium List 2 Accent 1" w:semiHidden="0" w:uiPriority="66" w:unhideWhenUsed="0"/>
-    <w:lsdException w:name="Medium Grid 1 Accent 1" w:semiHidden="0" w:uiPriority="67" w:unhideWhenUsed="0"/>
-    <w:lsdException w:name="Medium Grid 2 Accent 1" w:semiHidden="0" w:uiPriority="68" w:unhideWhenUsed="0"/>
-    <w:lsdException w:name="Medium Grid 3 Accent 1" w:semiHidden="0" w:uiPriority="69" w:unhideWhenUsed="0"/>
-    <w:lsdException w:name="Dark List Accent 1" w:semiHidden="0" w:uiPriority="70" w:unhideWhenUsed="0"/>
-    <w:lsdException w:name="Colorful Shading Accent 1" w:semiHidden="0" w:uiPriority="71" w:unhideWhenUsed="0"/>
-    <w:lsdException w:name="Colorful List Accent 1" w:semiHidden="0" w:uiPriority="72" w:unhideWhenUsed="0"/>
-    <w:lsdException w:name="Colorful Grid Accent 1" w:semiHidden="0" w:uiPriority="73" w:unhideWhenUsed="0"/>
-    <w:lsdException w:name="Light Shading Accent 2" w:semiHidden="0" w:uiPriority="60" w:unhideWhenUsed="0"/>
-    <w:lsdException w:name="Light List Accent 2" w:semiHidden="0" w:uiPriority="61" w:unhideWhenUsed="0"/>
-    <w:lsdException w:name="Light Grid Accent 2" w:semiHidden="0" w:uiPriority="62" w:unhideWhenUsed="0"/>
-    <w:lsdException w:name="Medium Shading 1 Accent 2" w:semiHidden="0" w:uiPriority="63" w:unhideWhenUsed="0"/>
-    <w:lsdException w:name="Medium Shading 2 Accent 2" w:semiHidden="0" w:uiPriority="64" w:unhideWhenUsed="0"/>
-    <w:lsdException w:name="Medium List 1 Accent 2" w:semiHidden="0" w:uiPriority="65" w:unhideWhenUsed="0"/>
-    <w:lsdException w:name="Medium List 2 Accent 2" w:semiHidden="0" w:uiPriority="66" w:unhideWhenUsed="0"/>
-    <w:lsdException w:name="Medium Grid 1 Accent 2" w:semiHidden="0" w:uiPriority="67" w:unhideWhenUsed="0"/>
-    <w:lsdException w:name="Medium Grid 2 Accent 2" w:semiHidden="0" w:uiPriority="68" w:unhideWhenUsed="0"/>
-    <w:lsdException w:name="Medium Grid 3 Accent 2" w:semiHidden="0" w:uiPriority="69" w:unhideWhenUsed="0"/>
-    <w:lsdException w:name="Dark List Accent 2" w:semiHidden="0" w:uiPriority="70" w:unhideWhenUsed="0"/>
-    <w:lsdException w:name="Colorful Shading Accent 2" w:semiHidden="0" w:uiPriority="71" w:unhideWhenUsed="0"/>
-    <w:lsdException w:name="Colorful List Accent 2" w:semiHidden="0" w:uiPriority="72" w:unhideWhenUsed="0"/>
-    <w:lsdException w:name="Colorful Grid Accent 2" w:semiHidden="0" w:uiPriority="73" w:unhideWhenUsed="0"/>
-    <w:lsdException w:name="Light Shading Accent 3" w:semiHidden="0" w:uiPriority="60" w:unhideWhenUsed="0"/>
-    <w:lsdException w:name="Light List Accent 3" w:semiHidden="0" w:uiPriority="61" w:unhideWhenUsed="0"/>
-    <w:lsdException w:name="Light Grid Accent 3" w:semiHidden="0" w:uiPriority="62" w:unhideWhenUsed="0"/>
-    <w:lsdException w:name="Medium Shading 1 Accent 3" w:semiHidden="0" w:uiPriority="63" w:unhideWhenUsed="0"/>
-    <w:lsdException w:name="Medium Shading 2 Accent 3" w:semiHidden="0" w:uiPriority="64" w:unhideWhenUsed="0"/>
-    <w:lsdException w:name="Medium List 1 Accent 3" w:semiHidden="0" w:uiPriority="65" w:unhideWhenUsed="0"/>
-    <w:lsdException w:name="Medium List 2 Accent 3" w:semiHidden="0" w:uiPriority="66" w:unhideWhenUsed="0"/>
-    <w:lsdException w:name="Medium Grid 1 Accent 3" w:semiHidden="0" w:uiPriority="67" w:unhideWhenUsed="0"/>
-    <w:lsdException w:name="Medium Grid 2 Accent 3" w:semiHidden="0" w:uiPriority="68" w:unhideWhenUsed="0"/>
-    <w:lsdException w:name="Medium Grid 3 Accent 3" w:semiHidden="0" w:uiPriority="69" w:unhideWhenUsed="0"/>
-    <w:lsdException w:name="Dark List Accent 3" w:semiHidden="0" w:uiPriority="70" w:unhideWhenUsed="0"/>
-    <w:lsdException w:name="Colorful Shading Accent 3" w:semiHidden="0" w:uiPriority="71" w:unhideWhenUsed="0"/>
-    <w:lsdException w:name="Colorful List Accent 3" w:semiHidden="0" w:uiPriority="72" w:unhideWhenUsed="0"/>
-    <w:lsdException w:name="Colorful Grid Accent 3" w:semiHidden="0" w:uiPriority="73" w:unhideWhenUsed="0"/>
-    <w:lsdException w:name="Light Shading Accent 4" w:semiHidden="0" w:uiPriority="60" w:unhideWhenUsed="0"/>
-    <w:lsdException w:name="Light List Accent 4" w:semiHidden="0" w:uiPriority="61" w:unhideWhenUsed="0"/>
-    <w:lsdException w:name="Light Grid Accent 4" w:semiHidden="0" w:uiPriority="62" w:unhideWhenUsed="0"/>
-    <w:lsdException w:name="Medium Shading 1 Accent 4" w:semiHidden="0" w:uiPriority="63" w:unhideWhenUsed="0"/>
-    <w:lsdException w:name="Medium Shading 2 Accent 4" w:semiHidden="0" w:uiPriority="64" w:unhideWhenUsed="0"/>
-    <w:lsdException w:name="Medium List 1 Accent 4" w:semiHidden="0" w:uiPriority="65" w:unhideWhenUsed="0"/>
-    <w:lsdException w:name="Medium List 2 Accent 4" w:semiHidden="0" w:uiPriority="66" w:unhideWhenUsed="0"/>
-    <w:lsdException w:name="Medium Grid 1 Accent 4" w:semiHidden="0" w:uiPriority="67" w:unhideWhenUsed="0"/>
-    <w:lsdException w:name="Medium Grid 2 Accent 4" w:semiHidden="0" w:uiPriority="68" w:unhideWhenUsed="0"/>
-    <w:lsdException w:name="Medium Grid 3 Accent 4" w:semiHidden="0" w:uiPriority="69" w:unhideWhenUsed="0"/>
-    <w:lsdException w:name="Dark List Accent 4" w:semiHidden="0" w:uiPriority="70" w:unhideWhenUsed="0"/>
-    <w:lsdException w:name="Colorful Shading Accent 4" w:semiHidden="0" w:uiPriority="71" w:unhideWhenUsed="0"/>
-    <w:lsdException w:name="Colorful List Accent 4" w:semiHidden="0" w:uiPriority="72" w:unhideWhenUsed="0"/>
-    <w:lsdException w:name="Colorful Grid Accent 4" w:semiHidden="0" w:uiPriority="73" w:unhideWhenUsed="0"/>
-    <w:lsdException w:name="Light Shading Accent 5" w:semiHidden="0" w:uiPriority="60" w:unhideWhenUsed="0"/>
-    <w:lsdException w:name="Light List Accent 5" w:semiHidden="0" w:uiPriority="61" w:unhideWhenUsed="0"/>
-    <w:lsdException w:name="Light Grid Accent 5" w:semiHidden="0" w:uiPriority="62" w:unhideWhenUsed="0"/>
-    <w:lsdException w:name="Medium Shading 1 Accent 5" w:semiHidden="0" w:uiPriority="63" w:unhideWhenUsed="0"/>
-    <w:lsdException w:name="Medium Shading 2 Accent 5" w:semiHidden="0" w:uiPriority="64" w:unhideWhenUsed="0"/>
-    <w:lsdException w:name="Medium List 1 Accent 5" w:semiHidden="0" w:uiPriority="65" w:unhideWhenUsed="0"/>
-    <w:lsdException w:name="Medium List 2 Accent 5" w:semiHidden="0" w:uiPriority="66" w:unhideWhenUsed="0"/>
-    <w:lsdException w:name="Medium Grid 1 Accent 5" w:semiHidden="0" w:uiPriority="67" w:unhideWhenUsed="0"/>
-    <w:lsdException w:name="Medium Grid 2 Accent 5" w:semiHidden="0" w:uiPriority="68" w:unhideWhenUsed="0"/>
-    <w:lsdException w:name="Medium Grid 3 Accent 5" w:semiHidden="0" w:uiPriority="69" w:unhideWhenUsed="0"/>
-    <w:lsdException w:name="Dark List Accent 5" w:semiHidden="0" w:uiPriority="70" w:unhideWhenUsed="0"/>
-    <w:lsdException w:name="Colorful Shading Accent 5" w:semiHidden="0" w:uiPriority="71" w:unhideWhenUsed="0"/>
-    <w:lsdException w:name="Colorful List Accent 5" w:semiHidden="0" w:uiPriority="72" w:unhideWhenUsed="0"/>
-    <w:lsdException w:name="Colorful Grid Accent 5" w:semiHidden="0" w:uiPriority="73" w:unhideWhenUsed="0"/>
-    <w:lsdException w:name="Light Shading Accent 6" w:semiHidden="0" w:uiPriority="60" w:unhideWhenUsed="0"/>
-    <w:lsdException w:name="Light List Accent 6" w:semiHidden="0" w:uiPriority="61" w:unhideWhenUsed="0"/>
-    <w:lsdException w:name="Light Grid Accent 6" w:semiHidden="0" w:uiPriority="62" w:unhideWhenUsed="0"/>
-    <w:lsdException w:name="Medium Shading 1 Accent 6" w:semiHidden="0" w:uiPriority="63" w:unhideWhenUsed="0"/>
-    <w:lsdException w:name="Medium Shading 2 Accent 6" w:semiHidden="0" w:uiPriority="64" w:unhideWhenUsed="0"/>
-    <w:lsdException w:name="Medium List 1 Accent 6" w:semiHidden="0" w:uiPriority="65" w:unhideWhenUsed="0"/>
-    <w:lsdException w:name="Medium List 2 Accent 6" w:semiHidden="0" w:uiPriority="66" w:unhideWhenUsed="0"/>
-    <w:lsdException w:name="Medium Grid 1 Accent 6" w:semiHidden="0" w:uiPriority="67" w:unhideWhenUsed="0"/>
-    <w:lsdException w:name="Medium Grid 2 Accent 6" w:semiHidden="0" w:uiPriority="68" w:unhideWhenUsed="0"/>
-    <w:lsdException w:name="Medium Grid 3 Accent 6" w:semiHidden="0" w:uiPriority="69" w:unhideWhenUsed="0"/>
-    <w:lsdException w:name="Dark List Accent 6" w:semiHidden="0" w:uiPriority="70" w:unhideWhenUsed="0"/>
-    <w:lsdException w:name="Colorful Shading Accent 6" w:semiHidden="0" w:uiPriority="71" w:unhideWhenUsed="0"/>
-    <w:lsdException w:name="Colorful List Accent 6" w:semiHidden="0" w:uiPriority="72" w:unhideWhenUsed="0"/>
-    <w:lsdException w:name="Colorful Grid Accent 6" w:semiHidden="0" w:uiPriority="73" w:unhideWhenUsed="0"/>
-    <w:lsdException w:name="Subtle Emphasis" w:semiHidden="0" w:uiPriority="19" w:unhideWhenUsed="0" w:qFormat="1"/>
-    <w:lsdException w:name="Intense Emphasis" w:semiHidden="0" w:uiPriority="21" w:unhideWhenUsed="0" w:qFormat="1"/>
-    <w:lsdException w:name="Subtle Reference" w:semiHidden="0" w:uiPriority="31" w:unhideWhenUsed="0" w:qFormat="1"/>
-    <w:lsdException w:name="Intense Reference" w:semiHidden="0" w:uiPriority="32" w:unhideWhenUsed="0" w:qFormat="1"/>
-    <w:lsdException w:name="Book Title" w:semiHidden="0" w:uiPriority="33" w:unhideWhenUsed="0" w:qFormat="1"/>
-    <w:lsdException w:name="Bibliography" w:uiPriority="37"/>
-    <w:lsdException w:name="TOC Heading" w:uiPriority="39" w:qFormat="1"/>
+  <w:latentStyles w:defLockedState="0" w:defUIPriority="99" w:defSemiHidden="0" w:defUnhideWhenUsed="0" w:defQFormat="0" w:count="376">
+    <w:lsdException w:name="Normal" w:uiPriority="0" w:qFormat="1"/>
+    <w:lsdException w:name="heading 1" w:uiPriority="9" w:qFormat="1"/>
+    <w:lsdException w:name="heading 2" w:uiPriority="9" w:qFormat="1"/>
+    <w:lsdException w:name="heading 3" w:uiPriority="9" w:qFormat="1"/>
+    <w:lsdException w:name="heading 4" w:uiPriority="9" w:qFormat="1"/>
+    <w:lsdException w:name="heading 5" w:uiPriority="9" w:qFormat="1"/>
+    <w:lsdException w:name="heading 6" w:uiPriority="9" w:qFormat="1"/>
+    <w:lsdException w:name="heading 7" w:uiPriority="9" w:qFormat="1"/>
+    <w:lsdException w:name="heading 8" w:uiPriority="9" w:qFormat="1"/>
+    <w:lsdException w:name="heading 9" w:uiPriority="9" w:qFormat="1"/>
+    <w:lsdException w:name="index 1" w:semiHidden="1" w:unhideWhenUsed="1"/>
+    <w:lsdException w:name="index 2" w:semiHidden="1" w:unhideWhenUsed="1"/>
+    <w:lsdException w:name="index 3" w:semiHidden="1" w:unhideWhenUsed="1"/>
+    <w:lsdException w:name="index 4" w:semiHidden="1" w:unhideWhenUsed="1"/>
+    <w:lsdException w:name="index 5" w:semiHidden="1" w:unhideWhenUsed="1"/>
+    <w:lsdException w:name="index 6" w:semiHidden="1" w:unhideWhenUsed="1"/>
+    <w:lsdException w:name="index 7" w:semiHidden="1" w:unhideWhenUsed="1"/>
+    <w:lsdException w:name="index 8" w:semiHidden="1" w:unhideWhenUsed="1"/>
+    <w:lsdException w:name="index 9" w:semiHidden="1" w:unhideWhenUsed="1"/>
+    <w:lsdException w:name="toc 1" w:semiHidden="1" w:uiPriority="39" w:unhideWhenUsed="1"/>
+    <w:lsdException w:name="toc 2" w:semiHidden="1" w:uiPriority="39" w:unhideWhenUsed="1"/>
+    <w:lsdException w:name="toc 3" w:semiHidden="1" w:uiPriority="39" w:unhideWhenUsed="1"/>
+    <w:lsdException w:name="toc 4" w:semiHidden="1" w:uiPriority="39" w:unhideWhenUsed="1"/>
+    <w:lsdException w:name="toc 5" w:semiHidden="1" w:uiPriority="39" w:unhideWhenUsed="1"/>
+    <w:lsdException w:name="toc 6" w:semiHidden="1" w:uiPriority="39" w:unhideWhenUsed="1"/>
+    <w:lsdException w:name="toc 7" w:semiHidden="1" w:uiPriority="39" w:unhideWhenUsed="1"/>
+    <w:lsdException w:name="toc 8" w:semiHidden="1" w:uiPriority="39" w:unhideWhenUsed="1"/>
+    <w:lsdException w:name="toc 9" w:semiHidden="1" w:uiPriority="39" w:unhideWhenUsed="1"/>
+    <w:lsdException w:name="Normal Indent" w:semiHidden="1" w:unhideWhenUsed="1"/>
+    <w:lsdException w:name="footnote text" w:semiHidden="1" w:unhideWhenUsed="1"/>
+    <w:lsdException w:name="annotation text" w:semiHidden="1" w:unhideWhenUsed="1"/>
+    <w:lsdException w:name="header" w:semiHidden="1" w:unhideWhenUsed="1"/>
+    <w:lsdException w:name="footer" w:semiHidden="1" w:unhideWhenUsed="1"/>
+    <w:lsdException w:name="index heading" w:semiHidden="1" w:unhideWhenUsed="1"/>
+    <w:lsdException w:name="caption" w:semiHidden="1" w:uiPriority="35" w:unhideWhenUsed="1" w:qFormat="1"/>
+    <w:lsdException w:name="table of figures" w:semiHidden="1" w:unhideWhenUsed="1"/>
+    <w:lsdException w:name="envelope address" w:semiHidden="1" w:unhideWhenUsed="1"/>
+    <w:lsdException w:name="envelope return" w:semiHidden="1" w:unhideWhenUsed="1"/>
+    <w:lsdException w:name="footnote reference" w:semiHidden="1" w:unhideWhenUsed="1"/>
+    <w:lsdException w:name="annotation reference" w:semiHidden="1" w:unhideWhenUsed="1"/>
+    <w:lsdException w:name="line number" w:semiHidden="1" w:unhideWhenUsed="1"/>
+    <w:lsdException w:name="page number" w:semiHidden="1" w:unhideWhenUsed="1"/>
+    <w:lsdException w:name="endnote reference" w:semiHidden="1" w:unhideWhenUsed="1"/>
+    <w:lsdException w:name="endnote text" w:semiHidden="1" w:unhideWhenUsed="1"/>
+    <w:lsdException w:name="table of authorities" w:semiHidden="1" w:unhideWhenUsed="1"/>
+    <w:lsdException w:name="macro" w:semiHidden="1" w:unhideWhenUsed="1"/>
+    <w:lsdException w:name="toa heading" w:semiHidden="1" w:unhideWhenUsed="1"/>
+    <w:lsdException w:name="List" w:semiHidden="1" w:unhideWhenUsed="1"/>
+    <w:lsdException w:name="List Bullet" w:semiHidden="1" w:unhideWhenUsed="1"/>
+    <w:lsdException w:name="List Number" w:semiHidden="1" w:unhideWhenUsed="1"/>
+    <w:lsdException w:name="List 2" w:semiHidden="1" w:unhideWhenUsed="1"/>
+    <w:lsdException w:name="List 3" w:semiHidden="1" w:unhideWhenUsed="1"/>
+    <w:lsdException w:name="List 4" w:semiHidden="1" w:unhideWhenUsed="1"/>
+    <w:lsdException w:name="List 5" w:semiHidden="1" w:unhideWhenUsed="1"/>
+    <w:lsdException w:name="List Bullet 2" w:semiHidden="1" w:unhideWhenUsed="1"/>
+    <w:lsdException w:name="List Bullet 3" w:semiHidden="1" w:unhideWhenUsed="1"/>
+    <w:lsdException w:name="List Bullet 4" w:semiHidden="1" w:unhideWhenUsed="1"/>
+    <w:lsdException w:name="List Bullet 5" w:semiHidden="1" w:unhideWhenUsed="1"/>
+    <w:lsdException w:name="List Number 2" w:semiHidden="1" w:unhideWhenUsed="1"/>
+    <w:lsdException w:name="List Number 3" w:semiHidden="1" w:unhideWhenUsed="1"/>
+    <w:lsdException w:name="List Number 4" w:semiHidden="1" w:unhideWhenUsed="1"/>
+    <w:lsdException w:name="List Number 5" w:semiHidden="1" w:unhideWhenUsed="1"/>
+    <w:lsdException w:name="Title" w:uiPriority="0" w:qFormat="1"/>
+    <w:lsdException w:name="Closing" w:semiHidden="1" w:unhideWhenUsed="1"/>
+    <w:lsdException w:name="Signature" w:semiHidden="1" w:unhideWhenUsed="1"/>
+    <w:lsdException w:name="Default Paragraph Font" w:semiHidden="1" w:uiPriority="1" w:unhideWhenUsed="1"/>
+    <w:lsdException w:name="Body Text" w:semiHidden="1" w:uiPriority="0" w:unhideWhenUsed="1"/>
+    <w:lsdException w:name="Body Text Indent" w:semiHidden="1" w:unhideWhenUsed="1"/>
+    <w:lsdException w:name="List Continue" w:semiHidden="1" w:unhideWhenUsed="1"/>
+    <w:lsdException w:name="List Continue 2" w:semiHidden="1" w:unhideWhenUsed="1"/>
+    <w:lsdException w:name="List Continue 3" w:semiHidden="1" w:unhideWhenUsed="1"/>
+    <w:lsdException w:name="List Continue 4" w:semiHidden="1" w:unhideWhenUsed="1"/>
+    <w:lsdException w:name="List Continue 5" w:semiHidden="1" w:unhideWhenUsed="1"/>
+    <w:lsdException w:name="Message Header" w:semiHidden="1" w:unhideWhenUsed="1"/>
+    <w:lsdException w:name="Subtitle" w:uiPriority="11" w:qFormat="1"/>
+    <w:lsdException w:name="Salutation" w:semiHidden="1" w:unhideWhenUsed="1"/>
+    <w:lsdException w:name="Date" w:semiHidden="1" w:unhideWhenUsed="1"/>
+    <w:lsdException w:name="Body Text First Indent" w:semiHidden="1" w:unhideWhenUsed="1"/>
+    <w:lsdException w:name="Body Text First Indent 2" w:semiHidden="1" w:unhideWhenUsed="1"/>
+    <w:lsdException w:name="Note Heading" w:semiHidden="1" w:unhideWhenUsed="1"/>
+    <w:lsdException w:name="Body Text 2" w:semiHidden="1" w:unhideWhenUsed="1"/>
+    <w:lsdException w:name="Body Text 3" w:semiHidden="1" w:unhideWhenUsed="1"/>
+    <w:lsdException w:name="Body Text Indent 2" w:semiHidden="1" w:unhideWhenUsed="1"/>
+    <w:lsdException w:name="Body Text Indent 3" w:semiHidden="1" w:unhideWhenUsed="1"/>
+    <w:lsdException w:name="Block Text" w:semiHidden="1" w:unhideWhenUsed="1"/>
+    <w:lsdException w:name="Hyperlink" w:semiHidden="1" w:unhideWhenUsed="1"/>
+    <w:lsdException w:name="FollowedHyperlink" w:semiHidden="1" w:unhideWhenUsed="1"/>
+    <w:lsdException w:name="Strong" w:uiPriority="22" w:qFormat="1"/>
+    <w:lsdException w:name="Emphasis" w:uiPriority="20" w:qFormat="1"/>
+    <w:lsdException w:name="Document Map" w:semiHidden="1" w:unhideWhenUsed="1"/>
+    <w:lsdException w:name="Plain Text" w:semiHidden="1" w:unhideWhenUsed="1"/>
+    <w:lsdException w:name="E-mail Signature" w:semiHidden="1" w:unhideWhenUsed="1"/>
+    <w:lsdException w:name="HTML Top of Form" w:semiHidden="1" w:unhideWhenUsed="1"/>
+    <w:lsdException w:name="HTML Bottom of Form" w:semiHidden="1" w:unhideWhenUsed="1"/>
+    <w:lsdException w:name="Normal (Web)" w:semiHidden="1" w:unhideWhenUsed="1"/>
+    <w:lsdException w:name="HTML Acronym" w:semiHidden="1" w:unhideWhenUsed="1"/>
+    <w:lsdException w:name="HTML Address" w:semiHidden="1" w:unhideWhenUsed="1"/>
+    <w:lsdException w:name="HTML Cite" w:semiHidden="1" w:unhideWhenUsed="1"/>
+    <w:lsdException w:name="HTML Code" w:semiHidden="1" w:unhideWhenUsed="1"/>
+    <w:lsdException w:name="HTML Definition" w:semiHidden="1" w:unhideWhenUsed="1"/>
+    <w:lsdException w:name="HTML Keyboard" w:semiHidden="1" w:unhideWhenUsed="1"/>
+    <w:lsdException w:name="HTML Preformatted" w:semiHidden="1" w:unhideWhenUsed="1"/>
+    <w:lsdException w:name="HTML Sample" w:semiHidden="1" w:unhideWhenUsed="1"/>
+    <w:lsdException w:name="HTML Typewriter" w:semiHidden="1" w:unhideWhenUsed="1"/>
+    <w:lsdException w:name="HTML Variable" w:semiHidden="1" w:unhideWhenUsed="1"/>
+    <w:lsdException w:name="Normal Table" w:semiHidden="1" w:unhideWhenUsed="1"/>
+    <w:lsdException w:name="annotation subject" w:semiHidden="1" w:unhideWhenUsed="1"/>
+    <w:lsdException w:name="No List" w:semiHidden="1" w:unhideWhenUsed="1"/>
+    <w:lsdException w:name="Outline List 1" w:semiHidden="1" w:unhideWhenUsed="1"/>
+    <w:lsdException w:name="Outline List 2" w:semiHidden="1" w:unhideWhenUsed="1"/>
+    <w:lsdException w:name="Outline List 3" w:semiHidden="1" w:unhideWhenUsed="1"/>
+    <w:lsdException w:name="Table Simple 1" w:semiHidden="1" w:unhideWhenUsed="1"/>
+    <w:lsdException w:name="Table Simple 2" w:semiHidden="1" w:unhideWhenUsed="1"/>
+    <w:lsdException w:name="Table Simple 3" w:semiHidden="1" w:unhideWhenUsed="1"/>
+    <w:lsdException w:name="Table Classic 1" w:semiHidden="1" w:unhideWhenUsed="1"/>
+    <w:lsdException w:name="Table Classic 2" w:semiHidden="1" w:unhideWhenUsed="1"/>
+    <w:lsdException w:name="Table Classic 3" w:semiHidden="1" w:unhideWhenUsed="1"/>
+    <w:lsdException w:name="Table Classic 4" w:semiHidden="1" w:unhideWhenUsed="1"/>
+    <w:lsdException w:name="Table Colorful 1" w:semiHidden="1" w:unhideWhenUsed="1"/>
+    <w:lsdException w:name="Table Colorful 2" w:semiHidden="1" w:unhideWhenUsed="1"/>
+    <w:lsdException w:name="Table Colorful 3" w:semiHidden="1" w:unhideWhenUsed="1"/>
+    <w:lsdException w:name="Table Columns 1" w:semiHidden="1" w:unhideWhenUsed="1"/>
+    <w:lsdException w:name="Table Columns 2" w:semiHidden="1" w:unhideWhenUsed="1"/>
+    <w:lsdException w:name="Table Columns 3" w:semiHidden="1" w:unhideWhenUsed="1"/>
+    <w:lsdException w:name="Table Columns 4" w:semiHidden="1" w:unhideWhenUsed="1"/>
+    <w:lsdException w:name="Table Columns 5" w:semiHidden="1" w:unhideWhenUsed="1"/>
+    <w:lsdException w:name="Table Grid 1" w:semiHidden="1" w:unhideWhenUsed="1"/>
+    <w:lsdException w:name="Table Grid 2" w:semiHidden="1" w:unhideWhenUsed="1"/>
+    <w:lsdException w:name="Table Grid 3" w:semiHidden="1" w:unhideWhenUsed="1"/>
+    <w:lsdException w:name="Table Grid 4" w:semiHidden="1" w:unhideWhenUsed="1"/>
+    <w:lsdException w:name="Table Grid 5" w:semiHidden="1" w:unhideWhenUsed="1"/>
+    <w:lsdException w:name="Table Grid 6" w:semiHidden="1" w:unhideWhenUsed="1"/>
+    <w:lsdException w:name="Table Grid 7" w:semiHidden="1" w:unhideWhenUsed="1"/>
+    <w:lsdException w:name="Table Grid 8" w:semiHidden="1" w:unhideWhenUsed="1"/>
+    <w:lsdException w:name="Table List 1" w:semiHidden="1" w:unhideWhenUsed="1"/>
+    <w:lsdException w:name="Table List 2" w:semiHidden="1" w:unhideWhenUsed="1"/>
+    <w:lsdException w:name="Table List 3" w:semiHidden="1" w:unhideWhenUsed="1"/>
+    <w:lsdException w:name="Table List 4" w:semiHidden="1" w:unhideWhenUsed="1"/>
+    <w:lsdException w:name="Table List 5" w:semiHidden="1" w:unhideWhenUsed="1"/>
+    <w:lsdException w:name="Table List 6" w:semiHidden="1" w:unhideWhenUsed="1"/>
+    <w:lsdException w:name="Table List 7" w:semiHidden="1" w:unhideWhenUsed="1"/>
+    <w:lsdException w:name="Table List 8" w:semiHidden="1" w:unhideWhenUsed="1"/>
+    <w:lsdException w:name="Table 3D effects 1" w:semiHidden="1" w:unhideWhenUsed="1"/>
+    <w:lsdException w:name="Table 3D effects 2" w:semiHidden="1" w:unhideWhenUsed="1"/>
+    <w:lsdException w:name="Table 3D effects 3" w:semiHidden="1" w:unhideWhenUsed="1"/>
+    <w:lsdException w:name="Table Contemporary" w:semiHidden="1" w:unhideWhenUsed="1"/>
+    <w:lsdException w:name="Table Elegant" w:semiHidden="1" w:unhideWhenUsed="1"/>
+    <w:lsdException w:name="Table Professional" w:semiHidden="1" w:unhideWhenUsed="1"/>
+    <w:lsdException w:name="Table Subtle 1" w:semiHidden="1" w:unhideWhenUsed="1"/>
+    <w:lsdException w:name="Table Subtle 2" w:semiHidden="1" w:unhideWhenUsed="1"/>
+    <w:lsdException w:name="Table Web 1" w:semiHidden="1" w:unhideWhenUsed="1"/>
+    <w:lsdException w:name="Table Web 2" w:semiHidden="1" w:unhideWhenUsed="1"/>
+    <w:lsdException w:name="Table Web 3" w:semiHidden="1" w:unhideWhenUsed="1"/>
+    <w:lsdException w:name="Balloon Text" w:semiHidden="1" w:unhideWhenUsed="1"/>
+    <w:lsdException w:name="Table Grid" w:semiHidden="1" w:uiPriority="59" w:unhideWhenUsed="1"/>
+    <w:lsdException w:name="Table Theme" w:semiHidden="1" w:unhideWhenUsed="1"/>
+    <w:lsdException w:name="Placeholder Text" w:semiHidden="1"/>
+    <w:lsdException w:name="No Spacing" w:uiPriority="1" w:qFormat="1"/>
+    <w:lsdException w:name="Light Shading" w:uiPriority="60"/>
+    <w:lsdException w:name="Light List" w:uiPriority="61"/>
+    <w:lsdException w:name="Light Grid" w:uiPriority="62"/>
+    <w:lsdException w:name="Medium Shading 1" w:uiPriority="63"/>
+    <w:lsdException w:name="Medium Shading 2" w:uiPriority="64"/>
+    <w:lsdException w:name="Medium List 1" w:uiPriority="65"/>
+    <w:lsdException w:name="Medium List 2" w:uiPriority="66"/>
+    <w:lsdException w:name="Medium Grid 1" w:uiPriority="67"/>
+    <w:lsdException w:name="Medium Grid 2" w:uiPriority="68"/>
+    <w:lsdException w:name="Medium Grid 3" w:uiPriority="69"/>
+    <w:lsdException w:name="Dark List" w:uiPriority="70"/>
+    <w:lsdException w:name="Colorful Shading" w:uiPriority="71"/>
+    <w:lsdException w:name="Colorful List" w:uiPriority="72"/>
+    <w:lsdException w:name="Colorful Grid" w:uiPriority="73"/>
+    <w:lsdException w:name="Light Shading Accent 1" w:uiPriority="60"/>
+    <w:lsdException w:name="Light List Accent 1" w:uiPriority="61"/>
+    <w:lsdException w:name="Light Grid Accent 1" w:uiPriority="62"/>
+    <w:lsdException w:name="Medium Shading 1 Accent 1" w:uiPriority="63"/>
+    <w:lsdException w:name="Medium Shading 2 Accent 1" w:uiPriority="64"/>
+    <w:lsdException w:name="Medium List 1 Accent 1" w:uiPriority="65"/>
+    <w:lsdException w:name="Revision" w:semiHidden="1"/>
+    <w:lsdException w:name="List Paragraph" w:uiPriority="34" w:qFormat="1"/>
+    <w:lsdException w:name="Quote" w:uiPriority="29" w:qFormat="1"/>
+    <w:lsdException w:name="Intense Quote" w:uiPriority="30" w:qFormat="1"/>
+    <w:lsdException w:name="Medium List 2 Accent 1" w:uiPriority="66"/>
+    <w:lsdException w:name="Medium Grid 1 Accent 1" w:uiPriority="67"/>
+    <w:lsdException w:name="Medium Grid 2 Accent 1" w:uiPriority="68"/>
+    <w:lsdException w:name="Medium Grid 3 Accent 1" w:uiPriority="69"/>
+    <w:lsdException w:name="Dark List Accent 1" w:uiPriority="70"/>
+    <w:lsdException w:name="Colorful Shading Accent 1" w:uiPriority="71"/>
+    <w:lsdException w:name="Colorful List Accent 1" w:uiPriority="72"/>
+    <w:lsdException w:name="Colorful Grid Accent 1" w:uiPriority="73"/>
+    <w:lsdException w:name="Light Shading Accent 2" w:uiPriority="60"/>
+    <w:lsdException w:name="Light List Accent 2" w:uiPriority="61"/>
+    <w:lsdException w:name="Light Grid Accent 2" w:uiPriority="62"/>
+    <w:lsdException w:name="Medium Shading 1 Accent 2" w:uiPriority="63"/>
+    <w:lsdException w:name="Medium Shading 2 Accent 2" w:uiPriority="64"/>
+    <w:lsdException w:name="Medium List 1 Accent 2" w:uiPriority="65"/>
+    <w:lsdException w:name="Medium List 2 Accent 2" w:uiPriority="66"/>
+    <w:lsdException w:name="Medium Grid 1 Accent 2" w:uiPriority="67"/>
+    <w:lsdException w:name="Medium Grid 2 Accent 2" w:uiPriority="68"/>
+    <w:lsdException w:name="Medium Grid 3 Accent 2" w:uiPriority="69"/>
+    <w:lsdException w:name="Dark List Accent 2" w:uiPriority="70"/>
+    <w:lsdException w:name="Colorful Shading Accent 2" w:uiPriority="71"/>
+    <w:lsdException w:name="Colorful List Accent 2" w:uiPriority="72"/>
+    <w:lsdException w:name="Colorful Grid Accent 2" w:uiPriority="73"/>
+    <w:lsdException w:name="Light Shading Accent 3" w:uiPriority="60"/>
+    <w:lsdException w:name="Light List Accent 3" w:uiPriority="61"/>
+    <w:lsdException w:name="Light Grid Accent 3" w:uiPriority="62"/>
+    <w:lsdException w:name="Medium Shading 1 Accent 3" w:uiPriority="63"/>
+    <w:lsdException w:name="Medium Shading 2 Accent 3" w:uiPriority="64"/>
+    <w:lsdException w:name="Medium List 1 Accent 3" w:uiPriority="65"/>
+    <w:lsdException w:name="Medium List 2 Accent 3" w:uiPriority="66"/>
+    <w:lsdException w:name="Medium Grid 1 Accent 3" w:uiPriority="67"/>
+    <w:lsdException w:name="Medium Grid 2 Accent 3" w:uiPriority="68"/>
+    <w:lsdException w:name="Medium Grid 3 Accent 3" w:uiPriority="69"/>
+    <w:lsdException w:name="Dark List Accent 3" w:uiPriority="70"/>
+    <w:lsdException w:name="Colorful Shading Accent 3" w:uiPriority="71"/>
+    <w:lsdException w:name="Colorful List Accent 3" w:uiPriority="72"/>
+    <w:lsdException w:name="Colorful Grid Accent 3" w:uiPriority="73"/>
+    <w:lsdException w:name="Light Shading Accent 4" w:uiPriority="60"/>
+    <w:lsdException w:name="Light List Accent 4" w:uiPriority="61"/>
+    <w:lsdException w:name="Light Grid Accent 4" w:uiPriority="62"/>
+    <w:lsdException w:name="Medium Shading 1 Accent 4" w:uiPriority="63"/>
+    <w:lsdException w:name="Medium Shading 2 Accent 4" w:uiPriority="64"/>
+    <w:lsdException w:name="Medium List 1 Accent 4" w:uiPriority="65"/>
+    <w:lsdException w:name="Medium List 2 Accent 4" w:uiPriority="66"/>
+    <w:lsdException w:name="Medium Grid 1 Accent 4" w:uiPriority="67"/>
+    <w:lsdException w:name="Medium Grid 2 Accent 4" w:uiPriority="68"/>
+    <w:lsdException w:name="Medium Grid 3 Accent 4" w:uiPriority="69"/>
+    <w:lsdException w:name="Dark List Accent 4" w:uiPriority="70"/>
+    <w:lsdException w:name="Colorful Shading Accent 4" w:uiPriority="71"/>
+    <w:lsdException w:name="Colorful List Accent 4" w:uiPriority="72"/>
+    <w:lsdException w:name="Colorful Grid Accent 4" w:uiPriority="73"/>
+    <w:lsdException w:name="Light Shading Accent 5" w:uiPriority="60"/>
+    <w:lsdException w:name="Light List Accent 5" w:uiPriority="61"/>
+    <w:lsdException w:name="Light Grid Accent 5" w:uiPriority="62"/>
+    <w:lsdException w:name="Medium Shading 1 Accent 5" w:uiPriority="63"/>
+    <w:lsdException w:name="Medium Shading 2 Accent 5" w:uiPriority="64"/>
+    <w:lsdException w:name="Medium List 1 Accent 5" w:uiPriority="65"/>
+    <w:lsdException w:name="Medium List 2 Accent 5" w:uiPriority="66"/>
+    <w:lsdException w:name="Medium Grid 1 Accent 5" w:uiPriority="67"/>
+    <w:lsdException w:name="Medium Grid 2 Accent 5" w:uiPriority="68"/>
+    <w:lsdException w:name="Medium Grid 3 Accent 5" w:uiPriority="69"/>
+    <w:lsdException w:name="Dark List Accent 5" w:uiPriority="70"/>
+    <w:lsdException w:name="Colorful Shading Accent 5" w:uiPriority="71"/>
+    <w:lsdException w:name="Colorful List Accent 5" w:uiPriority="72"/>
+    <w:lsdException w:name="Colorful Grid Accent 5" w:uiPriority="73"/>
+    <w:lsdException w:name="Light Shading Accent 6" w:uiPriority="60"/>
+    <w:lsdException w:name="Light List Accent 6" w:uiPriority="61"/>
+    <w:lsdException w:name="Light Grid Accent 6" w:uiPriority="62"/>
+    <w:lsdException w:name="Medium Shading 1 Accent 6" w:uiPriority="63"/>
+    <w:lsdException w:name="Medium Shading 2 Accent 6" w:uiPriority="64"/>
+    <w:lsdException w:name="Medium List 1 Accent 6" w:uiPriority="65"/>
+    <w:lsdException w:name="Medium List 2 Accent 6" w:uiPriority="66"/>
+    <w:lsdException w:name="Medium Grid 1 Accent 6" w:uiPriority="67"/>
+    <w:lsdException w:name="Medium Grid 2 Accent 6" w:uiPriority="68"/>
+    <w:lsdException w:name="Medium Grid 3 Accent 6" w:uiPriority="69"/>
+    <w:lsdException w:name="Dark List Accent 6" w:uiPriority="70"/>
+    <w:lsdException w:name="Colorful Shading Accent 6" w:uiPriority="71"/>
+    <w:lsdException w:name="Colorful List Accent 6" w:uiPriority="72"/>
+    <w:lsdException w:name="Colorful Grid Accent 6" w:uiPriority="73"/>
+    <w:lsdException w:name="Subtle Emphasis" w:uiPriority="19" w:qFormat="1"/>
+    <w:lsdException w:name="Intense Emphasis" w:uiPriority="21" w:qFormat="1"/>
+    <w:lsdException w:name="Subtle Reference" w:uiPriority="31" w:qFormat="1"/>
+    <w:lsdException w:name="Intense Reference" w:uiPriority="32" w:qFormat="1"/>
+    <w:lsdException w:name="Book Title" w:uiPriority="33" w:qFormat="1"/>
+    <w:lsdException w:name="Bibliography" w:semiHidden="1" w:uiPriority="37" w:unhideWhenUsed="1"/>
+    <w:lsdException w:name="TOC Heading" w:semiHidden="1" w:uiPriority="39" w:unhideWhenUsed="1" w:qFormat="1"/>
+    <w:lsdException w:name="Plain Table 1" w:uiPriority="41"/>
+    <w:lsdException w:name="Plain Table 2" w:uiPriority="42"/>
+    <w:lsdException w:name="Plain Table 3" w:uiPriority="43"/>
+    <w:lsdException w:name="Plain Table 4" w:uiPriority="44"/>
+    <w:lsdException w:name="Plain Table 5" w:uiPriority="45"/>
+    <w:lsdException w:name="Grid Table Light" w:uiPriority="40"/>
+    <w:lsdException w:name="Grid Table 1 Light" w:uiPriority="46"/>
+    <w:lsdException w:name="Grid Table 2" w:uiPriority="47"/>
+    <w:lsdException w:name="Grid Table 3" w:uiPriority="48"/>
+    <w:lsdException w:name="Grid Table 4" w:uiPriority="49"/>
+    <w:lsdException w:name="Grid Table 5 Dark" w:uiPriority="50"/>
+    <w:lsdException w:name="Grid Table 6 Colorful" w:uiPriority="51"/>
+    <w:lsdException w:name="Grid Table 7 Colorful" w:uiPriority="52"/>
+    <w:lsdException w:name="Grid Table 1 Light Accent 1" w:uiPriority="46"/>
+    <w:lsdException w:name="Grid Table 2 Accent 1" w:uiPriority="47"/>
+    <w:lsdException w:name="Grid Table 3 Accent 1" w:uiPriority="48"/>
+    <w:lsdException w:name="Grid Table 4 Accent 1" w:uiPriority="49"/>
+    <w:lsdException w:name="Grid Table 5 Dark Accent 1" w:uiPriority="50"/>
+    <w:lsdException w:name="Grid Table 6 Colorful Accent 1" w:uiPriority="51"/>
+    <w:lsdException w:name="Grid Table 7 Colorful Accent 1" w:uiPriority="52"/>
+    <w:lsdException w:name="Grid Table 1 Light Accent 2" w:uiPriority="46"/>
+    <w:lsdException w:name="Grid Table 2 Accent 2" w:uiPriority="47"/>
+    <w:lsdException w:name="Grid Table 3 Accent 2" w:uiPriority="48"/>
+    <w:lsdException w:name="Grid Table 4 Accent 2" w:uiPriority="49"/>
+    <w:lsdException w:name="Grid Table 5 Dark Accent 2" w:uiPriority="50"/>
+    <w:lsdException w:name="Grid Table 6 Colorful Accent 2" w:uiPriority="51"/>
+    <w:lsdException w:name="Grid Table 7 Colorful Accent 2" w:uiPriority="52"/>
+    <w:lsdException w:name="Grid Table 1 Light Accent 3" w:uiPriority="46"/>
+    <w:lsdException w:name="Grid Table 2 Accent 3" w:uiPriority="47"/>
+    <w:lsdException w:name="Grid Table 3 Accent 3" w:uiPriority="48"/>
+    <w:lsdException w:name="Grid Table 4 Accent 3" w:uiPriority="49"/>
+    <w:lsdException w:name="Grid Table 5 Dark Accent 3" w:uiPriority="50"/>
+    <w:lsdException w:name="Grid Table 6 Colorful Accent 3" w:uiPriority="51"/>
+    <w:lsdException w:name="Grid Table 7 Colorful Accent 3" w:uiPriority="52"/>
+    <w:lsdException w:name="Grid Table 1 Light Accent 4" w:uiPriority="46"/>
+    <w:lsdException w:name="Grid Table 2 Accent 4" w:uiPriority="47"/>
+    <w:lsdException w:name="Grid Table 3 Accent 4" w:uiPriority="48"/>
+    <w:lsdException w:name="Grid Table 4 Accent 4" w:uiPriority="49"/>
+    <w:lsdException w:name="Grid Table 5 Dark Accent 4" w:uiPriority="50"/>
+    <w:lsdException w:name="Grid Table 6 Colorful Accent 4" w:uiPriority="51"/>
+    <w:lsdException w:name="Grid Table 7 Colorful Accent 4" w:uiPriority="52"/>
+    <w:lsdException w:name="Grid Table 1 Light Accent 5" w:uiPriority="46"/>
+    <w:lsdException w:name="Grid Table 2 Accent 5" w:uiPriority="47"/>
+    <w:lsdException w:name="Grid Table 3 Accent 5" w:uiPriority="48"/>
+    <w:lsdException w:name="Grid Table 4 Accent 5" w:uiPriority="49"/>
+    <w:lsdException w:name="Grid Table 5 Dark Accent 5" w:uiPriority="50"/>
+    <w:lsdException w:name="Grid Table 6 Colorful Accent 5" w:uiPriority="51"/>
+    <w:lsdException w:name="Grid Table 7 Colorful Accent 5" w:uiPriority="52"/>
+    <w:lsdException w:name="Grid Table 1 Light Accent 6" w:uiPriority="46"/>
+    <w:lsdException w:name="Grid Table 2 Accent 6" w:uiPriority="47"/>
+    <w:lsdException w:name="Grid Table 3 Accent 6" w:uiPriority="48"/>
+    <w:lsdException w:name="Grid Table 4 Accent 6" w:uiPriority="49"/>
+    <w:lsdException w:name="Grid Table 5 Dark Accent 6" w:uiPriority="50"/>
+    <w:lsdException w:name="Grid Table 6 Colorful Accent 6" w:uiPriority="51"/>
+    <w:lsdException w:name="Grid Table 7 Colorful Accent 6" w:uiPriority="52"/>
+    <w:lsdException w:name="List Table 1 Light" w:uiPriority="46"/>
+    <w:lsdException w:name="List Table 2" w:uiPriority="47"/>
+    <w:lsdException w:name="List Table 3" w:uiPriority="48"/>
+    <w:lsdException w:name="List Table 4" w:uiPriority="49"/>
+    <w:lsdException w:name="List Table 5 Dark" w:uiPriority="50"/>
+    <w:lsdException w:name="List Table 6 Colorful" w:uiPriority="51"/>
+    <w:lsdException w:name="List Table 7 Colorful" w:uiPriority="52"/>
+    <w:lsdException w:name="List Table 1 Light Accent 1" w:uiPriority="46"/>
+    <w:lsdException w:name="List Table 2 Accent 1" w:uiPriority="47"/>
+    <w:lsdException w:name="List Table 3 Accent 1" w:uiPriority="48"/>
+    <w:lsdException w:name="List Table 4 Accent 1" w:uiPriority="49"/>
+    <w:lsdException w:name="List Table 5 Dark Accent 1" w:uiPriority="50"/>
+    <w:lsdException w:name="List Table 6 Colorful Accent 1" w:uiPriority="51"/>
+    <w:lsdException w:name="List Table 7 Colorful Accent 1" w:uiPriority="52"/>
+    <w:lsdException w:name="List Table 1 Light Accent 2" w:uiPriority="46"/>
+    <w:lsdException w:name="List Table 2 Accent 2" w:uiPriority="47"/>
+    <w:lsdException w:name="List Table 3 Accent 2" w:uiPriority="48"/>
+    <w:lsdException w:name="List Table 4 Accent 2" w:uiPriority="49"/>
+    <w:lsdException w:name="List Table 5 Dark Accent 2" w:uiPriority="50"/>
+    <w:lsdException w:name="List Table 6 Colorful Accent 2" w:uiPriority="51"/>
+    <w:lsdException w:name="List Table 7 Colorful Accent 2" w:uiPriority="52"/>
+    <w:lsdException w:name="List Table 1 Light Accent 3" w:uiPriority="46"/>
+    <w:lsdException w:name="List Table 2 Accent 3" w:uiPriority="47"/>
+    <w:lsdException w:name="List Table 3 Accent 3" w:uiPriority="48"/>
+    <w:lsdException w:name="List Table 4 Accent 3" w:uiPriority="49"/>
+    <w:lsdException w:name="List Table 5 Dark Accent 3" w:uiPriority="50"/>
+    <w:lsdException w:name="List Table 6 Colorful Accent 3" w:uiPriority="51"/>
+    <w:lsdException w:name="List Table 7 Colorful Accent 3" w:uiPriority="52"/>
+    <w:lsdException w:name="List Table 1 Light Accent 4" w:uiPriority="46"/>
+    <w:lsdException w:name="List Table 2 Accent 4" w:uiPriority="47"/>
+    <w:lsdException w:name="List Table 3 Accent 4" w:uiPriority="48"/>
+    <w:lsdException w:name="List Table 4 Accent 4" w:uiPriority="49"/>
+    <w:lsdException w:name="List Table 5 Dark Accent 4" w:uiPriority="50"/>
+    <w:lsdException w:name="List Table 6 Colorful Accent 4" w:uiPriority="51"/>
+    <w:lsdException w:name="List Table 7 Colorful Accent 4" w:uiPriority="52"/>
+    <w:lsdException w:name="List Table 1 Light Accent 5" w:uiPriority="46"/>
+    <w:lsdException w:name="List Table 2 Accent 5" w:uiPriority="47"/>
+    <w:lsdException w:name="List Table 3 Accent 5" w:uiPriority="48"/>
+    <w:lsdException w:name="List Table 4 Accent 5" w:uiPriority="49"/>
+    <w:lsdException w:name="List Table 5 Dark Accent 5" w:uiPriority="50"/>
+    <w:lsdException w:name="List Table 6 Colorful Accent 5" w:uiPriority="51"/>
+    <w:lsdException w:name="List Table 7 Colorful Accent 5" w:uiPriority="52"/>
+    <w:lsdException w:name="List Table 1 Light Accent 6" w:uiPriority="46"/>
+    <w:lsdException w:name="List Table 2 Accent 6" w:uiPriority="47"/>
+    <w:lsdException w:name="List Table 3 Accent 6" w:uiPriority="48"/>
+    <w:lsdException w:name="List Table 4 Accent 6" w:uiPriority="49"/>
+    <w:lsdException w:name="List Table 5 Dark Accent 6" w:uiPriority="50"/>
+    <w:lsdException w:name="List Table 6 Colorful Accent 6" w:uiPriority="51"/>
+    <w:lsdException w:name="List Table 7 Colorful Accent 6" w:uiPriority="52"/>
+    <w:lsdException w:name="Mention" w:semiHidden="1" w:unhideWhenUsed="1"/>
+    <w:lsdException w:name="Smart Hyperlink" w:semiHidden="1" w:unhideWhenUsed="1"/>
+    <w:lsdException w:name="Hashtag" w:semiHidden="1" w:unhideWhenUsed="1"/>
+    <w:lsdException w:name="Unresolved Mention" w:semiHidden="1" w:unhideWhenUsed="1"/>
+    <w:lsdException w:name="Smart Link" w:semiHidden="1" w:unhideWhenUsed="1"/>
   </w:latentStyles>
   <w:style w:type="paragraph" w:default="1" w:styleId="Normal">
     <w:name w:val="Normal"/>
@@ -13902,789 +14198,6 @@
   <w:style w:type="character" w:default="1" w:styleId="DefaultParagraphFont">
     <w:name w:val="Default Paragraph Font"/>
     <w:uiPriority w:val="1"/>
-    <w:semiHidden/>
-    <w:unhideWhenUsed/>
-  </w:style>
-  <w:style w:type="table" w:default="1" w:styleId="TableNormal">
-    <w:name w:val="Normal Table"/>
-    <w:uiPriority w:val="99"/>
-    <w:semiHidden/>
-    <w:unhideWhenUsed/>
-    <w:tblPr>
-      <w:tblInd w:w="0" w:type="dxa"/>
-      <w:tblCellMar>
-        <w:top w:w="0" w:type="dxa"/>
-        <w:left w:w="108" w:type="dxa"/>
-        <w:bottom w:w="0" w:type="dxa"/>
-        <w:right w:w="108" w:type="dxa"/>
-      </w:tblCellMar>
-    </w:tblPr>
-  </w:style>
-  <w:style w:type="numbering" w:default="1" w:styleId="NoList">
-    <w:name w:val="No List"/>
-    <w:uiPriority w:val="99"/>
-    <w:semiHidden/>
-    <w:unhideWhenUsed/>
-  </w:style>
-  <w:style w:type="paragraph" w:customStyle="1" w:styleId="Paragraph2">
-    <w:name w:val="Paragraph2"/>
-    <w:basedOn w:val="Normal"/>
-    <w:pPr>
-      <w:spacing w:before="80"/>
-      <w:ind w:left="720"/>
-      <w:jc w:val="both"/>
-    </w:pPr>
-    <w:rPr>
-      <w:color w:val="000000"/>
-      <w:lang w:val="en-AU"/>
-    </w:rPr>
-  </w:style>
-  <w:style w:type="paragraph" w:styleId="Title">
-    <w:name w:val="Title"/>
-    <w:basedOn w:val="Normal"/>
-    <w:next w:val="Normal"/>
-    <w:qFormat/>
-    <w:pPr>
-      <w:spacing w:line="240" w:lineRule="auto"/>
-      <w:jc w:val="center"/>
-    </w:pPr>
-    <w:rPr>
-      <w:rFonts w:ascii="Arial" w:hAnsi="Arial"/>
-      <w:b/>
-      <w:sz w:val="36"/>
-    </w:rPr>
-  </w:style>
-  <w:style w:type="paragraph" w:styleId="Subtitle">
-    <w:name w:val="Subtitle"/>
-    <w:basedOn w:val="Normal"/>
-    <w:qFormat/>
-    <w:pPr>
-      <w:spacing w:after="60"/>
-      <w:jc w:val="center"/>
-    </w:pPr>
-    <w:rPr>
-      <w:rFonts w:ascii="Arial" w:hAnsi="Arial"/>
-      <w:i/>
-      <w:sz w:val="36"/>
-      <w:lang w:val="en-AU"/>
-    </w:rPr>
-  </w:style>
-  <w:style w:type="paragraph" w:styleId="NormalIndent">
-    <w:name w:val="Normal Indent"/>
-    <w:basedOn w:val="Normal"/>
-    <w:semiHidden/>
-    <w:pPr>
-      <w:ind w:left="900" w:hanging="900"/>
-    </w:pPr>
-  </w:style>
-  <w:style w:type="paragraph" w:styleId="TOC1">
-    <w:name w:val="toc 1"/>
-    <w:basedOn w:val="Normal"/>
-    <w:next w:val="Normal"/>
-    <w:uiPriority w:val="39"/>
-    <w:pPr>
-      <w:tabs>
-        <w:tab w:val="right" w:pos="9360"/>
-      </w:tabs>
-      <w:spacing w:before="240" w:after="60"/>
-      <w:ind w:right="720"/>
-    </w:pPr>
-  </w:style>
-  <w:style w:type="paragraph" w:styleId="TOC2">
-    <w:name w:val="toc 2"/>
-    <w:basedOn w:val="Normal"/>
-    <w:next w:val="Normal"/>
-    <w:uiPriority w:val="39"/>
-    <w:pPr>
-      <w:tabs>
-        <w:tab w:val="right" w:pos="9360"/>
-      </w:tabs>
-      <w:ind w:left="432" w:right="720"/>
-    </w:pPr>
-  </w:style>
-  <w:style w:type="paragraph" w:styleId="TOC3">
-    <w:name w:val="toc 3"/>
-    <w:basedOn w:val="Normal"/>
-    <w:next w:val="Normal"/>
-    <w:autoRedefine/>
-    <w:uiPriority w:val="39"/>
-    <w:pPr>
-      <w:tabs>
-        <w:tab w:val="left" w:pos="1600"/>
-        <w:tab w:val="right" w:pos="9360"/>
-      </w:tabs>
-      <w:ind w:left="990"/>
-    </w:pPr>
-    <w:rPr>
-      <w:noProof/>
-      <w:szCs w:val="24"/>
-    </w:rPr>
-  </w:style>
-  <w:style w:type="paragraph" w:styleId="Header">
-    <w:name w:val="header"/>
-    <w:basedOn w:val="Normal"/>
-    <w:semiHidden/>
-    <w:pPr>
-      <w:tabs>
-        <w:tab w:val="center" w:pos="4320"/>
-        <w:tab w:val="right" w:pos="8640"/>
-      </w:tabs>
-    </w:pPr>
-  </w:style>
-  <w:style w:type="paragraph" w:styleId="Footer">
-    <w:name w:val="footer"/>
-    <w:basedOn w:val="Normal"/>
-    <w:semiHidden/>
-    <w:pPr>
-      <w:tabs>
-        <w:tab w:val="center" w:pos="4320"/>
-        <w:tab w:val="right" w:pos="8640"/>
-      </w:tabs>
-    </w:pPr>
-  </w:style>
-  <w:style w:type="character" w:styleId="PageNumber">
-    <w:name w:val="page number"/>
-    <w:basedOn w:val="DefaultParagraphFont"/>
-    <w:semiHidden/>
-  </w:style>
-  <w:style w:type="paragraph" w:customStyle="1" w:styleId="Bullet1">
-    <w:name w:val="Bullet1"/>
-    <w:basedOn w:val="Normal"/>
-    <w:pPr>
-      <w:ind w:left="720" w:hanging="432"/>
-    </w:pPr>
-  </w:style>
-  <w:style w:type="paragraph" w:customStyle="1" w:styleId="Bullet2">
-    <w:name w:val="Bullet2"/>
-    <w:basedOn w:val="Normal"/>
-    <w:pPr>
-      <w:ind w:left="1440" w:hanging="360"/>
-    </w:pPr>
-    <w:rPr>
-      <w:color w:val="000080"/>
-    </w:rPr>
-  </w:style>
-  <w:style w:type="paragraph" w:customStyle="1" w:styleId="Tabletext">
-    <w:name w:val="Tabletext"/>
-    <w:basedOn w:val="Normal"/>
-    <w:pPr>
-      <w:keepLines/>
-      <w:spacing w:after="120"/>
-    </w:pPr>
-  </w:style>
-  <w:style w:type="paragraph" w:styleId="BodyText">
-    <w:name w:val="Body Text"/>
-    <w:basedOn w:val="Normal"/>
-    <w:semiHidden/>
-    <w:pPr>
-      <w:keepLines/>
-      <w:spacing w:after="120"/>
-      <w:ind w:left="720"/>
-    </w:pPr>
-  </w:style>
-  <w:style w:type="paragraph" w:styleId="DocumentMap">
-    <w:name w:val="Document Map"/>
-    <w:basedOn w:val="Normal"/>
-    <w:semiHidden/>
-    <w:pPr>
-      <w:shd w:val="clear" w:color="auto" w:fill="000080"/>
-    </w:pPr>
-    <w:rPr>
-      <w:rFonts w:ascii="Tahoma" w:hAnsi="Tahoma"/>
-    </w:rPr>
-  </w:style>
-  <w:style w:type="character" w:styleId="FootnoteReference">
-    <w:name w:val="footnote reference"/>
-    <w:basedOn w:val="DefaultParagraphFont"/>
-    <w:semiHidden/>
-    <w:rPr>
-      <w:sz w:val="20"/>
-      <w:vertAlign w:val="superscript"/>
-    </w:rPr>
-  </w:style>
-  <w:style w:type="paragraph" w:styleId="FootnoteText">
-    <w:name w:val="footnote text"/>
-    <w:basedOn w:val="Normal"/>
-    <w:semiHidden/>
-    <w:pPr>
-      <w:keepNext/>
-      <w:keepLines/>
-      <w:pBdr>
-        <w:bottom w:val="single" w:sz="6" w:space="0" w:color="000000"/>
-      </w:pBdr>
-      <w:spacing w:before="40" w:after="40"/>
-      <w:ind w:left="360" w:hanging="360"/>
-    </w:pPr>
-    <w:rPr>
-      <w:rFonts w:ascii="Helvetica" w:hAnsi="Helvetica"/>
-      <w:sz w:val="16"/>
-    </w:rPr>
-  </w:style>
-  <w:style w:type="paragraph" w:customStyle="1" w:styleId="MainTitle">
-    <w:name w:val="Main Title"/>
-    <w:basedOn w:val="Normal"/>
-    <w:pPr>
-      <w:spacing w:before="480" w:after="60" w:line="240" w:lineRule="auto"/>
-      <w:jc w:val="center"/>
-    </w:pPr>
-    <w:rPr>
-      <w:rFonts w:ascii="Arial" w:hAnsi="Arial"/>
-      <w:b/>
-      <w:kern w:val="28"/>
-      <w:sz w:val="32"/>
-    </w:rPr>
-  </w:style>
-  <w:style w:type="paragraph" w:customStyle="1" w:styleId="Paragraph1">
-    <w:name w:val="Paragraph1"/>
-    <w:basedOn w:val="Normal"/>
-    <w:pPr>
-      <w:spacing w:before="80" w:line="240" w:lineRule="auto"/>
-      <w:jc w:val="both"/>
-    </w:pPr>
-  </w:style>
-  <w:style w:type="paragraph" w:customStyle="1" w:styleId="Paragraph3">
-    <w:name w:val="Paragraph3"/>
-    <w:basedOn w:val="Normal"/>
-    <w:pPr>
-      <w:spacing w:before="80" w:line="240" w:lineRule="auto"/>
-      <w:ind w:left="1530"/>
-      <w:jc w:val="both"/>
-    </w:pPr>
-  </w:style>
-  <w:style w:type="paragraph" w:customStyle="1" w:styleId="Paragraph4">
-    <w:name w:val="Paragraph4"/>
-    <w:basedOn w:val="Normal"/>
-    <w:pPr>
-      <w:spacing w:before="80" w:line="240" w:lineRule="auto"/>
-      <w:ind w:left="2250"/>
-      <w:jc w:val="both"/>
-    </w:pPr>
-  </w:style>
-  <w:style w:type="paragraph" w:styleId="TOC4">
-    <w:name w:val="toc 4"/>
-    <w:basedOn w:val="Normal"/>
-    <w:next w:val="Normal"/>
-    <w:autoRedefine/>
-    <w:semiHidden/>
-    <w:pPr>
-      <w:ind w:left="600"/>
-    </w:pPr>
-  </w:style>
-  <w:style w:type="paragraph" w:styleId="TOC5">
-    <w:name w:val="toc 5"/>
-    <w:basedOn w:val="Normal"/>
-    <w:next w:val="Normal"/>
-    <w:autoRedefine/>
-    <w:semiHidden/>
-    <w:pPr>
-      <w:ind w:left="800"/>
-    </w:pPr>
-  </w:style>
-  <w:style w:type="paragraph" w:styleId="TOC6">
-    <w:name w:val="toc 6"/>
-    <w:basedOn w:val="Normal"/>
-    <w:next w:val="Normal"/>
-    <w:autoRedefine/>
-    <w:semiHidden/>
-    <w:pPr>
-      <w:ind w:left="1000"/>
-    </w:pPr>
-  </w:style>
-  <w:style w:type="paragraph" w:styleId="TOC7">
-    <w:name w:val="toc 7"/>
-    <w:basedOn w:val="Normal"/>
-    <w:next w:val="Normal"/>
-    <w:autoRedefine/>
-    <w:semiHidden/>
-    <w:pPr>
-      <w:ind w:left="1200"/>
-    </w:pPr>
-  </w:style>
-  <w:style w:type="paragraph" w:styleId="TOC8">
-    <w:name w:val="toc 8"/>
-    <w:basedOn w:val="Normal"/>
-    <w:next w:val="Normal"/>
-    <w:autoRedefine/>
-    <w:semiHidden/>
-    <w:pPr>
-      <w:ind w:left="1400"/>
-    </w:pPr>
-  </w:style>
-  <w:style w:type="paragraph" w:styleId="TOC9">
-    <w:name w:val="toc 9"/>
-    <w:basedOn w:val="Normal"/>
-    <w:next w:val="Normal"/>
-    <w:autoRedefine/>
-    <w:semiHidden/>
-    <w:pPr>
-      <w:ind w:left="1600"/>
-    </w:pPr>
-  </w:style>
-  <w:style w:type="paragraph" w:styleId="BodyText2">
-    <w:name w:val="Body Text 2"/>
-    <w:basedOn w:val="Normal"/>
-    <w:semiHidden/>
-    <w:rPr>
-      <w:i/>
-      <w:color w:val="0000FF"/>
-    </w:rPr>
-  </w:style>
-  <w:style w:type="paragraph" w:styleId="BodyTextIndent">
-    <w:name w:val="Body Text Indent"/>
-    <w:basedOn w:val="Normal"/>
-    <w:semiHidden/>
-    <w:pPr>
-      <w:ind w:left="720"/>
-    </w:pPr>
-    <w:rPr>
-      <w:i/>
-      <w:color w:val="0000FF"/>
-      <w:u w:val="single"/>
-    </w:rPr>
-  </w:style>
-  <w:style w:type="paragraph" w:customStyle="1" w:styleId="Body">
-    <w:name w:val="Body"/>
-    <w:basedOn w:val="Normal"/>
-    <w:pPr>
-      <w:widowControl/>
-      <w:spacing w:before="120" w:line="240" w:lineRule="auto"/>
-      <w:jc w:val="both"/>
-    </w:pPr>
-    <w:rPr>
-      <w:rFonts w:ascii="Book Antiqua" w:hAnsi="Book Antiqua"/>
-    </w:rPr>
-  </w:style>
-  <w:style w:type="paragraph" w:customStyle="1" w:styleId="Bullet">
-    <w:name w:val="Bullet"/>
-    <w:basedOn w:val="Normal"/>
-    <w:pPr>
-      <w:widowControl/>
-      <w:tabs>
-        <w:tab w:val="num" w:pos="360"/>
-        <w:tab w:val="left" w:pos="720"/>
-      </w:tabs>
-      <w:spacing w:before="120" w:line="240" w:lineRule="auto"/>
-      <w:ind w:left="720" w:right="360"/>
-      <w:jc w:val="both"/>
-    </w:pPr>
-    <w:rPr>
-      <w:rFonts w:ascii="Book Antiqua" w:hAnsi="Book Antiqua"/>
-    </w:rPr>
-  </w:style>
-  <w:style w:type="paragraph" w:customStyle="1" w:styleId="InfoBlue">
-    <w:name w:val="InfoBlue"/>
-    <w:basedOn w:val="Normal"/>
-    <w:next w:val="BodyText"/>
-    <w:autoRedefine/>
-    <w:pPr>
-      <w:spacing w:after="120"/>
-    </w:pPr>
-    <w:rPr>
-      <w:i/>
-      <w:color w:val="0000FF"/>
-    </w:rPr>
-  </w:style>
-  <w:style w:type="character" w:styleId="Hyperlink">
-    <w:name w:val="Hyperlink"/>
-    <w:basedOn w:val="DefaultParagraphFont"/>
-    <w:semiHidden/>
-    <w:rPr>
-      <w:color w:val="0000FF"/>
-      <w:u w:val="single"/>
-    </w:rPr>
-  </w:style>
-  <w:style w:type="paragraph" w:styleId="BalloonText">
-    <w:name w:val="Balloon Text"/>
-    <w:basedOn w:val="Normal"/>
-    <w:link w:val="BalloonTextChar"/>
-    <w:uiPriority w:val="99"/>
-    <w:semiHidden/>
-    <w:unhideWhenUsed/>
-    <w:rsid w:val="00F37631"/>
-    <w:pPr>
-      <w:spacing w:line="240" w:lineRule="auto"/>
-    </w:pPr>
-    <w:rPr>
-      <w:rFonts w:ascii="Tahoma" w:hAnsi="Tahoma" w:cs="Tahoma"/>
-      <w:sz w:val="16"/>
-      <w:szCs w:val="16"/>
-    </w:rPr>
-  </w:style>
-  <w:style w:type="character" w:customStyle="1" w:styleId="BalloonTextChar">
-    <w:name w:val="Balloon Text Char"/>
-    <w:basedOn w:val="DefaultParagraphFont"/>
-    <w:link w:val="BalloonText"/>
-    <w:uiPriority w:val="99"/>
-    <w:semiHidden/>
-    <w:rsid w:val="00F37631"/>
-    <w:rPr>
-      <w:rFonts w:ascii="Tahoma" w:hAnsi="Tahoma" w:cs="Tahoma"/>
-      <w:sz w:val="16"/>
-      <w:szCs w:val="16"/>
-    </w:rPr>
-  </w:style>
-  <w:style w:type="character" w:styleId="Strong">
-    <w:name w:val="Strong"/>
-    <w:basedOn w:val="DefaultParagraphFont"/>
-    <w:uiPriority w:val="22"/>
-    <w:qFormat/>
-    <w:rsid w:val="00A6493C"/>
-    <w:rPr>
-      <w:b/>
-      <w:bCs/>
-    </w:rPr>
-  </w:style>
-  <w:style w:type="character" w:styleId="FollowedHyperlink">
-    <w:name w:val="FollowedHyperlink"/>
-    <w:basedOn w:val="DefaultParagraphFont"/>
-    <w:uiPriority w:val="99"/>
-    <w:semiHidden/>
-    <w:unhideWhenUsed/>
-    <w:rsid w:val="001E5BA7"/>
-    <w:rPr>
-      <w:color w:val="800080" w:themeColor="followedHyperlink"/>
-      <w:u w:val="single"/>
-    </w:rPr>
-  </w:style>
-  <w:style w:type="paragraph" w:customStyle="1" w:styleId="gt-block">
-    <w:name w:val="gt-block"/>
-    <w:basedOn w:val="Normal"/>
-    <w:rsid w:val="00263A6F"/>
-    <w:pPr>
-      <w:widowControl/>
-      <w:spacing w:before="100" w:beforeAutospacing="1" w:after="100" w:afterAutospacing="1" w:line="240" w:lineRule="auto"/>
-    </w:pPr>
-    <w:rPr>
-      <w:sz w:val="24"/>
-      <w:szCs w:val="24"/>
-    </w:rPr>
-  </w:style>
-  <w:style w:type="paragraph" w:styleId="ListParagraph">
-    <w:name w:val="List Paragraph"/>
-    <w:basedOn w:val="Normal"/>
-    <w:uiPriority w:val="34"/>
-    <w:qFormat/>
-    <w:rsid w:val="00021C23"/>
-    <w:pPr>
-      <w:ind w:left="720"/>
-      <w:contextualSpacing/>
-    </w:pPr>
-  </w:style>
-</w:styles>
-</file>
-
-<file path=word/stylesWithEffects.xml><?xml version="1.0" encoding="utf-8"?>
-<w:styles xmlns:wpc="http://schemas.microsoft.com/office/word/2010/wordprocessingCanvas" xmlns:mc="http://schemas.openxmlformats.org/markup-compatibility/2006" xmlns:o="urn:schemas-microsoft-com:office:office" xmlns:r="http://schemas.openxmlformats.org/officeDocument/2006/relationships" xmlns:m="http://schemas.openxmlformats.org/officeDocument/2006/math" xmlns:v="urn:schemas-microsoft-com:vml" xmlns:wp14="http://schemas.microsoft.com/office/word/2010/wordprocessingDrawing" xmlns:wp="http://schemas.openxmlformats.org/drawingml/2006/wordprocessingDrawing" xmlns:w10="urn:schemas-microsoft-com:office:word" xmlns:w="http://schemas.openxmlformats.org/wordprocessingml/2006/main" xmlns:w14="http://schemas.microsoft.com/office/word/2010/wordml" xmlns:wpg="http://schemas.microsoft.com/office/word/2010/wordprocessingGroup" xmlns:wpi="http://schemas.microsoft.com/office/word/2010/wordprocessingInk" xmlns:wne="http://schemas.microsoft.com/office/word/2006/wordml" xmlns:wps="http://schemas.microsoft.com/office/word/2010/wordprocessingShape" mc:Ignorable="w14 wp14">
-  <w:docDefaults>
-    <w:rPrDefault>
-      <w:rPr>
-        <w:rFonts w:ascii="Times New Roman" w:eastAsia="Times New Roman" w:hAnsi="Times New Roman" w:cs="Times New Roman"/>
-        <w:lang w:val="en-US" w:eastAsia="en-US" w:bidi="ar-SA"/>
-      </w:rPr>
-    </w:rPrDefault>
-    <w:pPrDefault/>
-  </w:docDefaults>
-  <w:latentStyles w:defLockedState="0" w:defUIPriority="99" w:defSemiHidden="1" w:defUnhideWhenUsed="1" w:defQFormat="0" w:count="267">
-    <w:lsdException w:name="Normal" w:semiHidden="0" w:uiPriority="0" w:unhideWhenUsed="0" w:qFormat="1"/>
-    <w:lsdException w:name="heading 1" w:semiHidden="0" w:uiPriority="9" w:unhideWhenUsed="0" w:qFormat="1"/>
-    <w:lsdException w:name="heading 2" w:semiHidden="0" w:uiPriority="9" w:unhideWhenUsed="0" w:qFormat="1"/>
-    <w:lsdException w:name="heading 3" w:semiHidden="0" w:uiPriority="9" w:unhideWhenUsed="0" w:qFormat="1"/>
-    <w:lsdException w:name="heading 4" w:semiHidden="0" w:uiPriority="9" w:unhideWhenUsed="0" w:qFormat="1"/>
-    <w:lsdException w:name="heading 5" w:semiHidden="0" w:uiPriority="9" w:unhideWhenUsed="0" w:qFormat="1"/>
-    <w:lsdException w:name="heading 6" w:semiHidden="0" w:uiPriority="9" w:unhideWhenUsed="0" w:qFormat="1"/>
-    <w:lsdException w:name="heading 7" w:semiHidden="0" w:uiPriority="9" w:unhideWhenUsed="0" w:qFormat="1"/>
-    <w:lsdException w:name="heading 8" w:semiHidden="0" w:uiPriority="9" w:unhideWhenUsed="0" w:qFormat="1"/>
-    <w:lsdException w:name="heading 9" w:semiHidden="0" w:uiPriority="9" w:unhideWhenUsed="0" w:qFormat="1"/>
-    <w:lsdException w:name="toc 1" w:uiPriority="39"/>
-    <w:lsdException w:name="toc 2" w:uiPriority="39"/>
-    <w:lsdException w:name="toc 3" w:uiPriority="39"/>
-    <w:lsdException w:name="toc 4" w:uiPriority="39"/>
-    <w:lsdException w:name="toc 5" w:uiPriority="39"/>
-    <w:lsdException w:name="toc 6" w:uiPriority="39"/>
-    <w:lsdException w:name="toc 7" w:uiPriority="39"/>
-    <w:lsdException w:name="toc 8" w:uiPriority="39"/>
-    <w:lsdException w:name="toc 9" w:uiPriority="39"/>
-    <w:lsdException w:name="caption" w:uiPriority="35" w:qFormat="1"/>
-    <w:lsdException w:name="Title" w:semiHidden="0" w:uiPriority="0" w:unhideWhenUsed="0" w:qFormat="1"/>
-    <w:lsdException w:name="Default Paragraph Font" w:uiPriority="1"/>
-    <w:lsdException w:name="Body Text" w:uiPriority="0"/>
-    <w:lsdException w:name="Subtitle" w:semiHidden="0" w:uiPriority="11" w:unhideWhenUsed="0" w:qFormat="1"/>
-    <w:lsdException w:name="Strong" w:semiHidden="0" w:uiPriority="22" w:unhideWhenUsed="0" w:qFormat="1"/>
-    <w:lsdException w:name="Emphasis" w:semiHidden="0" w:uiPriority="20" w:unhideWhenUsed="0" w:qFormat="1"/>
-    <w:lsdException w:name="Table Grid" w:semiHidden="0" w:uiPriority="59" w:unhideWhenUsed="0"/>
-    <w:lsdException w:name="Placeholder Text" w:unhideWhenUsed="0"/>
-    <w:lsdException w:name="No Spacing" w:semiHidden="0" w:uiPriority="1" w:unhideWhenUsed="0" w:qFormat="1"/>
-    <w:lsdException w:name="Light Shading" w:semiHidden="0" w:uiPriority="60" w:unhideWhenUsed="0"/>
-    <w:lsdException w:name="Light List" w:semiHidden="0" w:uiPriority="61" w:unhideWhenUsed="0"/>
-    <w:lsdException w:name="Light Grid" w:semiHidden="0" w:uiPriority="62" w:unhideWhenUsed="0"/>
-    <w:lsdException w:name="Medium Shading 1" w:semiHidden="0" w:uiPriority="63" w:unhideWhenUsed="0"/>
-    <w:lsdException w:name="Medium Shading 2" w:semiHidden="0" w:uiPriority="64" w:unhideWhenUsed="0"/>
-    <w:lsdException w:name="Medium List 1" w:semiHidden="0" w:uiPriority="65" w:unhideWhenUsed="0"/>
-    <w:lsdException w:name="Medium List 2" w:semiHidden="0" w:uiPriority="66" w:unhideWhenUsed="0"/>
-    <w:lsdException w:name="Medium Grid 1" w:semiHidden="0" w:uiPriority="67" w:unhideWhenUsed="0"/>
-    <w:lsdException w:name="Medium Grid 2" w:semiHidden="0" w:uiPriority="68" w:unhideWhenUsed="0"/>
-    <w:lsdException w:name="Medium Grid 3" w:semiHidden="0" w:uiPriority="69" w:unhideWhenUsed="0"/>
-    <w:lsdException w:name="Dark List" w:semiHidden="0" w:uiPriority="70" w:unhideWhenUsed="0"/>
-    <w:lsdException w:name="Colorful Shading" w:semiHidden="0" w:uiPriority="71" w:unhideWhenUsed="0"/>
-    <w:lsdException w:name="Colorful List" w:semiHidden="0" w:uiPriority="72" w:unhideWhenUsed="0"/>
-    <w:lsdException w:name="Colorful Grid" w:semiHidden="0" w:uiPriority="73" w:unhideWhenUsed="0"/>
-    <w:lsdException w:name="Light Shading Accent 1" w:semiHidden="0" w:uiPriority="60" w:unhideWhenUsed="0"/>
-    <w:lsdException w:name="Light List Accent 1" w:semiHidden="0" w:uiPriority="61" w:unhideWhenUsed="0"/>
-    <w:lsdException w:name="Light Grid Accent 1" w:semiHidden="0" w:uiPriority="62" w:unhideWhenUsed="0"/>
-    <w:lsdException w:name="Medium Shading 1 Accent 1" w:semiHidden="0" w:uiPriority="63" w:unhideWhenUsed="0"/>
-    <w:lsdException w:name="Medium Shading 2 Accent 1" w:semiHidden="0" w:uiPriority="64" w:unhideWhenUsed="0"/>
-    <w:lsdException w:name="Medium List 1 Accent 1" w:semiHidden="0" w:uiPriority="65" w:unhideWhenUsed="0"/>
-    <w:lsdException w:name="Revision" w:unhideWhenUsed="0"/>
-    <w:lsdException w:name="List Paragraph" w:semiHidden="0" w:uiPriority="34" w:unhideWhenUsed="0" w:qFormat="1"/>
-    <w:lsdException w:name="Quote" w:semiHidden="0" w:uiPriority="29" w:unhideWhenUsed="0" w:qFormat="1"/>
-    <w:lsdException w:name="Intense Quote" w:semiHidden="0" w:uiPriority="30" w:unhideWhenUsed="0" w:qFormat="1"/>
-    <w:lsdException w:name="Medium List 2 Accent 1" w:semiHidden="0" w:uiPriority="66" w:unhideWhenUsed="0"/>
-    <w:lsdException w:name="Medium Grid 1 Accent 1" w:semiHidden="0" w:uiPriority="67" w:unhideWhenUsed="0"/>
-    <w:lsdException w:name="Medium Grid 2 Accent 1" w:semiHidden="0" w:uiPriority="68" w:unhideWhenUsed="0"/>
-    <w:lsdException w:name="Medium Grid 3 Accent 1" w:semiHidden="0" w:uiPriority="69" w:unhideWhenUsed="0"/>
-    <w:lsdException w:name="Dark List Accent 1" w:semiHidden="0" w:uiPriority="70" w:unhideWhenUsed="0"/>
-    <w:lsdException w:name="Colorful Shading Accent 1" w:semiHidden="0" w:uiPriority="71" w:unhideWhenUsed="0"/>
-    <w:lsdException w:name="Colorful List Accent 1" w:semiHidden="0" w:uiPriority="72" w:unhideWhenUsed="0"/>
-    <w:lsdException w:name="Colorful Grid Accent 1" w:semiHidden="0" w:uiPriority="73" w:unhideWhenUsed="0"/>
-    <w:lsdException w:name="Light Shading Accent 2" w:semiHidden="0" w:uiPriority="60" w:unhideWhenUsed="0"/>
-    <w:lsdException w:name="Light List Accent 2" w:semiHidden="0" w:uiPriority="61" w:unhideWhenUsed="0"/>
-    <w:lsdException w:name="Light Grid Accent 2" w:semiHidden="0" w:uiPriority="62" w:unhideWhenUsed="0"/>
-    <w:lsdException w:name="Medium Shading 1 Accent 2" w:semiHidden="0" w:uiPriority="63" w:unhideWhenUsed="0"/>
-    <w:lsdException w:name="Medium Shading 2 Accent 2" w:semiHidden="0" w:uiPriority="64" w:unhideWhenUsed="0"/>
-    <w:lsdException w:name="Medium List 1 Accent 2" w:semiHidden="0" w:uiPriority="65" w:unhideWhenUsed="0"/>
-    <w:lsdException w:name="Medium List 2 Accent 2" w:semiHidden="0" w:uiPriority="66" w:unhideWhenUsed="0"/>
-    <w:lsdException w:name="Medium Grid 1 Accent 2" w:semiHidden="0" w:uiPriority="67" w:unhideWhenUsed="0"/>
-    <w:lsdException w:name="Medium Grid 2 Accent 2" w:semiHidden="0" w:uiPriority="68" w:unhideWhenUsed="0"/>
-    <w:lsdException w:name="Medium Grid 3 Accent 2" w:semiHidden="0" w:uiPriority="69" w:unhideWhenUsed="0"/>
-    <w:lsdException w:name="Dark List Accent 2" w:semiHidden="0" w:uiPriority="70" w:unhideWhenUsed="0"/>
-    <w:lsdException w:name="Colorful Shading Accent 2" w:semiHidden="0" w:uiPriority="71" w:unhideWhenUsed="0"/>
-    <w:lsdException w:name="Colorful List Accent 2" w:semiHidden="0" w:uiPriority="72" w:unhideWhenUsed="0"/>
-    <w:lsdException w:name="Colorful Grid Accent 2" w:semiHidden="0" w:uiPriority="73" w:unhideWhenUsed="0"/>
-    <w:lsdException w:name="Light Shading Accent 3" w:semiHidden="0" w:uiPriority="60" w:unhideWhenUsed="0"/>
-    <w:lsdException w:name="Light List Accent 3" w:semiHidden="0" w:uiPriority="61" w:unhideWhenUsed="0"/>
-    <w:lsdException w:name="Light Grid Accent 3" w:semiHidden="0" w:uiPriority="62" w:unhideWhenUsed="0"/>
-    <w:lsdException w:name="Medium Shading 1 Accent 3" w:semiHidden="0" w:uiPriority="63" w:unhideWhenUsed="0"/>
-    <w:lsdException w:name="Medium Shading 2 Accent 3" w:semiHidden="0" w:uiPriority="64" w:unhideWhenUsed="0"/>
-    <w:lsdException w:name="Medium List 1 Accent 3" w:semiHidden="0" w:uiPriority="65" w:unhideWhenUsed="0"/>
-    <w:lsdException w:name="Medium List 2 Accent 3" w:semiHidden="0" w:uiPriority="66" w:unhideWhenUsed="0"/>
-    <w:lsdException w:name="Medium Grid 1 Accent 3" w:semiHidden="0" w:uiPriority="67" w:unhideWhenUsed="0"/>
-    <w:lsdException w:name="Medium Grid 2 Accent 3" w:semiHidden="0" w:uiPriority="68" w:unhideWhenUsed="0"/>
-    <w:lsdException w:name="Medium Grid 3 Accent 3" w:semiHidden="0" w:uiPriority="69" w:unhideWhenUsed="0"/>
-    <w:lsdException w:name="Dark List Accent 3" w:semiHidden="0" w:uiPriority="70" w:unhideWhenUsed="0"/>
-    <w:lsdException w:name="Colorful Shading Accent 3" w:semiHidden="0" w:uiPriority="71" w:unhideWhenUsed="0"/>
-    <w:lsdException w:name="Colorful List Accent 3" w:semiHidden="0" w:uiPriority="72" w:unhideWhenUsed="0"/>
-    <w:lsdException w:name="Colorful Grid Accent 3" w:semiHidden="0" w:uiPriority="73" w:unhideWhenUsed="0"/>
-    <w:lsdException w:name="Light Shading Accent 4" w:semiHidden="0" w:uiPriority="60" w:unhideWhenUsed="0"/>
-    <w:lsdException w:name="Light List Accent 4" w:semiHidden="0" w:uiPriority="61" w:unhideWhenUsed="0"/>
-    <w:lsdException w:name="Light Grid Accent 4" w:semiHidden="0" w:uiPriority="62" w:unhideWhenUsed="0"/>
-    <w:lsdException w:name="Medium Shading 1 Accent 4" w:semiHidden="0" w:uiPriority="63" w:unhideWhenUsed="0"/>
-    <w:lsdException w:name="Medium Shading 2 Accent 4" w:semiHidden="0" w:uiPriority="64" w:unhideWhenUsed="0"/>
-    <w:lsdException w:name="Medium List 1 Accent 4" w:semiHidden="0" w:uiPriority="65" w:unhideWhenUsed="0"/>
-    <w:lsdException w:name="Medium List 2 Accent 4" w:semiHidden="0" w:uiPriority="66" w:unhideWhenUsed="0"/>
-    <w:lsdException w:name="Medium Grid 1 Accent 4" w:semiHidden="0" w:uiPriority="67" w:unhideWhenUsed="0"/>
-    <w:lsdException w:name="Medium Grid 2 Accent 4" w:semiHidden="0" w:uiPriority="68" w:unhideWhenUsed="0"/>
-    <w:lsdException w:name="Medium Grid 3 Accent 4" w:semiHidden="0" w:uiPriority="69" w:unhideWhenUsed="0"/>
-    <w:lsdException w:name="Dark List Accent 4" w:semiHidden="0" w:uiPriority="70" w:unhideWhenUsed="0"/>
-    <w:lsdException w:name="Colorful Shading Accent 4" w:semiHidden="0" w:uiPriority="71" w:unhideWhenUsed="0"/>
-    <w:lsdException w:name="Colorful List Accent 4" w:semiHidden="0" w:uiPriority="72" w:unhideWhenUsed="0"/>
-    <w:lsdException w:name="Colorful Grid Accent 4" w:semiHidden="0" w:uiPriority="73" w:unhideWhenUsed="0"/>
-    <w:lsdException w:name="Light Shading Accent 5" w:semiHidden="0" w:uiPriority="60" w:unhideWhenUsed="0"/>
-    <w:lsdException w:name="Light List Accent 5" w:semiHidden="0" w:uiPriority="61" w:unhideWhenUsed="0"/>
-    <w:lsdException w:name="Light Grid Accent 5" w:semiHidden="0" w:uiPriority="62" w:unhideWhenUsed="0"/>
-    <w:lsdException w:name="Medium Shading 1 Accent 5" w:semiHidden="0" w:uiPriority="63" w:unhideWhenUsed="0"/>
-    <w:lsdException w:name="Medium Shading 2 Accent 5" w:semiHidden="0" w:uiPriority="64" w:unhideWhenUsed="0"/>
-    <w:lsdException w:name="Medium List 1 Accent 5" w:semiHidden="0" w:uiPriority="65" w:unhideWhenUsed="0"/>
-    <w:lsdException w:name="Medium List 2 Accent 5" w:semiHidden="0" w:uiPriority="66" w:unhideWhenUsed="0"/>
-    <w:lsdException w:name="Medium Grid 1 Accent 5" w:semiHidden="0" w:uiPriority="67" w:unhideWhenUsed="0"/>
-    <w:lsdException w:name="Medium Grid 2 Accent 5" w:semiHidden="0" w:uiPriority="68" w:unhideWhenUsed="0"/>
-    <w:lsdException w:name="Medium Grid 3 Accent 5" w:semiHidden="0" w:uiPriority="69" w:unhideWhenUsed="0"/>
-    <w:lsdException w:name="Dark List Accent 5" w:semiHidden="0" w:uiPriority="70" w:unhideWhenUsed="0"/>
-    <w:lsdException w:name="Colorful Shading Accent 5" w:semiHidden="0" w:uiPriority="71" w:unhideWhenUsed="0"/>
-    <w:lsdException w:name="Colorful List Accent 5" w:semiHidden="0" w:uiPriority="72" w:unhideWhenUsed="0"/>
-    <w:lsdException w:name="Colorful Grid Accent 5" w:semiHidden="0" w:uiPriority="73" w:unhideWhenUsed="0"/>
-    <w:lsdException w:name="Light Shading Accent 6" w:semiHidden="0" w:uiPriority="60" w:unhideWhenUsed="0"/>
-    <w:lsdException w:name="Light List Accent 6" w:semiHidden="0" w:uiPriority="61" w:unhideWhenUsed="0"/>
-    <w:lsdException w:name="Light Grid Accent 6" w:semiHidden="0" w:uiPriority="62" w:unhideWhenUsed="0"/>
-    <w:lsdException w:name="Medium Shading 1 Accent 6" w:semiHidden="0" w:uiPriority="63" w:unhideWhenUsed="0"/>
-    <w:lsdException w:name="Medium Shading 2 Accent 6" w:semiHidden="0" w:uiPriority="64" w:unhideWhenUsed="0"/>
-    <w:lsdException w:name="Medium List 1 Accent 6" w:semiHidden="0" w:uiPriority="65" w:unhideWhenUsed="0"/>
-    <w:lsdException w:name="Medium List 2 Accent 6" w:semiHidden="0" w:uiPriority="66" w:unhideWhenUsed="0"/>
-    <w:lsdException w:name="Medium Grid 1 Accent 6" w:semiHidden="0" w:uiPriority="67" w:unhideWhenUsed="0"/>
-    <w:lsdException w:name="Medium Grid 2 Accent 6" w:semiHidden="0" w:uiPriority="68" w:unhideWhenUsed="0"/>
-    <w:lsdException w:name="Medium Grid 3 Accent 6" w:semiHidden="0" w:uiPriority="69" w:unhideWhenUsed="0"/>
-    <w:lsdException w:name="Dark List Accent 6" w:semiHidden="0" w:uiPriority="70" w:unhideWhenUsed="0"/>
-    <w:lsdException w:name="Colorful Shading Accent 6" w:semiHidden="0" w:uiPriority="71" w:unhideWhenUsed="0"/>
-    <w:lsdException w:name="Colorful List Accent 6" w:semiHidden="0" w:uiPriority="72" w:unhideWhenUsed="0"/>
-    <w:lsdException w:name="Colorful Grid Accent 6" w:semiHidden="0" w:uiPriority="73" w:unhideWhenUsed="0"/>
-    <w:lsdException w:name="Subtle Emphasis" w:semiHidden="0" w:uiPriority="19" w:unhideWhenUsed="0" w:qFormat="1"/>
-    <w:lsdException w:name="Intense Emphasis" w:semiHidden="0" w:uiPriority="21" w:unhideWhenUsed="0" w:qFormat="1"/>
-    <w:lsdException w:name="Subtle Reference" w:semiHidden="0" w:uiPriority="31" w:unhideWhenUsed="0" w:qFormat="1"/>
-    <w:lsdException w:name="Intense Reference" w:semiHidden="0" w:uiPriority="32" w:unhideWhenUsed="0" w:qFormat="1"/>
-    <w:lsdException w:name="Book Title" w:semiHidden="0" w:uiPriority="33" w:unhideWhenUsed="0" w:qFormat="1"/>
-    <w:lsdException w:name="Bibliography" w:uiPriority="37"/>
-    <w:lsdException w:name="TOC Heading" w:uiPriority="39" w:qFormat="1"/>
-  </w:latentStyles>
-  <w:style w:type="paragraph" w:default="1" w:styleId="Normal">
-    <w:name w:val="Normal"/>
-    <w:qFormat/>
-    <w:pPr>
-      <w:widowControl w:val="0"/>
-      <w:spacing w:line="240" w:lineRule="atLeast"/>
-    </w:pPr>
-  </w:style>
-  <w:style w:type="paragraph" w:styleId="Heading1">
-    <w:name w:val="heading 1"/>
-    <w:basedOn w:val="Normal"/>
-    <w:next w:val="Normal"/>
-    <w:qFormat/>
-    <w:pPr>
-      <w:keepNext/>
-      <w:numPr>
-        <w:numId w:val="1"/>
-      </w:numPr>
-      <w:spacing w:before="120" w:after="60"/>
-      <w:outlineLvl w:val="0"/>
-    </w:pPr>
-    <w:rPr>
-      <w:rFonts w:ascii="Arial" w:hAnsi="Arial"/>
-      <w:b/>
-      <w:sz w:val="24"/>
-    </w:rPr>
-  </w:style>
-  <w:style w:type="paragraph" w:styleId="Heading2">
-    <w:name w:val="heading 2"/>
-    <w:basedOn w:val="Heading1"/>
-    <w:next w:val="Normal"/>
-    <w:qFormat/>
-    <w:rsid w:val="001A6BC5"/>
-    <w:pPr>
-      <w:numPr>
-        <w:ilvl w:val="1"/>
-      </w:numPr>
-      <w:outlineLvl w:val="1"/>
-    </w:pPr>
-  </w:style>
-  <w:style w:type="paragraph" w:styleId="Heading3">
-    <w:name w:val="heading 3"/>
-    <w:basedOn w:val="Heading1"/>
-    <w:next w:val="Normal"/>
-    <w:qFormat/>
-    <w:rsid w:val="00484F96"/>
-    <w:pPr>
-      <w:numPr>
-        <w:ilvl w:val="2"/>
-      </w:numPr>
-      <w:outlineLvl w:val="2"/>
-    </w:pPr>
-    <w:rPr>
-      <w:i/>
-    </w:rPr>
-  </w:style>
-  <w:style w:type="paragraph" w:styleId="Heading4">
-    <w:name w:val="heading 4"/>
-    <w:basedOn w:val="Heading1"/>
-    <w:next w:val="Normal"/>
-    <w:qFormat/>
-    <w:pPr>
-      <w:numPr>
-        <w:ilvl w:val="3"/>
-      </w:numPr>
-      <w:outlineLvl w:val="3"/>
-    </w:pPr>
-    <w:rPr>
-      <w:b w:val="0"/>
-      <w:sz w:val="20"/>
-    </w:rPr>
-  </w:style>
-  <w:style w:type="paragraph" w:styleId="Heading5">
-    <w:name w:val="heading 5"/>
-    <w:basedOn w:val="Normal"/>
-    <w:next w:val="Normal"/>
-    <w:qFormat/>
-    <w:pPr>
-      <w:numPr>
-        <w:ilvl w:val="4"/>
-        <w:numId w:val="1"/>
-      </w:numPr>
-      <w:spacing w:before="240" w:after="60"/>
-      <w:outlineLvl w:val="4"/>
-    </w:pPr>
-    <w:rPr>
-      <w:sz w:val="22"/>
-    </w:rPr>
-  </w:style>
-  <w:style w:type="paragraph" w:styleId="Heading6">
-    <w:name w:val="heading 6"/>
-    <w:basedOn w:val="Normal"/>
-    <w:next w:val="Normal"/>
-    <w:qFormat/>
-    <w:pPr>
-      <w:numPr>
-        <w:ilvl w:val="5"/>
-        <w:numId w:val="1"/>
-      </w:numPr>
-      <w:spacing w:before="240" w:after="60"/>
-      <w:outlineLvl w:val="5"/>
-    </w:pPr>
-    <w:rPr>
-      <w:i/>
-      <w:sz w:val="22"/>
-    </w:rPr>
-  </w:style>
-  <w:style w:type="paragraph" w:styleId="Heading7">
-    <w:name w:val="heading 7"/>
-    <w:basedOn w:val="Normal"/>
-    <w:next w:val="Normal"/>
-    <w:qFormat/>
-    <w:pPr>
-      <w:numPr>
-        <w:ilvl w:val="6"/>
-        <w:numId w:val="1"/>
-      </w:numPr>
-      <w:spacing w:before="240" w:after="60"/>
-      <w:outlineLvl w:val="6"/>
-    </w:pPr>
-  </w:style>
-  <w:style w:type="paragraph" w:styleId="Heading8">
-    <w:name w:val="heading 8"/>
-    <w:basedOn w:val="Normal"/>
-    <w:next w:val="Normal"/>
-    <w:qFormat/>
-    <w:pPr>
-      <w:numPr>
-        <w:ilvl w:val="7"/>
-        <w:numId w:val="1"/>
-      </w:numPr>
-      <w:spacing w:before="240" w:after="60"/>
-      <w:outlineLvl w:val="7"/>
-    </w:pPr>
-    <w:rPr>
-      <w:i/>
-    </w:rPr>
-  </w:style>
-  <w:style w:type="paragraph" w:styleId="Heading9">
-    <w:name w:val="heading 9"/>
-    <w:basedOn w:val="Normal"/>
-    <w:next w:val="Normal"/>
-    <w:qFormat/>
-    <w:pPr>
-      <w:numPr>
-        <w:ilvl w:val="8"/>
-        <w:numId w:val="1"/>
-      </w:numPr>
-      <w:spacing w:before="240" w:after="60"/>
-      <w:outlineLvl w:val="8"/>
-    </w:pPr>
-    <w:rPr>
-      <w:b/>
-      <w:i/>
-      <w:sz w:val="18"/>
-    </w:rPr>
-  </w:style>
-  <w:style w:type="character" w:default="1" w:styleId="DefaultParagraphFont">
-    <w:name w:val="Default Paragraph Font"/>
-    <w:uiPriority w:val="1"/>
-    <w:semiHidden/>
     <w:unhideWhenUsed/>
   </w:style>
   <w:style w:type="table" w:default="1" w:styleId="TableNormal">
@@ -15445,7 +14958,7 @@
 </file>
 
 <file path=customXml/itemProps1.xml><?xml version="1.0" encoding="utf-8"?>
-<ds:datastoreItem xmlns:ds="http://schemas.openxmlformats.org/officeDocument/2006/customXml" ds:itemID="{00235E10-3416-4407-BC27-E0908A4D57A8}">
+<ds:datastoreItem xmlns:ds="http://schemas.openxmlformats.org/officeDocument/2006/customXml" ds:itemID="{F58AC362-5A18-4B79-BA15-706781A6D25C}">
   <ds:schemaRefs>
     <ds:schemaRef ds:uri="http://schemas.openxmlformats.org/officeDocument/2006/bibliography"/>
   </ds:schemaRefs>

</xml_diff>

<commit_message>
Dodao referencu na objasnjenje fork/join frameworka u dokument
</commit_message>
<xml_diff>
--- a/Paralelizam u algoritmima sortiranja.docx
+++ b/Paralelizam u algoritmima sortiranja.docx
@@ -2050,20 +2050,34 @@
       <w:r>
         <w:br w:type="page"/>
       </w:r>
-      <w:fldSimple w:instr=" TITLE  \* MERGEFORMAT ">
-        <w:r>
-          <w:rPr>
-            <w:szCs w:val="36"/>
-          </w:rPr>
-          <w:t>Paralelizam u algorit</w:t>
-        </w:r>
-        <w:r>
-          <w:rPr>
-            <w:szCs w:val="36"/>
-          </w:rPr>
-          <w:t xml:space="preserve">mima sortiranja </w:t>
-        </w:r>
-      </w:fldSimple>
+      <w:r>
+        <w:lastRenderedPageBreak/>
+        <w:fldChar w:fldCharType="begin"/>
+      </w:r>
+      <w:r>
+        <w:instrText xml:space="preserve"> TITLE  \* MERGEFORMAT </w:instrText>
+      </w:r>
+      <w:r>
+        <w:fldChar w:fldCharType="separate"/>
+      </w:r>
+      <w:r>
+        <w:rPr>
+          <w:szCs w:val="36"/>
+        </w:rPr>
+        <w:t>Paralelizam u algorit</w:t>
+      </w:r>
+      <w:r>
+        <w:rPr>
+          <w:szCs w:val="36"/>
+        </w:rPr>
+        <w:t xml:space="preserve">mima sortiranja </w:t>
+      </w:r>
+      <w:r>
+        <w:rPr>
+          <w:szCs w:val="36"/>
+        </w:rPr>
+        <w:fldChar w:fldCharType="end"/>
+      </w:r>
       <w:bookmarkStart w:id="0" w:name="_Toc388081625"/>
       <w:bookmarkStart w:id="1" w:name="_Toc389027946"/>
       <w:r>
@@ -2319,7 +2333,16 @@
           <w:sz w:val="24"/>
           <w:szCs w:val="24"/>
         </w:rPr>
-        <w:t>"Concurrency: State Models &amp; Java Programs" by Jeff Magee and Jeff Kramer</w:t>
+        <w:t>"Concurrenc</w:t>
+      </w:r>
+      <w:bookmarkStart w:id="8" w:name="_GoBack"/>
+      <w:bookmarkEnd w:id="8"/>
+      <w:r>
+        <w:rPr>
+          <w:sz w:val="24"/>
+          <w:szCs w:val="24"/>
+        </w:rPr>
+        <w:t>y: State Models &amp; Java Programs" by Jeff Magee and Jeff Kramer</w:t>
       </w:r>
     </w:p>
     <w:p>
@@ -2357,12 +2380,35 @@
           <w:szCs w:val="24"/>
         </w:rPr>
       </w:pPr>
-      <w:r>
-        <w:rPr>
-          <w:sz w:val="24"/>
-          <w:szCs w:val="24"/>
-        </w:rPr>
-        <w:t>https://www.javatpoint.com/java-versions</w:t>
+      <w:hyperlink r:id="rId13" w:history="1">
+        <w:r>
+          <w:rPr>
+            <w:rStyle w:val="Hyperlink"/>
+            <w:sz w:val="24"/>
+            <w:szCs w:val="24"/>
+          </w:rPr>
+          <w:t>https://www.javatpoint.com/java-versions</w:t>
+        </w:r>
+      </w:hyperlink>
+    </w:p>
+    <w:p>
+      <w:pPr>
+        <w:pStyle w:val="BodyText"/>
+        <w:numPr>
+          <w:ilvl w:val="0"/>
+          <w:numId w:val="24"/>
+        </w:numPr>
+        <w:rPr>
+          <w:sz w:val="24"/>
+          <w:szCs w:val="24"/>
+        </w:rPr>
+      </w:pPr>
+      <w:r>
+        <w:rPr>
+          <w:sz w:val="24"/>
+          <w:szCs w:val="24"/>
+        </w:rPr>
+        <w:t>https://www.baeldung.com/java-fork-join</w:t>
       </w:r>
     </w:p>
     <w:p>
@@ -2375,11 +2421,11 @@
         <w:pStyle w:val="Heading2"/>
         <w:keepNext w:val="0"/>
       </w:pPr>
-      <w:bookmarkStart w:id="8" w:name="_Toc133577822"/>
+      <w:bookmarkStart w:id="9" w:name="_Toc133577822"/>
       <w:r>
         <w:t>Pregled</w:t>
       </w:r>
-      <w:bookmarkEnd w:id="8"/>
+      <w:bookmarkEnd w:id="9"/>
     </w:p>
     <w:p/>
     <w:p>
@@ -2407,22 +2453,22 @@
         <w:pStyle w:val="Heading1"/>
         <w:keepNext w:val="0"/>
       </w:pPr>
-      <w:bookmarkStart w:id="9" w:name="_Toc133577823"/>
+      <w:bookmarkStart w:id="10" w:name="_Toc133577823"/>
       <w:r>
         <w:t>Paralelizam</w:t>
       </w:r>
-      <w:bookmarkEnd w:id="9"/>
+      <w:bookmarkEnd w:id="10"/>
     </w:p>
     <w:p/>
     <w:p>
       <w:pPr>
         <w:pStyle w:val="Heading2"/>
       </w:pPr>
-      <w:bookmarkStart w:id="10" w:name="_Toc133577824"/>
+      <w:bookmarkStart w:id="11" w:name="_Toc133577824"/>
       <w:r>
         <w:t>Razlika između paralelizma i konkurentnosti</w:t>
       </w:r>
-      <w:bookmarkEnd w:id="10"/>
+      <w:bookmarkEnd w:id="11"/>
     </w:p>
     <w:p>
       <w:pPr>
@@ -2518,7 +2564,15 @@
           <w:sz w:val="24"/>
           <w:szCs w:val="24"/>
         </w:rPr>
-        <w:t>izvršavaju nezavisno i istovremeno. Konkure</w:t>
+        <w:t xml:space="preserve">izvršavaju nezavisno i </w:t>
+      </w:r>
+      <w:r>
+        <w:rPr>
+          <w:sz w:val="24"/>
+          <w:szCs w:val="24"/>
+        </w:rPr>
+        <w:lastRenderedPageBreak/>
+        <w:t>istovremeno. Konkure</w:t>
       </w:r>
       <w:r>
         <w:rPr>
@@ -2532,15 +2586,7 @@
           <w:sz w:val="24"/>
           <w:szCs w:val="24"/>
         </w:rPr>
-        <w:t xml:space="preserve"> je sposobnost programa da istovremeno obrađuje više zadataka ili </w:t>
-      </w:r>
-      <w:r>
-        <w:rPr>
-          <w:sz w:val="24"/>
-          <w:szCs w:val="24"/>
-        </w:rPr>
-        <w:lastRenderedPageBreak/>
-        <w:t>zahtjeva, bez čekanja da se jedan zadatak završi prije nego što započne drugi. Glavni cilj konkurentnosti je poboljšanje ukupne odzivnosti i efikasnosti sistema.</w:t>
+        <w:t xml:space="preserve"> je sposobnost programa da istovremeno obrađuje više zadataka ili zahtjeva, bez čekanja da se jedan zadatak završi prije nego što započne drugi. Glavni cilj konkurentnosti je poboljšanje ukupne odzivnosti i efikasnosti sistema.</w:t>
       </w:r>
       <w:r>
         <w:rPr>
@@ -2618,7 +2664,7 @@
                     <pic:cNvPicPr/>
                   </pic:nvPicPr>
                   <pic:blipFill>
-                    <a:blip r:embed="rId13">
+                    <a:blip r:embed="rId14">
                       <a:extLst>
                         <a:ext uri="{28A0092B-C50C-407E-A947-70E740481C1C}">
                           <a14:useLocalDpi xmlns:a14="http://schemas.microsoft.com/office/drawing/2010/main" val="0"/>
@@ -2682,7 +2728,7 @@
                     <pic:cNvPicPr/>
                   </pic:nvPicPr>
                   <pic:blipFill>
-                    <a:blip r:embed="rId14">
+                    <a:blip r:embed="rId15">
                       <a:extLst>
                         <a:ext uri="{28A0092B-C50C-407E-A947-70E740481C1C}">
                           <a14:useLocalDpi xmlns:a14="http://schemas.microsoft.com/office/drawing/2010/main" val="0"/>
@@ -2724,11 +2770,11 @@
         <w:pStyle w:val="Heading2"/>
         <w:keepNext w:val="0"/>
       </w:pPr>
-      <w:bookmarkStart w:id="11" w:name="_Toc133577825"/>
+      <w:bookmarkStart w:id="12" w:name="_Toc133577825"/>
       <w:r>
         <w:t>O paralelizmu</w:t>
       </w:r>
-      <w:bookmarkEnd w:id="11"/>
+      <w:bookmarkEnd w:id="12"/>
     </w:p>
     <w:p>
       <w:pPr>
@@ -2860,11 +2906,12 @@
       <w:pPr>
         <w:pStyle w:val="Heading2"/>
       </w:pPr>
-      <w:bookmarkStart w:id="12" w:name="_Toc133577826"/>
-      <w:r>
+      <w:bookmarkStart w:id="13" w:name="_Toc133577826"/>
+      <w:r>
+        <w:lastRenderedPageBreak/>
         <w:t>Prednosti paralelizma</w:t>
       </w:r>
-      <w:bookmarkEnd w:id="12"/>
+      <w:bookmarkEnd w:id="13"/>
     </w:p>
     <w:p>
       <w:pPr>
@@ -2954,7 +3001,6 @@
           <w:sz w:val="24"/>
           <w:szCs w:val="24"/>
         </w:rPr>
-        <w:lastRenderedPageBreak/>
         <w:t>Povećana brzina i efikasnost</w:t>
       </w:r>
       <w:r>
@@ -3296,11 +3342,11 @@
       <w:pPr>
         <w:pStyle w:val="Heading2"/>
       </w:pPr>
-      <w:bookmarkStart w:id="13" w:name="_Toc133577827"/>
+      <w:bookmarkStart w:id="14" w:name="_Toc133577827"/>
       <w:r>
         <w:t>Nedostaci paralelizma</w:t>
       </w:r>
-      <w:bookmarkEnd w:id="13"/>
+      <w:bookmarkEnd w:id="14"/>
     </w:p>
     <w:p>
       <w:pPr>
@@ -3350,6 +3396,7 @@
           <w:sz w:val="24"/>
           <w:szCs w:val="24"/>
         </w:rPr>
+        <w:lastRenderedPageBreak/>
         <w:t>Ostala pitanja vezana uz paralelizam uključuju potrebu za efikasnom komunikacijom i sinhronizacijom između paralelnih procesa, osiguravajući da se podaci pravilno dijele i ažuriraju između procesa i rješavanje potencijalnih uvjeta utrke, zastoja i drugih problema povezanih s konkurentnošću.</w:t>
       </w:r>
     </w:p>
@@ -3367,7 +3414,6 @@
           <w:sz w:val="24"/>
           <w:szCs w:val="24"/>
         </w:rPr>
-        <w:lastRenderedPageBreak/>
         <w:t>Ključni problem paralelizma je smanjenje ovisnosti podataka kako bi se mogli izvoditi proračuni na nezavisnim računskim jedinicama uz minimalnu komunikaciju između njih. U tu svrhu, čak može biti prednost da se isto izračuna dva puta na različitim jedinicama</w:t>
       </w:r>
     </w:p>
@@ -3380,11 +3426,11 @@
       <w:pPr>
         <w:pStyle w:val="Heading1"/>
       </w:pPr>
-      <w:bookmarkStart w:id="14" w:name="_Toc133577828"/>
+      <w:bookmarkStart w:id="15" w:name="_Toc133577828"/>
       <w:r>
         <w:t>Java</w:t>
       </w:r>
-      <w:bookmarkEnd w:id="14"/>
+      <w:bookmarkEnd w:id="15"/>
     </w:p>
     <w:p/>
     <w:p>
@@ -3433,11 +3479,11 @@
         <w:pStyle w:val="Heading2"/>
         <w:keepNext w:val="0"/>
       </w:pPr>
-      <w:bookmarkStart w:id="15" w:name="_Toc133577829"/>
+      <w:bookmarkStart w:id="16" w:name="_Toc133577829"/>
       <w:r>
         <w:t>O tehnologiji</w:t>
       </w:r>
-      <w:bookmarkEnd w:id="15"/>
+      <w:bookmarkEnd w:id="16"/>
       <w:r>
         <w:t xml:space="preserve"> </w:t>
       </w:r>
@@ -3563,11 +3609,11 @@
       <w:pPr>
         <w:pStyle w:val="Heading2"/>
       </w:pPr>
-      <w:bookmarkStart w:id="16" w:name="_Toc133577830"/>
+      <w:bookmarkStart w:id="17" w:name="_Toc133577830"/>
       <w:r>
         <w:t>Verzije Jave</w:t>
       </w:r>
-      <w:bookmarkEnd w:id="16"/>
+      <w:bookmarkEnd w:id="17"/>
     </w:p>
     <w:p>
       <w:pPr>
@@ -3715,6 +3761,7 @@
           <w:sz w:val="24"/>
           <w:szCs w:val="24"/>
         </w:rPr>
+        <w:lastRenderedPageBreak/>
         <w:t>Java 1.2 (takođe poznat kao Java 2): Uvedeno 1998. godine, ovo izdanje je dodalo podršku za Swing GUI alat, Java imena i interfejs imenika (JNDI) i Java Foundation Cla</w:t>
       </w:r>
       <w:r>
@@ -3761,7 +3808,6 @@
           <w:sz w:val="24"/>
           <w:szCs w:val="24"/>
         </w:rPr>
-        <w:lastRenderedPageBreak/>
         <w:t>Java 1.4: Objavljena 2002. godine, ova verzija je uvela Java Native Interface (JNI), XML obradu sa JAXP-om i regul</w:t>
       </w:r>
       <w:r>
@@ -4088,11 +4134,11 @@
       <w:pPr>
         <w:pStyle w:val="Heading2"/>
       </w:pPr>
-      <w:bookmarkStart w:id="17" w:name="_Toc133577831"/>
+      <w:bookmarkStart w:id="18" w:name="_Toc133577831"/>
       <w:r>
         <w:t>Instalacija Jave</w:t>
       </w:r>
-      <w:bookmarkEnd w:id="17"/>
+      <w:bookmarkEnd w:id="18"/>
     </w:p>
     <w:p/>
     <w:p>
@@ -4116,11 +4162,11 @@
       <w:pPr>
         <w:pStyle w:val="Heading3"/>
       </w:pPr>
-      <w:bookmarkStart w:id="18" w:name="_Toc133577832"/>
+      <w:bookmarkStart w:id="19" w:name="_Toc133577832"/>
       <w:r>
         <w:t>Windows</w:t>
       </w:r>
-      <w:bookmarkEnd w:id="18"/>
+      <w:bookmarkEnd w:id="19"/>
     </w:p>
     <w:p>
       <w:pPr>
@@ -4133,175 +4179,6 @@
         <w:numPr>
           <w:ilvl w:val="0"/>
           <w:numId w:val="26"/>
-        </w:numPr>
-        <w:rPr>
-          <w:sz w:val="24"/>
-          <w:szCs w:val="24"/>
-        </w:rPr>
-      </w:pPr>
-      <w:r>
-        <w:rPr>
-          <w:sz w:val="24"/>
-          <w:szCs w:val="24"/>
-        </w:rPr>
-        <w:t xml:space="preserve">Idite na službenu Java web stranicu: </w:t>
-      </w:r>
-      <w:hyperlink r:id="rId15" w:history="1">
-        <w:r>
-          <w:rPr>
-            <w:rStyle w:val="Hyperlink"/>
-            <w:sz w:val="24"/>
-            <w:szCs w:val="24"/>
-          </w:rPr>
-          <w:t>https://www.j</w:t>
-        </w:r>
-        <w:r>
-          <w:rPr>
-            <w:rStyle w:val="Hyperlink"/>
-            <w:sz w:val="24"/>
-            <w:szCs w:val="24"/>
-          </w:rPr>
-          <w:t>a</w:t>
-        </w:r>
-        <w:r>
-          <w:rPr>
-            <w:rStyle w:val="Hyperlink"/>
-            <w:sz w:val="24"/>
-            <w:szCs w:val="24"/>
-          </w:rPr>
-          <w:t>va.com/en/download/</w:t>
-        </w:r>
-      </w:hyperlink>
-      <w:r>
-        <w:rPr>
-          <w:sz w:val="24"/>
-          <w:szCs w:val="24"/>
-        </w:rPr>
-        <w:t xml:space="preserve"> a zatim kliknite na dugme "Download Java".</w:t>
-      </w:r>
-    </w:p>
-    <w:p>
-      <w:pPr>
-        <w:pStyle w:val="BodyText"/>
-        <w:numPr>
-          <w:ilvl w:val="0"/>
-          <w:numId w:val="26"/>
-        </w:numPr>
-        <w:rPr>
-          <w:sz w:val="24"/>
-          <w:szCs w:val="24"/>
-        </w:rPr>
-      </w:pPr>
-      <w:r>
-        <w:rPr>
-          <w:sz w:val="24"/>
-          <w:szCs w:val="24"/>
-        </w:rPr>
-        <w:t xml:space="preserve">Prihvatite ugovor o licenci i </w:t>
-      </w:r>
-      <w:r>
-        <w:rPr>
-          <w:sz w:val="24"/>
-          <w:szCs w:val="24"/>
-        </w:rPr>
-        <w:t xml:space="preserve">sačuvajte instalaciju aplikacije na </w:t>
-      </w:r>
-      <w:r>
-        <w:rPr>
-          <w:sz w:val="24"/>
-          <w:szCs w:val="24"/>
-        </w:rPr>
-        <w:t>određenu lokaciju</w:t>
-      </w:r>
-      <w:r>
-        <w:rPr>
-          <w:sz w:val="24"/>
-          <w:szCs w:val="24"/>
-        </w:rPr>
-        <w:t xml:space="preserve"> na vašem računaru</w:t>
-      </w:r>
-      <w:r>
-        <w:rPr>
-          <w:sz w:val="24"/>
-          <w:szCs w:val="24"/>
-        </w:rPr>
-        <w:t>.</w:t>
-      </w:r>
-    </w:p>
-    <w:p>
-      <w:pPr>
-        <w:pStyle w:val="BodyText"/>
-        <w:numPr>
-          <w:ilvl w:val="0"/>
-          <w:numId w:val="26"/>
-        </w:numPr>
-        <w:rPr>
-          <w:sz w:val="24"/>
-          <w:szCs w:val="24"/>
-        </w:rPr>
-      </w:pPr>
-      <w:r>
-        <w:rPr>
-          <w:sz w:val="24"/>
-          <w:szCs w:val="24"/>
-        </w:rPr>
-        <w:t xml:space="preserve">Kada se preuzimanje završi, dvaput kliknite na </w:t>
-      </w:r>
-      <w:r>
-        <w:rPr>
-          <w:sz w:val="24"/>
-          <w:szCs w:val="24"/>
-        </w:rPr>
-        <w:t>instalacionu</w:t>
-      </w:r>
-      <w:r>
-        <w:rPr>
-          <w:sz w:val="24"/>
-          <w:szCs w:val="24"/>
-        </w:rPr>
-        <w:t xml:space="preserve"> datoteku i slijedite </w:t>
-      </w:r>
-      <w:r>
-        <w:rPr>
-          <w:sz w:val="24"/>
-          <w:szCs w:val="24"/>
-        </w:rPr>
-        <w:t>uputstva sve dok ne</w:t>
-      </w:r>
-      <w:r>
-        <w:rPr>
-          <w:sz w:val="24"/>
-          <w:szCs w:val="24"/>
-        </w:rPr>
-        <w:t xml:space="preserve"> dovršite instalaciju.</w:t>
-      </w:r>
-    </w:p>
-    <w:p>
-      <w:pPr>
-        <w:pStyle w:val="BodyText"/>
-      </w:pPr>
-    </w:p>
-    <w:p>
-      <w:pPr>
-        <w:pStyle w:val="Heading3"/>
-      </w:pPr>
-      <w:bookmarkStart w:id="19" w:name="_Toc133577833"/>
-      <w:r>
-        <w:t>MacOS</w:t>
-      </w:r>
-      <w:bookmarkEnd w:id="19"/>
-    </w:p>
-    <w:p>
-      <w:pPr>
-        <w:pStyle w:val="BodyText"/>
-      </w:pPr>
-    </w:p>
-    <w:p>
-      <w:pPr>
-        <w:pStyle w:val="BodyText"/>
-        <w:numPr>
-          <w:ilvl w:val="0"/>
-          <w:numId w:val="27"/>
         </w:numPr>
         <w:rPr>
           <w:sz w:val="24"/>
@@ -4338,7 +4215,7 @@
         <w:pStyle w:val="BodyText"/>
         <w:numPr>
           <w:ilvl w:val="0"/>
-          <w:numId w:val="27"/>
+          <w:numId w:val="26"/>
         </w:numPr>
         <w:rPr>
           <w:sz w:val="24"/>
@@ -4350,9 +4227,104 @@
           <w:sz w:val="24"/>
           <w:szCs w:val="24"/>
         </w:rPr>
-        <w:lastRenderedPageBreak/>
-        <w:t>Prihvatite ugovor o licenci i sačuvajte instalaciju aplikacije na određenu lokaciju na vašem računaru.</w:t>
-      </w:r>
+        <w:t xml:space="preserve">Prihvatite ugovor o licenci i </w:t>
+      </w:r>
+      <w:r>
+        <w:rPr>
+          <w:sz w:val="24"/>
+          <w:szCs w:val="24"/>
+        </w:rPr>
+        <w:t xml:space="preserve">sačuvajte instalaciju aplikacije na </w:t>
+      </w:r>
+      <w:r>
+        <w:rPr>
+          <w:sz w:val="24"/>
+          <w:szCs w:val="24"/>
+        </w:rPr>
+        <w:t>određenu lokaciju</w:t>
+      </w:r>
+      <w:r>
+        <w:rPr>
+          <w:sz w:val="24"/>
+          <w:szCs w:val="24"/>
+        </w:rPr>
+        <w:t xml:space="preserve"> na vašem računaru</w:t>
+      </w:r>
+      <w:r>
+        <w:rPr>
+          <w:sz w:val="24"/>
+          <w:szCs w:val="24"/>
+        </w:rPr>
+        <w:t>.</w:t>
+      </w:r>
+    </w:p>
+    <w:p>
+      <w:pPr>
+        <w:pStyle w:val="BodyText"/>
+        <w:numPr>
+          <w:ilvl w:val="0"/>
+          <w:numId w:val="26"/>
+        </w:numPr>
+        <w:rPr>
+          <w:sz w:val="24"/>
+          <w:szCs w:val="24"/>
+        </w:rPr>
+      </w:pPr>
+      <w:r>
+        <w:rPr>
+          <w:sz w:val="24"/>
+          <w:szCs w:val="24"/>
+        </w:rPr>
+        <w:t xml:space="preserve">Kada se preuzimanje završi, dvaput kliknite na </w:t>
+      </w:r>
+      <w:r>
+        <w:rPr>
+          <w:sz w:val="24"/>
+          <w:szCs w:val="24"/>
+        </w:rPr>
+        <w:t>instalacionu</w:t>
+      </w:r>
+      <w:r>
+        <w:rPr>
+          <w:sz w:val="24"/>
+          <w:szCs w:val="24"/>
+        </w:rPr>
+        <w:t xml:space="preserve"> datoteku i slijedite </w:t>
+      </w:r>
+      <w:r>
+        <w:rPr>
+          <w:sz w:val="24"/>
+          <w:szCs w:val="24"/>
+        </w:rPr>
+        <w:t>uputstva sve dok ne</w:t>
+      </w:r>
+      <w:r>
+        <w:rPr>
+          <w:sz w:val="24"/>
+          <w:szCs w:val="24"/>
+        </w:rPr>
+        <w:t xml:space="preserve"> dovršite instalaciju.</w:t>
+      </w:r>
+    </w:p>
+    <w:p>
+      <w:pPr>
+        <w:pStyle w:val="BodyText"/>
+      </w:pPr>
+    </w:p>
+    <w:p>
+      <w:pPr>
+        <w:pStyle w:val="Heading3"/>
+      </w:pPr>
+      <w:bookmarkStart w:id="20" w:name="_Toc133577833"/>
+      <w:r>
+        <w:t>MacOS</w:t>
+      </w:r>
+      <w:bookmarkEnd w:id="20"/>
+    </w:p>
+    <w:p>
+      <w:pPr>
+        <w:pStyle w:val="BodyText"/>
+      </w:pPr>
     </w:p>
     <w:p>
       <w:pPr>
@@ -4371,6 +4343,63 @@
           <w:sz w:val="24"/>
           <w:szCs w:val="24"/>
         </w:rPr>
+        <w:t xml:space="preserve">Idite na službenu Java web stranicu: </w:t>
+      </w:r>
+      <w:hyperlink r:id="rId17" w:history="1">
+        <w:r>
+          <w:rPr>
+            <w:rStyle w:val="Hyperlink"/>
+            <w:sz w:val="24"/>
+            <w:szCs w:val="24"/>
+          </w:rPr>
+          <w:t>https://www.java.com/en/download/</w:t>
+        </w:r>
+      </w:hyperlink>
+      <w:r>
+        <w:rPr>
+          <w:sz w:val="24"/>
+          <w:szCs w:val="24"/>
+        </w:rPr>
+        <w:t xml:space="preserve"> a zatim kliknite na dugme "Download Java".</w:t>
+      </w:r>
+    </w:p>
+    <w:p>
+      <w:pPr>
+        <w:pStyle w:val="BodyText"/>
+        <w:numPr>
+          <w:ilvl w:val="0"/>
+          <w:numId w:val="27"/>
+        </w:numPr>
+        <w:rPr>
+          <w:sz w:val="24"/>
+          <w:szCs w:val="24"/>
+        </w:rPr>
+      </w:pPr>
+      <w:r>
+        <w:rPr>
+          <w:sz w:val="24"/>
+          <w:szCs w:val="24"/>
+        </w:rPr>
+        <w:t>Prihvatite ugovor o licenci i sačuvajte instalaciju aplikacije na određenu lokaciju na vašem računaru.</w:t>
+      </w:r>
+    </w:p>
+    <w:p>
+      <w:pPr>
+        <w:pStyle w:val="BodyText"/>
+        <w:numPr>
+          <w:ilvl w:val="0"/>
+          <w:numId w:val="27"/>
+        </w:numPr>
+        <w:rPr>
+          <w:sz w:val="24"/>
+          <w:szCs w:val="24"/>
+        </w:rPr>
+      </w:pPr>
+      <w:r>
+        <w:rPr>
+          <w:sz w:val="24"/>
+          <w:szCs w:val="24"/>
+        </w:rPr>
         <w:t xml:space="preserve">Kada se preuzimanje završi, dvaput kliknite na DMG datoteku i slijedite </w:t>
       </w:r>
       <w:r>
@@ -4385,11 +4414,11 @@
       <w:pPr>
         <w:pStyle w:val="Heading3"/>
       </w:pPr>
-      <w:bookmarkStart w:id="20" w:name="_Toc133577834"/>
+      <w:bookmarkStart w:id="21" w:name="_Toc133577834"/>
       <w:r>
         <w:t>Linux</w:t>
       </w:r>
-      <w:bookmarkEnd w:id="20"/>
+      <w:bookmarkEnd w:id="21"/>
     </w:p>
     <w:p>
       <w:pPr>
@@ -4459,7 +4488,7 @@
                     <pic:cNvPicPr/>
                   </pic:nvPicPr>
                   <pic:blipFill>
-                    <a:blip r:embed="rId17">
+                    <a:blip r:embed="rId18">
                       <a:extLst>
                         <a:ext uri="{28A0092B-C50C-407E-A947-70E740481C1C}">
                           <a14:useLocalDpi xmlns:a14="http://schemas.microsoft.com/office/drawing/2010/main" val="0"/>
@@ -4531,7 +4560,7 @@
                     <pic:cNvPicPr/>
                   </pic:nvPicPr>
                   <pic:blipFill>
-                    <a:blip r:embed="rId18">
+                    <a:blip r:embed="rId19">
                       <a:extLst>
                         <a:ext uri="{28A0092B-C50C-407E-A947-70E740481C1C}">
                           <a14:useLocalDpi xmlns:a14="http://schemas.microsoft.com/office/drawing/2010/main" val="0"/>
@@ -4620,7 +4649,7 @@
                     <pic:cNvPicPr/>
                   </pic:nvPicPr>
                   <pic:blipFill>
-                    <a:blip r:embed="rId19">
+                    <a:blip r:embed="rId20">
                       <a:extLst>
                         <a:ext uri="{28A0092B-C50C-407E-A947-70E740481C1C}">
                           <a14:useLocalDpi xmlns:a14="http://schemas.microsoft.com/office/drawing/2010/main" val="0"/>
@@ -4656,11 +4685,11 @@
       <w:pPr>
         <w:pStyle w:val="Heading2"/>
       </w:pPr>
-      <w:bookmarkStart w:id="21" w:name="_Toc133577835"/>
+      <w:bookmarkStart w:id="22" w:name="_Toc133577835"/>
       <w:r>
         <w:t>Biblioteke</w:t>
       </w:r>
-      <w:bookmarkEnd w:id="21"/>
+      <w:bookmarkEnd w:id="22"/>
     </w:p>
     <w:p/>
     <w:p>
@@ -4687,11 +4716,11 @@
         <w:keepLines/>
         <w:widowControl/>
       </w:pPr>
-      <w:bookmarkStart w:id="22" w:name="_Toc133577836"/>
+      <w:bookmarkStart w:id="23" w:name="_Toc133577836"/>
       <w:r>
         <w:t>Sortiranje</w:t>
       </w:r>
-      <w:bookmarkEnd w:id="22"/>
+      <w:bookmarkEnd w:id="23"/>
     </w:p>
     <w:p/>
     <w:p>
@@ -4730,6 +4759,7 @@
           <w:sz w:val="24"/>
           <w:szCs w:val="24"/>
         </w:rPr>
+        <w:lastRenderedPageBreak/>
         <w:t xml:space="preserve">Sortiranje je proces premještanja podataka u rastućem ili opadajućem redoslijedu, kako bismo ih razvrstali i na određeni način uredili. </w:t>
       </w:r>
       <w:r>
@@ -4871,12 +4901,11 @@
       <w:pPr>
         <w:pStyle w:val="Heading2"/>
       </w:pPr>
-      <w:bookmarkStart w:id="23" w:name="_Toc133577837"/>
-      <w:r>
-        <w:lastRenderedPageBreak/>
+      <w:bookmarkStart w:id="24" w:name="_Toc133577837"/>
+      <w:r>
         <w:t>Algoritmi sortiranja</w:t>
       </w:r>
-      <w:bookmarkEnd w:id="23"/>
+      <w:bookmarkEnd w:id="24"/>
     </w:p>
     <w:p>
       <w:pPr>
@@ -5188,11 +5217,11 @@
       <w:pPr>
         <w:pStyle w:val="Heading3"/>
       </w:pPr>
-      <w:bookmarkStart w:id="24" w:name="_Toc133577838"/>
+      <w:bookmarkStart w:id="25" w:name="_Toc133577838"/>
       <w:r>
         <w:t>Insertion sort</w:t>
       </w:r>
-      <w:bookmarkEnd w:id="24"/>
+      <w:bookmarkEnd w:id="25"/>
     </w:p>
     <w:p>
       <w:pPr>
@@ -5560,7 +5589,7 @@
                     <pic:cNvPicPr/>
                   </pic:nvPicPr>
                   <pic:blipFill>
-                    <a:blip r:embed="rId20">
+                    <a:blip r:embed="rId21">
                       <a:extLst>
                         <a:ext uri="{28A0092B-C50C-407E-A947-70E740481C1C}">
                           <a14:useLocalDpi xmlns:a14="http://schemas.microsoft.com/office/drawing/2010/main" val="0"/>
@@ -5637,7 +5666,7 @@
                     <pic:cNvPicPr/>
                   </pic:nvPicPr>
                   <pic:blipFill>
-                    <a:blip r:embed="rId21">
+                    <a:blip r:embed="rId22">
                       <a:extLst>
                         <a:ext uri="{28A0092B-C50C-407E-A947-70E740481C1C}">
                           <a14:useLocalDpi xmlns:a14="http://schemas.microsoft.com/office/drawing/2010/main" val="0"/>
@@ -5691,12 +5720,12 @@
       <w:pPr>
         <w:pStyle w:val="Heading3"/>
       </w:pPr>
-      <w:bookmarkStart w:id="25" w:name="_Toc133577839"/>
+      <w:bookmarkStart w:id="26" w:name="_Toc133577839"/>
       <w:r>
         <w:lastRenderedPageBreak/>
         <w:t>Selection sort</w:t>
       </w:r>
-      <w:bookmarkEnd w:id="25"/>
+      <w:bookmarkEnd w:id="26"/>
     </w:p>
     <w:p>
       <w:r>
@@ -5846,7 +5875,7 @@
                     <pic:cNvPicPr/>
                   </pic:nvPicPr>
                   <pic:blipFill rotWithShape="1">
-                    <a:blip r:embed="rId22">
+                    <a:blip r:embed="rId23">
                       <a:extLst>
                         <a:ext uri="{28A0092B-C50C-407E-A947-70E740481C1C}">
                           <a14:useLocalDpi xmlns:a14="http://schemas.microsoft.com/office/drawing/2010/main" val="0"/>
@@ -5917,7 +5946,7 @@
                     <pic:cNvPicPr/>
                   </pic:nvPicPr>
                   <pic:blipFill>
-                    <a:blip r:embed="rId23">
+                    <a:blip r:embed="rId24">
                       <a:extLst>
                         <a:ext uri="{28A0092B-C50C-407E-A947-70E740481C1C}">
                           <a14:useLocalDpi xmlns:a14="http://schemas.microsoft.com/office/drawing/2010/main" val="0"/>
@@ -5956,12 +5985,12 @@
       <w:pPr>
         <w:pStyle w:val="Heading3"/>
       </w:pPr>
-      <w:bookmarkStart w:id="26" w:name="_Toc133577840"/>
+      <w:bookmarkStart w:id="27" w:name="_Toc133577840"/>
       <w:r>
         <w:lastRenderedPageBreak/>
         <w:t>Bubble sort</w:t>
       </w:r>
-      <w:bookmarkEnd w:id="26"/>
+      <w:bookmarkEnd w:id="27"/>
     </w:p>
     <w:p>
       <w:r>
@@ -6054,7 +6083,7 @@
                     <pic:cNvPicPr/>
                   </pic:nvPicPr>
                   <pic:blipFill>
-                    <a:blip r:embed="rId24">
+                    <a:blip r:embed="rId25">
                       <a:extLst>
                         <a:ext uri="{28A0092B-C50C-407E-A947-70E740481C1C}">
                           <a14:useLocalDpi xmlns:a14="http://schemas.microsoft.com/office/drawing/2010/main" val="0"/>
@@ -6118,7 +6147,7 @@
                     <pic:cNvPicPr/>
                   </pic:nvPicPr>
                   <pic:blipFill>
-                    <a:blip r:embed="rId25">
+                    <a:blip r:embed="rId26">
                       <a:extLst>
                         <a:ext uri="{28A0092B-C50C-407E-A947-70E740481C1C}">
                           <a14:useLocalDpi xmlns:a14="http://schemas.microsoft.com/office/drawing/2010/main" val="0"/>
@@ -6157,7 +6186,7 @@
       <w:pPr>
         <w:pStyle w:val="Heading3"/>
       </w:pPr>
-      <w:bookmarkStart w:id="27" w:name="_Toc133577841"/>
+      <w:bookmarkStart w:id="28" w:name="_Toc133577841"/>
       <w:r>
         <w:lastRenderedPageBreak/>
         <w:t>Merge</w:t>
@@ -6165,7 +6194,7 @@
       <w:r>
         <w:t xml:space="preserve"> sort</w:t>
       </w:r>
-      <w:bookmarkEnd w:id="27"/>
+      <w:bookmarkEnd w:id="28"/>
     </w:p>
     <w:p>
       <w:r>
@@ -6266,7 +6295,7 @@
                     <pic:cNvPicPr/>
                   </pic:nvPicPr>
                   <pic:blipFill>
-                    <a:blip r:embed="rId26">
+                    <a:blip r:embed="rId27">
                       <a:extLst>
                         <a:ext uri="{28A0092B-C50C-407E-A947-70E740481C1C}">
                           <a14:useLocalDpi xmlns:a14="http://schemas.microsoft.com/office/drawing/2010/main" val="0"/>
@@ -10940,14 +10969,14 @@
       <w:pPr>
         <w:pStyle w:val="Heading3"/>
       </w:pPr>
-      <w:bookmarkStart w:id="28" w:name="_Toc133577842"/>
+      <w:bookmarkStart w:id="29" w:name="_Toc133577842"/>
       <w:r>
         <w:t xml:space="preserve">Quick </w:t>
       </w:r>
       <w:r>
         <w:t>sort</w:t>
       </w:r>
-      <w:bookmarkEnd w:id="28"/>
+      <w:bookmarkEnd w:id="29"/>
     </w:p>
     <w:p/>
     <w:p>
@@ -11195,7 +11224,7 @@
                     <pic:cNvPicPr/>
                   </pic:nvPicPr>
                   <pic:blipFill>
-                    <a:blip r:embed="rId27" cstate="print">
+                    <a:blip r:embed="rId28" cstate="print">
                       <a:extLst>
                         <a:ext uri="{28A0092B-C50C-407E-A947-70E740481C1C}">
                           <a14:useLocalDpi xmlns:a14="http://schemas.microsoft.com/office/drawing/2010/main" val="0"/>
@@ -11267,7 +11296,7 @@
                     <pic:cNvPicPr/>
                   </pic:nvPicPr>
                   <pic:blipFill rotWithShape="1">
-                    <a:blip r:embed="rId28">
+                    <a:blip r:embed="rId29">
                       <a:extLst>
                         <a:ext uri="{28A0092B-C50C-407E-A947-70E740481C1C}">
                           <a14:useLocalDpi xmlns:a14="http://schemas.microsoft.com/office/drawing/2010/main" val="0"/>
@@ -11313,12 +11342,12 @@
       <w:pPr>
         <w:pStyle w:val="Heading1"/>
       </w:pPr>
-      <w:bookmarkStart w:id="29" w:name="_Toc133577843"/>
+      <w:bookmarkStart w:id="30" w:name="_Toc133577843"/>
       <w:r>
         <w:lastRenderedPageBreak/>
         <w:t>Paralelizam u algoritmima sortiranja</w:t>
       </w:r>
-      <w:bookmarkEnd w:id="29"/>
+      <w:bookmarkEnd w:id="30"/>
     </w:p>
     <w:p/>
     <w:p>
@@ -11350,11 +11379,11 @@
       <w:pPr>
         <w:pStyle w:val="Heading1"/>
       </w:pPr>
-      <w:bookmarkStart w:id="30" w:name="_Toc133577844"/>
+      <w:bookmarkStart w:id="31" w:name="_Toc133577844"/>
       <w:r>
         <w:t>Paralelizam u Javi</w:t>
       </w:r>
-      <w:bookmarkEnd w:id="30"/>
+      <w:bookmarkEnd w:id="31"/>
     </w:p>
     <w:p>
       <w:pPr>
@@ -11369,14 +11398,12 @@
       <w:r>
         <w:t>]</w:t>
       </w:r>
-      <w:bookmarkStart w:id="31" w:name="_GoBack"/>
-      <w:bookmarkEnd w:id="31"/>
     </w:p>
     <w:sectPr>
-      <w:headerReference w:type="default" r:id="rId29"/>
-      <w:footerReference w:type="default" r:id="rId30"/>
-      <w:headerReference w:type="first" r:id="rId31"/>
-      <w:footerReference w:type="first" r:id="rId32"/>
+      <w:headerReference w:type="default" r:id="rId30"/>
+      <w:footerReference w:type="default" r:id="rId31"/>
+      <w:headerReference w:type="first" r:id="rId32"/>
+      <w:footerReference w:type="first" r:id="rId33"/>
       <w:pgSz w:w="12240" w:h="15840" w:code="1"/>
       <w:pgMar w:top="1440" w:right="1440" w:bottom="1440" w:left="1440" w:header="720" w:footer="720" w:gutter="0"/>
       <w:cols w:space="720"/>
@@ -13815,7 +13842,7 @@
     <w:lsdException w:name="Table Web 2" w:semiHidden="1" w:unhideWhenUsed="1"/>
     <w:lsdException w:name="Table Web 3" w:semiHidden="1" w:unhideWhenUsed="1"/>
     <w:lsdException w:name="Balloon Text" w:semiHidden="1" w:unhideWhenUsed="1"/>
-    <w:lsdException w:name="Table Grid" w:semiHidden="1" w:uiPriority="59" w:unhideWhenUsed="1"/>
+    <w:lsdException w:name="Table Grid" w:uiPriority="59"/>
     <w:lsdException w:name="Table Theme" w:semiHidden="1" w:unhideWhenUsed="1"/>
     <w:lsdException w:name="Placeholder Text" w:semiHidden="1"/>
     <w:lsdException w:name="No Spacing" w:uiPriority="1" w:qFormat="1"/>
@@ -14198,6 +14225,7 @@
   <w:style w:type="character" w:default="1" w:styleId="DefaultParagraphFont">
     <w:name w:val="Default Paragraph Font"/>
     <w:uiPriority w:val="1"/>
+    <w:semiHidden/>
     <w:unhideWhenUsed/>
   </w:style>
   <w:style w:type="table" w:default="1" w:styleId="TableNormal">
@@ -14665,6 +14693,18 @@
       <w:contextualSpacing/>
     </w:pPr>
   </w:style>
+  <w:style w:type="character" w:styleId="UnresolvedMention">
+    <w:name w:val="Unresolved Mention"/>
+    <w:basedOn w:val="DefaultParagraphFont"/>
+    <w:uiPriority w:val="99"/>
+    <w:semiHidden/>
+    <w:unhideWhenUsed/>
+    <w:rsid w:val="00D57F9D"/>
+    <w:rPr>
+      <w:color w:val="605E5C"/>
+      <w:shd w:val="clear" w:color="auto" w:fill="E1DFDD"/>
+    </w:rPr>
+  </w:style>
 </w:styles>
 </file>
 
@@ -14958,7 +14998,7 @@
 </file>
 
 <file path=customXml/itemProps1.xml><?xml version="1.0" encoding="utf-8"?>
-<ds:datastoreItem xmlns:ds="http://schemas.openxmlformats.org/officeDocument/2006/customXml" ds:itemID="{F58AC362-5A18-4B79-BA15-706781A6D25C}">
+<ds:datastoreItem xmlns:ds="http://schemas.openxmlformats.org/officeDocument/2006/customXml" ds:itemID="{A41D2EA0-7CBC-4319-BC7C-716E4A7E1C7D}">
   <ds:schemaRefs>
     <ds:schemaRef ds:uri="http://schemas.openxmlformats.org/officeDocument/2006/bibliography"/>
   </ds:schemaRefs>

</xml_diff>

<commit_message>
Zapoceo pisati o ForkJoin
</commit_message>
<xml_diff>
--- a/Paralelizam u algoritmima sortiranja.docx
+++ b/Paralelizam u algoritmima sortiranja.docx
@@ -2050,34 +2050,20 @@
       <w:r>
         <w:br w:type="page"/>
       </w:r>
-      <w:r>
-        <w:lastRenderedPageBreak/>
-        <w:fldChar w:fldCharType="begin"/>
-      </w:r>
-      <w:r>
-        <w:instrText xml:space="preserve"> TITLE  \* MERGEFORMAT </w:instrText>
-      </w:r>
-      <w:r>
-        <w:fldChar w:fldCharType="separate"/>
-      </w:r>
-      <w:r>
-        <w:rPr>
-          <w:szCs w:val="36"/>
-        </w:rPr>
-        <w:t>Paralelizam u algorit</w:t>
-      </w:r>
-      <w:r>
-        <w:rPr>
-          <w:szCs w:val="36"/>
-        </w:rPr>
-        <w:t xml:space="preserve">mima sortiranja </w:t>
-      </w:r>
-      <w:r>
-        <w:rPr>
-          <w:szCs w:val="36"/>
-        </w:rPr>
-        <w:fldChar w:fldCharType="end"/>
-      </w:r>
+      <w:fldSimple w:instr=" TITLE  \* MERGEFORMAT ">
+        <w:r>
+          <w:rPr>
+            <w:szCs w:val="36"/>
+          </w:rPr>
+          <w:t>Paralelizam u algorit</w:t>
+        </w:r>
+        <w:r>
+          <w:rPr>
+            <w:szCs w:val="36"/>
+          </w:rPr>
+          <w:t xml:space="preserve">mima sortiranja </w:t>
+        </w:r>
+      </w:fldSimple>
       <w:bookmarkStart w:id="0" w:name="_Toc388081625"/>
       <w:bookmarkStart w:id="1" w:name="_Toc389027946"/>
       <w:r>
@@ -2333,16 +2319,7 @@
           <w:sz w:val="24"/>
           <w:szCs w:val="24"/>
         </w:rPr>
-        <w:t>"Concurrenc</w:t>
-      </w:r>
-      <w:bookmarkStart w:id="8" w:name="_GoBack"/>
-      <w:bookmarkEnd w:id="8"/>
-      <w:r>
-        <w:rPr>
-          <w:sz w:val="24"/>
-          <w:szCs w:val="24"/>
-        </w:rPr>
-        <w:t>y: State Models &amp; Java Programs" by Jeff Magee and Jeff Kramer</w:t>
+        <w:t>"Concurrency: State Models &amp; Java Programs" by Jeff Magee and Jeff Kramer</w:t>
       </w:r>
     </w:p>
     <w:p>
@@ -2403,12 +2380,35 @@
           <w:szCs w:val="24"/>
         </w:rPr>
       </w:pPr>
-      <w:r>
-        <w:rPr>
-          <w:sz w:val="24"/>
-          <w:szCs w:val="24"/>
-        </w:rPr>
-        <w:t>https://www.baeldung.com/java-fork-join</w:t>
+      <w:hyperlink r:id="rId14" w:history="1">
+        <w:r>
+          <w:rPr>
+            <w:rStyle w:val="Hyperlink"/>
+            <w:sz w:val="24"/>
+            <w:szCs w:val="24"/>
+          </w:rPr>
+          <w:t>https://www.baeldung.com/java-fork-join</w:t>
+        </w:r>
+      </w:hyperlink>
+    </w:p>
+    <w:p>
+      <w:pPr>
+        <w:pStyle w:val="BodyText"/>
+        <w:numPr>
+          <w:ilvl w:val="0"/>
+          <w:numId w:val="24"/>
+        </w:numPr>
+        <w:rPr>
+          <w:sz w:val="24"/>
+          <w:szCs w:val="24"/>
+        </w:rPr>
+      </w:pPr>
+      <w:r>
+        <w:rPr>
+          <w:sz w:val="24"/>
+          <w:szCs w:val="24"/>
+        </w:rPr>
+        <w:t>https://docs.oracle.com/javase/tutorial/essential/concurrency/forkjoin.html</w:t>
       </w:r>
     </w:p>
     <w:p>
@@ -2421,11 +2421,11 @@
         <w:pStyle w:val="Heading2"/>
         <w:keepNext w:val="0"/>
       </w:pPr>
-      <w:bookmarkStart w:id="9" w:name="_Toc133577822"/>
+      <w:bookmarkStart w:id="8" w:name="_Toc133577822"/>
       <w:r>
         <w:t>Pregled</w:t>
       </w:r>
-      <w:bookmarkEnd w:id="9"/>
+      <w:bookmarkEnd w:id="8"/>
     </w:p>
     <w:p/>
     <w:p>
@@ -2453,22 +2453,22 @@
         <w:pStyle w:val="Heading1"/>
         <w:keepNext w:val="0"/>
       </w:pPr>
-      <w:bookmarkStart w:id="10" w:name="_Toc133577823"/>
+      <w:bookmarkStart w:id="9" w:name="_Toc133577823"/>
       <w:r>
         <w:t>Paralelizam</w:t>
       </w:r>
+      <w:bookmarkEnd w:id="9"/>
+    </w:p>
+    <w:p/>
+    <w:p>
+      <w:pPr>
+        <w:pStyle w:val="Heading2"/>
+      </w:pPr>
+      <w:bookmarkStart w:id="10" w:name="_Toc133577824"/>
+      <w:r>
+        <w:t>Razlika između paralelizma i konkurentnosti</w:t>
+      </w:r>
       <w:bookmarkEnd w:id="10"/>
-    </w:p>
-    <w:p/>
-    <w:p>
-      <w:pPr>
-        <w:pStyle w:val="Heading2"/>
-      </w:pPr>
-      <w:bookmarkStart w:id="11" w:name="_Toc133577824"/>
-      <w:r>
-        <w:t>Razlika između paralelizma i konkurentnosti</w:t>
-      </w:r>
-      <w:bookmarkEnd w:id="11"/>
     </w:p>
     <w:p>
       <w:pPr>
@@ -2564,15 +2564,7 @@
           <w:sz w:val="24"/>
           <w:szCs w:val="24"/>
         </w:rPr>
-        <w:t xml:space="preserve">izvršavaju nezavisno i </w:t>
-      </w:r>
-      <w:r>
-        <w:rPr>
-          <w:sz w:val="24"/>
-          <w:szCs w:val="24"/>
-        </w:rPr>
-        <w:lastRenderedPageBreak/>
-        <w:t>istovremeno. Konkure</w:t>
+        <w:t>izvršavaju nezavisno i istovremeno. Konkure</w:t>
       </w:r>
       <w:r>
         <w:rPr>
@@ -2664,7 +2656,7 @@
                     <pic:cNvPicPr/>
                   </pic:nvPicPr>
                   <pic:blipFill>
-                    <a:blip r:embed="rId14">
+                    <a:blip r:embed="rId15">
                       <a:extLst>
                         <a:ext uri="{28A0092B-C50C-407E-A947-70E740481C1C}">
                           <a14:useLocalDpi xmlns:a14="http://schemas.microsoft.com/office/drawing/2010/main" val="0"/>
@@ -2728,7 +2720,7 @@
                     <pic:cNvPicPr/>
                   </pic:nvPicPr>
                   <pic:blipFill>
-                    <a:blip r:embed="rId15">
+                    <a:blip r:embed="rId16">
                       <a:extLst>
                         <a:ext uri="{28A0092B-C50C-407E-A947-70E740481C1C}">
                           <a14:useLocalDpi xmlns:a14="http://schemas.microsoft.com/office/drawing/2010/main" val="0"/>
@@ -2770,11 +2762,11 @@
         <w:pStyle w:val="Heading2"/>
         <w:keepNext w:val="0"/>
       </w:pPr>
-      <w:bookmarkStart w:id="12" w:name="_Toc133577825"/>
+      <w:bookmarkStart w:id="11" w:name="_Toc133577825"/>
       <w:r>
         <w:t>O paralelizmu</w:t>
       </w:r>
-      <w:bookmarkEnd w:id="12"/>
+      <w:bookmarkEnd w:id="11"/>
     </w:p>
     <w:p>
       <w:pPr>
@@ -2906,12 +2898,12 @@
       <w:pPr>
         <w:pStyle w:val="Heading2"/>
       </w:pPr>
-      <w:bookmarkStart w:id="13" w:name="_Toc133577826"/>
+      <w:bookmarkStart w:id="12" w:name="_Toc133577826"/>
       <w:r>
         <w:lastRenderedPageBreak/>
         <w:t>Prednosti paralelizma</w:t>
       </w:r>
-      <w:bookmarkEnd w:id="13"/>
+      <w:bookmarkEnd w:id="12"/>
     </w:p>
     <w:p>
       <w:pPr>
@@ -3342,11 +3334,11 @@
       <w:pPr>
         <w:pStyle w:val="Heading2"/>
       </w:pPr>
-      <w:bookmarkStart w:id="14" w:name="_Toc133577827"/>
+      <w:bookmarkStart w:id="13" w:name="_Toc133577827"/>
       <w:r>
         <w:t>Nedostaci paralelizma</w:t>
       </w:r>
-      <w:bookmarkEnd w:id="14"/>
+      <w:bookmarkEnd w:id="13"/>
     </w:p>
     <w:p>
       <w:pPr>
@@ -3426,11 +3418,11 @@
       <w:pPr>
         <w:pStyle w:val="Heading1"/>
       </w:pPr>
-      <w:bookmarkStart w:id="15" w:name="_Toc133577828"/>
+      <w:bookmarkStart w:id="14" w:name="_Toc133577828"/>
       <w:r>
         <w:t>Java</w:t>
       </w:r>
-      <w:bookmarkEnd w:id="15"/>
+      <w:bookmarkEnd w:id="14"/>
     </w:p>
     <w:p/>
     <w:p>
@@ -3479,141 +3471,140 @@
         <w:pStyle w:val="Heading2"/>
         <w:keepNext w:val="0"/>
       </w:pPr>
-      <w:bookmarkStart w:id="16" w:name="_Toc133577829"/>
+      <w:bookmarkStart w:id="15" w:name="_Toc133577829"/>
       <w:r>
         <w:t>O tehnologiji</w:t>
       </w:r>
+      <w:bookmarkEnd w:id="15"/>
+      <w:r>
+        <w:t xml:space="preserve"> </w:t>
+      </w:r>
+    </w:p>
+    <w:p>
+      <w:pPr>
+        <w:rPr>
+          <w:sz w:val="24"/>
+          <w:szCs w:val="24"/>
+        </w:rPr>
+      </w:pPr>
+      <w:r>
+        <w:rPr>
+          <w:sz w:val="24"/>
+          <w:szCs w:val="24"/>
+        </w:rPr>
+        <w:t>Spomenut ćemo neke od ključnih karakteristika Java programskog jezika.</w:t>
+      </w:r>
+    </w:p>
+    <w:p>
+      <w:pPr>
+        <w:rPr>
+          <w:sz w:val="24"/>
+          <w:szCs w:val="24"/>
+        </w:rPr>
+      </w:pPr>
+      <w:r>
+        <w:rPr>
+          <w:sz w:val="24"/>
+          <w:szCs w:val="24"/>
+        </w:rPr>
+        <w:t>Java je potpuno objektno orijentisani programski jezik, što znači da se svo programiranje vrši korištenjem objekata i klasa. Java posjeduje ugrađen Garbage Collector, koji koristi automatsko upravljanje memorijom, što olakšava upravljanje memorijom i smanjuje rizik od curenja memorije.</w:t>
+      </w:r>
+      <w:r>
+        <w:rPr>
+          <w:sz w:val="24"/>
+          <w:szCs w:val="24"/>
+        </w:rPr>
+        <w:t xml:space="preserve"> Već smo spomenuli da je Java nezavisna od platforme, pa se Java kod kompajlira u bajt kod, koji se može pokrenuti na bilo kojoj platformi koja ima instaliranu Java virtuelnu mašinu (JVM), bez obzira na osnovni hardver ili operativni sistem.</w:t>
+      </w:r>
+      <w:r>
+        <w:rPr>
+          <w:sz w:val="24"/>
+          <w:szCs w:val="24"/>
+        </w:rPr>
+        <w:t xml:space="preserve"> Java ima ugrađenu podršku za višenitnost, koja omogućava da se više niti izvršava istovremeno i asinhrono.</w:t>
+      </w:r>
+      <w:r>
+        <w:rPr>
+          <w:sz w:val="24"/>
+          <w:szCs w:val="24"/>
+        </w:rPr>
+        <w:t xml:space="preserve"> Java ima snažan sigurnosni model koji uključuje funkcije kao što su provjera bajt koda i sandboxing za zaštitu od zlonamjernog koda.</w:t>
+      </w:r>
+      <w:r>
+        <w:rPr>
+          <w:sz w:val="24"/>
+          <w:szCs w:val="24"/>
+        </w:rPr>
+        <w:t xml:space="preserve"> Java programski jezik ima veoma dobre mogućnosti rukovanja izuzecima, koje olakšavaju pisanje koda koji može rukovati neočekivanim greškama ili izuzecima na zadovoljavajući način.</w:t>
+      </w:r>
+      <w:r>
+        <w:rPr>
+          <w:sz w:val="24"/>
+          <w:szCs w:val="24"/>
+        </w:rPr>
+        <w:t xml:space="preserve"> Java ima mnogo popularnih IDE-a</w:t>
+      </w:r>
+      <w:r>
+        <w:rPr>
+          <w:sz w:val="24"/>
+          <w:szCs w:val="24"/>
+        </w:rPr>
+        <w:t xml:space="preserve"> (Integrisano razvojno okruženje)</w:t>
+      </w:r>
+      <w:r>
+        <w:rPr>
+          <w:sz w:val="24"/>
+          <w:szCs w:val="24"/>
+        </w:rPr>
+        <w:t xml:space="preserve"> kao što su Eclipse, IntelliJ IDEA i NetBeans koji pružaju funkcije kao što su dovršavanje koda, otklanjanje grešaka i refaktorisanje, što olakšava razvoj Java aplikacija.</w:t>
+      </w:r>
+    </w:p>
+    <w:p>
+      <w:pPr>
+        <w:rPr>
+          <w:sz w:val="24"/>
+          <w:szCs w:val="24"/>
+        </w:rPr>
+      </w:pPr>
+    </w:p>
+    <w:p>
+      <w:pPr>
+        <w:rPr>
+          <w:sz w:val="24"/>
+          <w:szCs w:val="24"/>
+        </w:rPr>
+      </w:pPr>
+      <w:r>
+        <w:rPr>
+          <w:sz w:val="24"/>
+          <w:szCs w:val="24"/>
+        </w:rPr>
+        <w:t xml:space="preserve">Java se široko koristi u raznim aplikacijama, uključujući web razvoj, razvoj mobilnih aplikacija, razvoj poslovnog softvera i naučno računarstvo. Ima veliku i aktivnu zajednicu programera i korisnika, što je doprinijelo razvoju bogatog sistema biblioteka, </w:t>
+      </w:r>
+      <w:r>
+        <w:rPr>
+          <w:sz w:val="24"/>
+          <w:szCs w:val="24"/>
+        </w:rPr>
+        <w:t>frajmvorka</w:t>
+      </w:r>
+      <w:r>
+        <w:rPr>
+          <w:sz w:val="24"/>
+          <w:szCs w:val="24"/>
+        </w:rPr>
+        <w:t xml:space="preserve"> i alata.</w:t>
+      </w:r>
+    </w:p>
+    <w:p>
+      <w:pPr>
+        <w:pStyle w:val="Heading2"/>
+      </w:pPr>
+      <w:bookmarkStart w:id="16" w:name="_Toc133577830"/>
+      <w:r>
+        <w:t>Verzije Jave</w:t>
+      </w:r>
       <w:bookmarkEnd w:id="16"/>
-      <w:r>
-        <w:t xml:space="preserve"> </w:t>
-      </w:r>
-    </w:p>
-    <w:p/>
-    <w:p>
-      <w:pPr>
-        <w:rPr>
-          <w:sz w:val="24"/>
-          <w:szCs w:val="24"/>
-        </w:rPr>
-      </w:pPr>
-      <w:r>
-        <w:rPr>
-          <w:sz w:val="24"/>
-          <w:szCs w:val="24"/>
-        </w:rPr>
-        <w:t>Spomenut ćemo neke od ključnih karakteristika Java programskog jezika.</w:t>
-      </w:r>
-    </w:p>
-    <w:p>
-      <w:pPr>
-        <w:rPr>
-          <w:sz w:val="24"/>
-          <w:szCs w:val="24"/>
-        </w:rPr>
-      </w:pPr>
-      <w:r>
-        <w:rPr>
-          <w:sz w:val="24"/>
-          <w:szCs w:val="24"/>
-        </w:rPr>
-        <w:t>Java je potpuno objektno orijentisani programski jezik, što znači da se svo programiranje vrši korištenjem objekata i klasa. Java posjeduje ugrađen Garbage Collector, koji koristi automatsko upravljanje memorijom, što olakšava upravljanje memorijom i smanjuje rizik od curenja memorije.</w:t>
-      </w:r>
-      <w:r>
-        <w:rPr>
-          <w:sz w:val="24"/>
-          <w:szCs w:val="24"/>
-        </w:rPr>
-        <w:t xml:space="preserve"> Već smo spomenuli da je Java nezavisna od platforme, pa se Java kod kompajlira u bajt kod, koji se može pokrenuti na bilo kojoj platformi koja ima instaliranu Java virtuelnu mašinu (JVM), bez obzira na osnovni hardver ili operativni sistem.</w:t>
-      </w:r>
-      <w:r>
-        <w:rPr>
-          <w:sz w:val="24"/>
-          <w:szCs w:val="24"/>
-        </w:rPr>
-        <w:t xml:space="preserve"> Java ima ugrađenu podršku za višenitnost, koja omogućava da se više niti izvršava istovremeno i asinhrono.</w:t>
-      </w:r>
-      <w:r>
-        <w:rPr>
-          <w:sz w:val="24"/>
-          <w:szCs w:val="24"/>
-        </w:rPr>
-        <w:t xml:space="preserve"> Java ima snažan sigurnosni model koji uključuje funkcije kao što su provjera bajt koda i sandboxing za zaštitu od zlonamjernog koda.</w:t>
-      </w:r>
-      <w:r>
-        <w:rPr>
-          <w:sz w:val="24"/>
-          <w:szCs w:val="24"/>
-        </w:rPr>
-        <w:t xml:space="preserve"> Java programski jezik ima veoma dobre mogućnosti rukovanja izuzecima, koje olakšavaju pisanje koda koji može rukovati neočekivanim greškama ili izuzecima na zadovoljavajući način.</w:t>
-      </w:r>
-      <w:r>
-        <w:rPr>
-          <w:sz w:val="24"/>
-          <w:szCs w:val="24"/>
-        </w:rPr>
-        <w:t xml:space="preserve"> Java ima mnogo popularnih IDE-a</w:t>
-      </w:r>
-      <w:r>
-        <w:rPr>
-          <w:sz w:val="24"/>
-          <w:szCs w:val="24"/>
-        </w:rPr>
-        <w:t xml:space="preserve"> (Integrisano razvojno okruženje)</w:t>
-      </w:r>
-      <w:r>
-        <w:rPr>
-          <w:sz w:val="24"/>
-          <w:szCs w:val="24"/>
-        </w:rPr>
-        <w:t xml:space="preserve"> kao što su Eclipse, IntelliJ IDEA i NetBeans koji pružaju funkcije kao što su dovršavanje koda, otklanjanje grešaka i refaktorisanje, što olakšava razvoj Java aplikacija.</w:t>
-      </w:r>
-    </w:p>
-    <w:p>
-      <w:pPr>
-        <w:rPr>
-          <w:sz w:val="24"/>
-          <w:szCs w:val="24"/>
-        </w:rPr>
-      </w:pPr>
-    </w:p>
-    <w:p>
-      <w:pPr>
-        <w:rPr>
-          <w:sz w:val="24"/>
-          <w:szCs w:val="24"/>
-        </w:rPr>
-      </w:pPr>
-      <w:r>
-        <w:rPr>
-          <w:sz w:val="24"/>
-          <w:szCs w:val="24"/>
-        </w:rPr>
-        <w:t xml:space="preserve">Java se široko koristi u raznim aplikacijama, uključujući web razvoj, razvoj mobilnih aplikacija, razvoj poslovnog softvera i naučno računarstvo. Ima veliku i aktivnu zajednicu programera i korisnika, što je doprinijelo razvoju bogatog sistema biblioteka, </w:t>
-      </w:r>
-      <w:r>
-        <w:rPr>
-          <w:sz w:val="24"/>
-          <w:szCs w:val="24"/>
-        </w:rPr>
-        <w:t>frajmvorka</w:t>
-      </w:r>
-      <w:r>
-        <w:rPr>
-          <w:sz w:val="24"/>
-          <w:szCs w:val="24"/>
-        </w:rPr>
-        <w:t xml:space="preserve"> i alata.</w:t>
-      </w:r>
-    </w:p>
-    <w:p>
-      <w:pPr>
-        <w:pStyle w:val="Heading2"/>
-      </w:pPr>
-      <w:bookmarkStart w:id="17" w:name="_Toc133577830"/>
-      <w:r>
-        <w:t>Verzije Jave</w:t>
-      </w:r>
-      <w:bookmarkEnd w:id="17"/>
     </w:p>
     <w:p>
       <w:pPr>
@@ -4134,11 +4125,11 @@
       <w:pPr>
         <w:pStyle w:val="Heading2"/>
       </w:pPr>
-      <w:bookmarkStart w:id="18" w:name="_Toc133577831"/>
+      <w:bookmarkStart w:id="17" w:name="_Toc133577831"/>
       <w:r>
         <w:t>Instalacija Jave</w:t>
       </w:r>
-      <w:bookmarkEnd w:id="18"/>
+      <w:bookmarkEnd w:id="17"/>
     </w:p>
     <w:p/>
     <w:p>
@@ -4162,11 +4153,11 @@
       <w:pPr>
         <w:pStyle w:val="Heading3"/>
       </w:pPr>
-      <w:bookmarkStart w:id="19" w:name="_Toc133577832"/>
+      <w:bookmarkStart w:id="18" w:name="_Toc133577832"/>
       <w:r>
         <w:t>Windows</w:t>
       </w:r>
-      <w:bookmarkEnd w:id="19"/>
+      <w:bookmarkEnd w:id="18"/>
     </w:p>
     <w:p>
       <w:pPr>
@@ -4179,159 +4170,6 @@
         <w:numPr>
           <w:ilvl w:val="0"/>
           <w:numId w:val="26"/>
-        </w:numPr>
-        <w:rPr>
-          <w:sz w:val="24"/>
-          <w:szCs w:val="24"/>
-        </w:rPr>
-      </w:pPr>
-      <w:r>
-        <w:rPr>
-          <w:sz w:val="24"/>
-          <w:szCs w:val="24"/>
-        </w:rPr>
-        <w:t xml:space="preserve">Idite na službenu Java web stranicu: </w:t>
-      </w:r>
-      <w:hyperlink r:id="rId16" w:history="1">
-        <w:r>
-          <w:rPr>
-            <w:rStyle w:val="Hyperlink"/>
-            <w:sz w:val="24"/>
-            <w:szCs w:val="24"/>
-          </w:rPr>
-          <w:t>https://www.java.com/en/download/</w:t>
-        </w:r>
-      </w:hyperlink>
-      <w:r>
-        <w:rPr>
-          <w:sz w:val="24"/>
-          <w:szCs w:val="24"/>
-        </w:rPr>
-        <w:t xml:space="preserve"> a zatim kliknite na dugme "Download Java".</w:t>
-      </w:r>
-    </w:p>
-    <w:p>
-      <w:pPr>
-        <w:pStyle w:val="BodyText"/>
-        <w:numPr>
-          <w:ilvl w:val="0"/>
-          <w:numId w:val="26"/>
-        </w:numPr>
-        <w:rPr>
-          <w:sz w:val="24"/>
-          <w:szCs w:val="24"/>
-        </w:rPr>
-      </w:pPr>
-      <w:r>
-        <w:rPr>
-          <w:sz w:val="24"/>
-          <w:szCs w:val="24"/>
-        </w:rPr>
-        <w:t xml:space="preserve">Prihvatite ugovor o licenci i </w:t>
-      </w:r>
-      <w:r>
-        <w:rPr>
-          <w:sz w:val="24"/>
-          <w:szCs w:val="24"/>
-        </w:rPr>
-        <w:t xml:space="preserve">sačuvajte instalaciju aplikacije na </w:t>
-      </w:r>
-      <w:r>
-        <w:rPr>
-          <w:sz w:val="24"/>
-          <w:szCs w:val="24"/>
-        </w:rPr>
-        <w:t>određenu lokaciju</w:t>
-      </w:r>
-      <w:r>
-        <w:rPr>
-          <w:sz w:val="24"/>
-          <w:szCs w:val="24"/>
-        </w:rPr>
-        <w:t xml:space="preserve"> na vašem računaru</w:t>
-      </w:r>
-      <w:r>
-        <w:rPr>
-          <w:sz w:val="24"/>
-          <w:szCs w:val="24"/>
-        </w:rPr>
-        <w:t>.</w:t>
-      </w:r>
-    </w:p>
-    <w:p>
-      <w:pPr>
-        <w:pStyle w:val="BodyText"/>
-        <w:numPr>
-          <w:ilvl w:val="0"/>
-          <w:numId w:val="26"/>
-        </w:numPr>
-        <w:rPr>
-          <w:sz w:val="24"/>
-          <w:szCs w:val="24"/>
-        </w:rPr>
-      </w:pPr>
-      <w:r>
-        <w:rPr>
-          <w:sz w:val="24"/>
-          <w:szCs w:val="24"/>
-        </w:rPr>
-        <w:t xml:space="preserve">Kada se preuzimanje završi, dvaput kliknite na </w:t>
-      </w:r>
-      <w:r>
-        <w:rPr>
-          <w:sz w:val="24"/>
-          <w:szCs w:val="24"/>
-        </w:rPr>
-        <w:t>instalacionu</w:t>
-      </w:r>
-      <w:r>
-        <w:rPr>
-          <w:sz w:val="24"/>
-          <w:szCs w:val="24"/>
-        </w:rPr>
-        <w:t xml:space="preserve"> datoteku i slijedite </w:t>
-      </w:r>
-      <w:r>
-        <w:rPr>
-          <w:sz w:val="24"/>
-          <w:szCs w:val="24"/>
-        </w:rPr>
-        <w:t>uputstva sve dok ne</w:t>
-      </w:r>
-      <w:r>
-        <w:rPr>
-          <w:sz w:val="24"/>
-          <w:szCs w:val="24"/>
-        </w:rPr>
-        <w:t xml:space="preserve"> dovršite instalaciju.</w:t>
-      </w:r>
-    </w:p>
-    <w:p>
-      <w:pPr>
-        <w:pStyle w:val="BodyText"/>
-      </w:pPr>
-    </w:p>
-    <w:p>
-      <w:pPr>
-        <w:pStyle w:val="Heading3"/>
-      </w:pPr>
-      <w:bookmarkStart w:id="20" w:name="_Toc133577833"/>
-      <w:r>
-        <w:t>MacOS</w:t>
-      </w:r>
-      <w:bookmarkEnd w:id="20"/>
-    </w:p>
-    <w:p>
-      <w:pPr>
-        <w:pStyle w:val="BodyText"/>
-      </w:pPr>
-    </w:p>
-    <w:p>
-      <w:pPr>
-        <w:pStyle w:val="BodyText"/>
-        <w:numPr>
-          <w:ilvl w:val="0"/>
-          <w:numId w:val="27"/>
         </w:numPr>
         <w:rPr>
           <w:sz w:val="24"/>
@@ -4368,7 +4206,7 @@
         <w:pStyle w:val="BodyText"/>
         <w:numPr>
           <w:ilvl w:val="0"/>
-          <w:numId w:val="27"/>
+          <w:numId w:val="26"/>
         </w:numPr>
         <w:rPr>
           <w:sz w:val="24"/>
@@ -4380,8 +4218,104 @@
           <w:sz w:val="24"/>
           <w:szCs w:val="24"/>
         </w:rPr>
-        <w:t>Prihvatite ugovor o licenci i sačuvajte instalaciju aplikacije na određenu lokaciju na vašem računaru.</w:t>
-      </w:r>
+        <w:t xml:space="preserve">Prihvatite ugovor o licenci i </w:t>
+      </w:r>
+      <w:r>
+        <w:rPr>
+          <w:sz w:val="24"/>
+          <w:szCs w:val="24"/>
+        </w:rPr>
+        <w:t xml:space="preserve">sačuvajte instalaciju aplikacije na </w:t>
+      </w:r>
+      <w:r>
+        <w:rPr>
+          <w:sz w:val="24"/>
+          <w:szCs w:val="24"/>
+        </w:rPr>
+        <w:t>određenu lokaciju</w:t>
+      </w:r>
+      <w:r>
+        <w:rPr>
+          <w:sz w:val="24"/>
+          <w:szCs w:val="24"/>
+        </w:rPr>
+        <w:t xml:space="preserve"> na vašem računaru</w:t>
+      </w:r>
+      <w:r>
+        <w:rPr>
+          <w:sz w:val="24"/>
+          <w:szCs w:val="24"/>
+        </w:rPr>
+        <w:t>.</w:t>
+      </w:r>
+    </w:p>
+    <w:p>
+      <w:pPr>
+        <w:pStyle w:val="BodyText"/>
+        <w:numPr>
+          <w:ilvl w:val="0"/>
+          <w:numId w:val="26"/>
+        </w:numPr>
+        <w:rPr>
+          <w:sz w:val="24"/>
+          <w:szCs w:val="24"/>
+        </w:rPr>
+      </w:pPr>
+      <w:r>
+        <w:rPr>
+          <w:sz w:val="24"/>
+          <w:szCs w:val="24"/>
+        </w:rPr>
+        <w:t xml:space="preserve">Kada se preuzimanje završi, dvaput kliknite na </w:t>
+      </w:r>
+      <w:r>
+        <w:rPr>
+          <w:sz w:val="24"/>
+          <w:szCs w:val="24"/>
+        </w:rPr>
+        <w:t>instalacionu</w:t>
+      </w:r>
+      <w:r>
+        <w:rPr>
+          <w:sz w:val="24"/>
+          <w:szCs w:val="24"/>
+        </w:rPr>
+        <w:t xml:space="preserve"> datoteku i slijedite </w:t>
+      </w:r>
+      <w:r>
+        <w:rPr>
+          <w:sz w:val="24"/>
+          <w:szCs w:val="24"/>
+        </w:rPr>
+        <w:t>uputstva sve dok ne</w:t>
+      </w:r>
+      <w:r>
+        <w:rPr>
+          <w:sz w:val="24"/>
+          <w:szCs w:val="24"/>
+        </w:rPr>
+        <w:t xml:space="preserve"> dovršite instalaciju.</w:t>
+      </w:r>
+    </w:p>
+    <w:p>
+      <w:pPr>
+        <w:pStyle w:val="BodyText"/>
+      </w:pPr>
+    </w:p>
+    <w:p>
+      <w:pPr>
+        <w:pStyle w:val="Heading3"/>
+      </w:pPr>
+      <w:bookmarkStart w:id="19" w:name="_Toc133577833"/>
+      <w:r>
+        <w:t>MacOS</w:t>
+      </w:r>
+      <w:bookmarkEnd w:id="19"/>
+    </w:p>
+    <w:p>
+      <w:pPr>
+        <w:pStyle w:val="BodyText"/>
+      </w:pPr>
     </w:p>
     <w:p>
       <w:pPr>
@@ -4400,6 +4334,63 @@
           <w:sz w:val="24"/>
           <w:szCs w:val="24"/>
         </w:rPr>
+        <w:t xml:space="preserve">Idite na službenu Java web stranicu: </w:t>
+      </w:r>
+      <w:hyperlink r:id="rId18" w:history="1">
+        <w:r>
+          <w:rPr>
+            <w:rStyle w:val="Hyperlink"/>
+            <w:sz w:val="24"/>
+            <w:szCs w:val="24"/>
+          </w:rPr>
+          <w:t>https://www.java.com/en/download/</w:t>
+        </w:r>
+      </w:hyperlink>
+      <w:r>
+        <w:rPr>
+          <w:sz w:val="24"/>
+          <w:szCs w:val="24"/>
+        </w:rPr>
+        <w:t xml:space="preserve"> a zatim kliknite na dugme "Download Java".</w:t>
+      </w:r>
+    </w:p>
+    <w:p>
+      <w:pPr>
+        <w:pStyle w:val="BodyText"/>
+        <w:numPr>
+          <w:ilvl w:val="0"/>
+          <w:numId w:val="27"/>
+        </w:numPr>
+        <w:rPr>
+          <w:sz w:val="24"/>
+          <w:szCs w:val="24"/>
+        </w:rPr>
+      </w:pPr>
+      <w:r>
+        <w:rPr>
+          <w:sz w:val="24"/>
+          <w:szCs w:val="24"/>
+        </w:rPr>
+        <w:t>Prihvatite ugovor o licenci i sačuvajte instalaciju aplikacije na određenu lokaciju na vašem računaru.</w:t>
+      </w:r>
+    </w:p>
+    <w:p>
+      <w:pPr>
+        <w:pStyle w:val="BodyText"/>
+        <w:numPr>
+          <w:ilvl w:val="0"/>
+          <w:numId w:val="27"/>
+        </w:numPr>
+        <w:rPr>
+          <w:sz w:val="24"/>
+          <w:szCs w:val="24"/>
+        </w:rPr>
+      </w:pPr>
+      <w:r>
+        <w:rPr>
+          <w:sz w:val="24"/>
+          <w:szCs w:val="24"/>
+        </w:rPr>
         <w:t xml:space="preserve">Kada se preuzimanje završi, dvaput kliknite na DMG datoteku i slijedite </w:t>
       </w:r>
       <w:r>
@@ -4414,11 +4405,11 @@
       <w:pPr>
         <w:pStyle w:val="Heading3"/>
       </w:pPr>
-      <w:bookmarkStart w:id="21" w:name="_Toc133577834"/>
+      <w:bookmarkStart w:id="20" w:name="_Toc133577834"/>
       <w:r>
         <w:t>Linux</w:t>
       </w:r>
-      <w:bookmarkEnd w:id="21"/>
+      <w:bookmarkEnd w:id="20"/>
     </w:p>
     <w:p>
       <w:pPr>
@@ -4488,7 +4479,7 @@
                     <pic:cNvPicPr/>
                   </pic:nvPicPr>
                   <pic:blipFill>
-                    <a:blip r:embed="rId18">
+                    <a:blip r:embed="rId19">
                       <a:extLst>
                         <a:ext uri="{28A0092B-C50C-407E-A947-70E740481C1C}">
                           <a14:useLocalDpi xmlns:a14="http://schemas.microsoft.com/office/drawing/2010/main" val="0"/>
@@ -4560,7 +4551,7 @@
                     <pic:cNvPicPr/>
                   </pic:nvPicPr>
                   <pic:blipFill>
-                    <a:blip r:embed="rId19">
+                    <a:blip r:embed="rId20">
                       <a:extLst>
                         <a:ext uri="{28A0092B-C50C-407E-A947-70E740481C1C}">
                           <a14:useLocalDpi xmlns:a14="http://schemas.microsoft.com/office/drawing/2010/main" val="0"/>
@@ -4649,7 +4640,7 @@
                     <pic:cNvPicPr/>
                   </pic:nvPicPr>
                   <pic:blipFill>
-                    <a:blip r:embed="rId20">
+                    <a:blip r:embed="rId21">
                       <a:extLst>
                         <a:ext uri="{28A0092B-C50C-407E-A947-70E740481C1C}">
                           <a14:useLocalDpi xmlns:a14="http://schemas.microsoft.com/office/drawing/2010/main" val="0"/>
@@ -4685,11 +4676,11 @@
       <w:pPr>
         <w:pStyle w:val="Heading2"/>
       </w:pPr>
-      <w:bookmarkStart w:id="22" w:name="_Toc133577835"/>
+      <w:bookmarkStart w:id="21" w:name="_Toc133577835"/>
       <w:r>
         <w:t>Biblioteke</w:t>
       </w:r>
-      <w:bookmarkEnd w:id="22"/>
+      <w:bookmarkEnd w:id="21"/>
     </w:p>
     <w:p/>
     <w:p>
@@ -4716,11 +4707,11 @@
         <w:keepLines/>
         <w:widowControl/>
       </w:pPr>
-      <w:bookmarkStart w:id="23" w:name="_Toc133577836"/>
+      <w:bookmarkStart w:id="22" w:name="_Toc133577836"/>
       <w:r>
         <w:t>Sortiranje</w:t>
       </w:r>
-      <w:bookmarkEnd w:id="23"/>
+      <w:bookmarkEnd w:id="22"/>
     </w:p>
     <w:p/>
     <w:p>
@@ -4901,11 +4892,11 @@
       <w:pPr>
         <w:pStyle w:val="Heading2"/>
       </w:pPr>
-      <w:bookmarkStart w:id="24" w:name="_Toc133577837"/>
+      <w:bookmarkStart w:id="23" w:name="_Toc133577837"/>
       <w:r>
         <w:t>Algoritmi sortiranja</w:t>
       </w:r>
-      <w:bookmarkEnd w:id="24"/>
+      <w:bookmarkEnd w:id="23"/>
     </w:p>
     <w:p>
       <w:pPr>
@@ -5217,11 +5208,11 @@
       <w:pPr>
         <w:pStyle w:val="Heading3"/>
       </w:pPr>
-      <w:bookmarkStart w:id="25" w:name="_Toc133577838"/>
+      <w:bookmarkStart w:id="24" w:name="_Toc133577838"/>
       <w:r>
         <w:t>Insertion sort</w:t>
       </w:r>
-      <w:bookmarkEnd w:id="25"/>
+      <w:bookmarkEnd w:id="24"/>
     </w:p>
     <w:p>
       <w:pPr>
@@ -5589,7 +5580,7 @@
                     <pic:cNvPicPr/>
                   </pic:nvPicPr>
                   <pic:blipFill>
-                    <a:blip r:embed="rId21">
+                    <a:blip r:embed="rId22">
                       <a:extLst>
                         <a:ext uri="{28A0092B-C50C-407E-A947-70E740481C1C}">
                           <a14:useLocalDpi xmlns:a14="http://schemas.microsoft.com/office/drawing/2010/main" val="0"/>
@@ -5666,7 +5657,7 @@
                     <pic:cNvPicPr/>
                   </pic:nvPicPr>
                   <pic:blipFill>
-                    <a:blip r:embed="rId22">
+                    <a:blip r:embed="rId23">
                       <a:extLst>
                         <a:ext uri="{28A0092B-C50C-407E-A947-70E740481C1C}">
                           <a14:useLocalDpi xmlns:a14="http://schemas.microsoft.com/office/drawing/2010/main" val="0"/>
@@ -5720,12 +5711,12 @@
       <w:pPr>
         <w:pStyle w:val="Heading3"/>
       </w:pPr>
-      <w:bookmarkStart w:id="26" w:name="_Toc133577839"/>
+      <w:bookmarkStart w:id="25" w:name="_Toc133577839"/>
       <w:r>
         <w:lastRenderedPageBreak/>
         <w:t>Selection sort</w:t>
       </w:r>
-      <w:bookmarkEnd w:id="26"/>
+      <w:bookmarkEnd w:id="25"/>
     </w:p>
     <w:p>
       <w:r>
@@ -5875,7 +5866,7 @@
                     <pic:cNvPicPr/>
                   </pic:nvPicPr>
                   <pic:blipFill rotWithShape="1">
-                    <a:blip r:embed="rId23">
+                    <a:blip r:embed="rId24">
                       <a:extLst>
                         <a:ext uri="{28A0092B-C50C-407E-A947-70E740481C1C}">
                           <a14:useLocalDpi xmlns:a14="http://schemas.microsoft.com/office/drawing/2010/main" val="0"/>
@@ -5946,7 +5937,7 @@
                     <pic:cNvPicPr/>
                   </pic:nvPicPr>
                   <pic:blipFill>
-                    <a:blip r:embed="rId24">
+                    <a:blip r:embed="rId25">
                       <a:extLst>
                         <a:ext uri="{28A0092B-C50C-407E-A947-70E740481C1C}">
                           <a14:useLocalDpi xmlns:a14="http://schemas.microsoft.com/office/drawing/2010/main" val="0"/>
@@ -5985,12 +5976,12 @@
       <w:pPr>
         <w:pStyle w:val="Heading3"/>
       </w:pPr>
-      <w:bookmarkStart w:id="27" w:name="_Toc133577840"/>
+      <w:bookmarkStart w:id="26" w:name="_Toc133577840"/>
       <w:r>
         <w:lastRenderedPageBreak/>
         <w:t>Bubble sort</w:t>
       </w:r>
-      <w:bookmarkEnd w:id="27"/>
+      <w:bookmarkEnd w:id="26"/>
     </w:p>
     <w:p>
       <w:r>
@@ -6083,7 +6074,7 @@
                     <pic:cNvPicPr/>
                   </pic:nvPicPr>
                   <pic:blipFill>
-                    <a:blip r:embed="rId25">
+                    <a:blip r:embed="rId26">
                       <a:extLst>
                         <a:ext uri="{28A0092B-C50C-407E-A947-70E740481C1C}">
                           <a14:useLocalDpi xmlns:a14="http://schemas.microsoft.com/office/drawing/2010/main" val="0"/>
@@ -6147,7 +6138,7 @@
                     <pic:cNvPicPr/>
                   </pic:nvPicPr>
                   <pic:blipFill>
-                    <a:blip r:embed="rId26">
+                    <a:blip r:embed="rId27">
                       <a:extLst>
                         <a:ext uri="{28A0092B-C50C-407E-A947-70E740481C1C}">
                           <a14:useLocalDpi xmlns:a14="http://schemas.microsoft.com/office/drawing/2010/main" val="0"/>
@@ -6186,7 +6177,7 @@
       <w:pPr>
         <w:pStyle w:val="Heading3"/>
       </w:pPr>
-      <w:bookmarkStart w:id="28" w:name="_Toc133577841"/>
+      <w:bookmarkStart w:id="27" w:name="_Toc133577841"/>
       <w:r>
         <w:lastRenderedPageBreak/>
         <w:t>Merge</w:t>
@@ -6194,7 +6185,7 @@
       <w:r>
         <w:t xml:space="preserve"> sort</w:t>
       </w:r>
-      <w:bookmarkEnd w:id="28"/>
+      <w:bookmarkEnd w:id="27"/>
     </w:p>
     <w:p>
       <w:r>
@@ -6295,7 +6286,7 @@
                     <pic:cNvPicPr/>
                   </pic:nvPicPr>
                   <pic:blipFill>
-                    <a:blip r:embed="rId27">
+                    <a:blip r:embed="rId28">
                       <a:extLst>
                         <a:ext uri="{28A0092B-C50C-407E-A947-70E740481C1C}">
                           <a14:useLocalDpi xmlns:a14="http://schemas.microsoft.com/office/drawing/2010/main" val="0"/>
@@ -10969,14 +10960,14 @@
       <w:pPr>
         <w:pStyle w:val="Heading3"/>
       </w:pPr>
-      <w:bookmarkStart w:id="29" w:name="_Toc133577842"/>
+      <w:bookmarkStart w:id="28" w:name="_Toc133577842"/>
       <w:r>
         <w:t xml:space="preserve">Quick </w:t>
       </w:r>
       <w:r>
         <w:t>sort</w:t>
       </w:r>
-      <w:bookmarkEnd w:id="29"/>
+      <w:bookmarkEnd w:id="28"/>
     </w:p>
     <w:p/>
     <w:p>
@@ -11224,7 +11215,7 @@
                     <pic:cNvPicPr/>
                   </pic:nvPicPr>
                   <pic:blipFill>
-                    <a:blip r:embed="rId28" cstate="print">
+                    <a:blip r:embed="rId29" cstate="print">
                       <a:extLst>
                         <a:ext uri="{28A0092B-C50C-407E-A947-70E740481C1C}">
                           <a14:useLocalDpi xmlns:a14="http://schemas.microsoft.com/office/drawing/2010/main" val="0"/>
@@ -11296,7 +11287,7 @@
                     <pic:cNvPicPr/>
                   </pic:nvPicPr>
                   <pic:blipFill rotWithShape="1">
-                    <a:blip r:embed="rId29">
+                    <a:blip r:embed="rId30">
                       <a:extLst>
                         <a:ext uri="{28A0092B-C50C-407E-A947-70E740481C1C}">
                           <a14:useLocalDpi xmlns:a14="http://schemas.microsoft.com/office/drawing/2010/main" val="0"/>
@@ -11342,14 +11333,49 @@
       <w:pPr>
         <w:pStyle w:val="Heading1"/>
       </w:pPr>
-      <w:bookmarkStart w:id="30" w:name="_Toc133577843"/>
+      <w:bookmarkStart w:id="29" w:name="_Toc133577843"/>
       <w:r>
         <w:lastRenderedPageBreak/>
         <w:t>Paralelizam u algoritmima sortiranja</w:t>
       </w:r>
+      <w:bookmarkEnd w:id="29"/>
+    </w:p>
+    <w:p/>
+    <w:p>
+      <w:pPr>
+        <w:pStyle w:val="InfoBlue"/>
+      </w:pPr>
+      <w:r>
+        <w:t>[</w:t>
+      </w:r>
+      <w:r>
+        <w:t>Kako nam se čini</w:t>
+      </w:r>
+      <w:r>
+        <w:t>.</w:t>
+      </w:r>
+      <w:r>
+        <w:t xml:space="preserve"> Ima li potrebe za tim. Jesu li se desila neka velika poboljšanja.</w:t>
+      </w:r>
+      <w:r>
+        <w:t>]</w:t>
+      </w:r>
+    </w:p>
+    <w:p>
+      <w:pPr>
+        <w:pStyle w:val="BodyText"/>
+      </w:pPr>
+    </w:p>
+    <w:p>
+      <w:pPr>
+        <w:pStyle w:val="Heading1"/>
+      </w:pPr>
+      <w:bookmarkStart w:id="30" w:name="_Toc133577844"/>
+      <w:r>
+        <w:t>Paralelizam u Javi</w:t>
+      </w:r>
       <w:bookmarkEnd w:id="30"/>
     </w:p>
-    <w:p/>
     <w:p>
       <w:pPr>
         <w:pStyle w:val="InfoBlue"/>
@@ -11358,13 +11384,7 @@
         <w:t>[</w:t>
       </w:r>
       <w:r>
-        <w:t>Kako nam se čini</w:t>
-      </w:r>
-      <w:r>
-        <w:t>.</w:t>
-      </w:r>
-      <w:r>
-        <w:t xml:space="preserve"> Ima li potrebe za tim. Jesu li se desila neka velika poboljšanja.</w:t>
+        <w:t>Da li je moguć? Kako se postiže? Šta dobijamo njime?</w:t>
       </w:r>
       <w:r>
         <w:t>]</w:t>
@@ -11372,38 +11392,219 @@
     </w:p>
     <w:p>
       <w:pPr>
-        <w:pStyle w:val="BodyText"/>
-      </w:pPr>
-    </w:p>
-    <w:p>
-      <w:pPr>
-        <w:pStyle w:val="Heading1"/>
-      </w:pPr>
-      <w:bookmarkStart w:id="31" w:name="_Toc133577844"/>
-      <w:r>
-        <w:t>Paralelizam u Javi</w:t>
-      </w:r>
+        <w:pStyle w:val="Heading2"/>
+      </w:pPr>
+      <w:r>
+        <w:t>Fork/Join framework</w:t>
+      </w:r>
+    </w:p>
+    <w:p>
+      <w:pPr>
+        <w:rPr>
+          <w:lang w:val="sr-Latn-BA"/>
+        </w:rPr>
+      </w:pPr>
+      <w:r>
+        <w:t>Fork/Join framework je implementacija ExecutorService interfejsa koja poma</w:t>
+      </w:r>
+      <w:r>
+        <w:rPr>
+          <w:lang w:val="sr-Latn-BA"/>
+        </w:rPr>
+        <w:t>že u iskorištenju više procesora. Dizajnirana je tako da rekurzivno razbija zadatke na manje dijelove. Cilj je iskorištenje dostupne procesorske moći za poboljšanje performansi aplikacije.</w:t>
+      </w:r>
+      <w:r>
+        <w:rPr>
+          <w:lang w:val="sr-Latn-BA"/>
+        </w:rPr>
+        <w:t xml:space="preserve"> Dakle, ovaj framework radi „fork“, račvanje zadatka, dok se ne dobije zadatak koji je dovoljno jednostavan da bude izvršen asinhrono. Nakon toga se radi „join“, sabiranje rezultata, ako je to potrebno. </w:t>
+      </w:r>
+      <w:r>
+        <w:rPr>
+          <w:lang w:val="sr-Latn-BA"/>
+        </w:rPr>
+        <w:t>Glavne komponente ovog frameworka su ForkJoinPool</w:t>
+      </w:r>
+      <w:r>
+        <w:rPr>
+          <w:lang w:val="sr-Latn-BA"/>
+        </w:rPr>
+        <w:t xml:space="preserve"> i ForkJoinTask.</w:t>
+      </w:r>
+    </w:p>
+    <w:p>
+      <w:pPr>
+        <w:pStyle w:val="Heading2"/>
+        <w:rPr>
+          <w:lang w:val="sr-Latn-BA"/>
+        </w:rPr>
+      </w:pPr>
+      <w:r>
+        <w:rPr>
+          <w:lang w:val="sr-Latn-BA"/>
+        </w:rPr>
+        <w:t>ForkJoinPool</w:t>
+      </w:r>
+    </w:p>
+    <w:p>
+      <w:pPr>
+        <w:rPr>
+          <w:lang w:val="sr-Latn-BA"/>
+        </w:rPr>
+      </w:pPr>
+      <w:r>
+        <w:rPr>
+          <w:lang w:val="sr-Latn-BA"/>
+        </w:rPr>
+        <w:t xml:space="preserve">ForkJoinPool je centar ovog frameworka. On upravlja niti radnice i nudi informacije o stanju i performansama bazena. Niti radnice mogu izvršavati samo po jedan zadatak, ali ForkJoinPool ne kreira novu nit za svaki novi podzadatak. Umjesto toga, svaka nit ima svoj dvoizlazni red (double ended queue – deque, dek) koji </w:t>
+      </w:r>
+      <w:r>
+        <w:rPr>
+          <w:lang w:val="sr-Latn-BA"/>
+        </w:rPr>
+        <w:t>čuva zadatke.</w:t>
+      </w:r>
+      <w:r>
+        <w:rPr>
+          <w:lang w:val="sr-Latn-BA"/>
+        </w:rPr>
+        <w:t xml:space="preserve"> Statički ForkJoinPool, vraćen metodom</w:t>
+      </w:r>
+      <w:r>
+        <w:rPr>
+          <w:lang w:val="sr-Latn-BA"/>
+        </w:rPr>
+        <w:t xml:space="preserve"> commonPool()</w:t>
+      </w:r>
+      <w:r>
+        <w:rPr>
+          <w:lang w:val="sr-Latn-BA"/>
+        </w:rPr>
+        <w:t xml:space="preserve">, je pogodan za većinu aplikacija te je njime obezbjeđeno smanjeno korištenje resursa. </w:t>
+      </w:r>
+      <w:r>
+        <w:rPr>
+          <w:lang w:val="sr-Latn-BA"/>
+        </w:rPr>
+        <w:t xml:space="preserve">Interesantno je što pri instanciranju </w:t>
+      </w:r>
+      <w:r>
+        <w:rPr>
+          <w:lang w:val="sr-Latn-BA"/>
+        </w:rPr>
+        <w:t xml:space="preserve">novog </w:t>
+      </w:r>
+      <w:r>
+        <w:rPr>
+          <w:lang w:val="sr-Latn-BA"/>
+        </w:rPr>
+        <w:t>ForkJoinPool-a možemo specificirati nivo paralelizacije</w:t>
+      </w:r>
+      <w:r>
+        <w:rPr>
+          <w:lang w:val="sr-Latn-BA"/>
+        </w:rPr>
+        <w:t>, u suprotnom, nivo paralelizacije biće jednak broju dostupnih procesora.</w:t>
+      </w:r>
+    </w:p>
+    <w:p>
+      <w:pPr>
+        <w:pStyle w:val="Heading3"/>
+        <w:rPr>
+          <w:lang w:val="sr-Latn-BA"/>
+        </w:rPr>
+      </w:pPr>
+      <w:r>
+        <w:rPr>
+          <w:lang w:val="sr-Latn-BA"/>
+        </w:rPr>
+        <w:t>Work-stealing algorithm</w:t>
+      </w:r>
+    </w:p>
+    <w:p>
+      <w:pPr>
+        <w:rPr>
+          <w:lang w:val="sr-Latn-BA"/>
+        </w:rPr>
+      </w:pPr>
+      <w:r>
+        <w:rPr>
+          <w:lang w:val="sr-Latn-BA"/>
+        </w:rPr>
+        <w:t>Work-stealing algoritam ili algoritam koji krade posao, ustvari pokušava „ukrasti“ zadatke iz dekova niti koje su zauzete dok izvršavaju neki zadatak. Po defoltu, nit uzima zadatak sa kraja svog deka. Kada se dek isprazni, nit preuzima zadatak sa repa d</w:t>
+      </w:r>
+      <w:r>
+        <w:rPr>
+          <w:lang w:val="sr-Latn-BA"/>
+        </w:rPr>
+        <w:t>eka neke druge niti, ili sa globalnog ulaznog reda pošto je tu najvjerovatnije najveći komad posla.</w:t>
+      </w:r>
+    </w:p>
+    <w:p>
+      <w:pPr>
+        <w:rPr>
+          <w:lang w:val="sr-Latn-BA"/>
+        </w:rPr>
+      </w:pPr>
+      <w:r>
+        <w:rPr>
+          <w:lang w:val="sr-Latn-BA"/>
+        </w:rPr>
+        <w:t>Ovaj pristup smanjuje šansu da će se niti takmičiti oko zadataka. Takođe, nit će manji broj puta morati da traži posao zbog toga što radi prvo na najvećim dijelovima posla.</w:t>
+      </w:r>
+    </w:p>
+    <w:p>
+      <w:pPr>
+        <w:pStyle w:val="Heading2"/>
+      </w:pPr>
+      <w:r>
+        <w:rPr>
+          <w:lang w:val="sr-Latn-BA"/>
+        </w:rPr>
+        <w:t>ForkJoinTask</w:t>
+      </w:r>
+      <w:r>
+        <w:t>&lt;V&gt;</w:t>
+      </w:r>
+    </w:p>
+    <w:p>
+      <w:pPr>
+        <w:pStyle w:val="Heading3"/>
+      </w:pPr>
+      <w:r>
+        <w:t>RecursiveAction</w:t>
+      </w:r>
+    </w:p>
+    <w:p>
+      <w:pPr>
+        <w:pStyle w:val="Heading3"/>
+      </w:pPr>
+      <w:r>
+        <w:t>RecursiveTask</w:t>
+      </w:r>
+    </w:p>
+    <w:p>
+      <w:pPr>
+        <w:pStyle w:val="Heading2"/>
+      </w:pPr>
+      <w:r>
+        <w:t>Predavanje zadataka ForkJoinPool-u</w:t>
+      </w:r>
+      <w:bookmarkStart w:id="31" w:name="_GoBack"/>
       <w:bookmarkEnd w:id="31"/>
     </w:p>
     <w:p>
       <w:pPr>
-        <w:pStyle w:val="InfoBlue"/>
-      </w:pPr>
-      <w:r>
-        <w:t>[</w:t>
-      </w:r>
-      <w:r>
-        <w:t>Da li je moguć? Kako se postiže? Šta dobijamo njime?</w:t>
-      </w:r>
-      <w:r>
-        <w:t>]</w:t>
-      </w:r>
+        <w:rPr>
+          <w:lang w:val="sr-Latn-BA"/>
+        </w:rPr>
+      </w:pPr>
     </w:p>
     <w:sectPr>
-      <w:headerReference w:type="default" r:id="rId30"/>
-      <w:footerReference w:type="default" r:id="rId31"/>
-      <w:headerReference w:type="first" r:id="rId32"/>
-      <w:footerReference w:type="first" r:id="rId33"/>
+      <w:headerReference w:type="default" r:id="rId31"/>
+      <w:footerReference w:type="default" r:id="rId32"/>
+      <w:headerReference w:type="first" r:id="rId33"/>
+      <w:footerReference w:type="first" r:id="rId34"/>
       <w:pgSz w:w="12240" w:h="15840" w:code="1"/>
       <w:pgMar w:top="1440" w:right="1440" w:bottom="1440" w:left="1440" w:header="720" w:footer="720" w:gutter="0"/>
       <w:cols w:space="720"/>
@@ -14097,20 +14298,24 @@
     <w:basedOn w:val="Heading1"/>
     <w:next w:val="Normal"/>
     <w:qFormat/>
-    <w:rsid w:val="001A6BC5"/>
+    <w:rsid w:val="00B65034"/>
     <w:pPr>
       <w:numPr>
         <w:ilvl w:val="1"/>
       </w:numPr>
       <w:outlineLvl w:val="1"/>
     </w:pPr>
+    <w:rPr>
+      <w:b w:val="0"/>
+      <w:sz w:val="22"/>
+    </w:rPr>
   </w:style>
   <w:style w:type="paragraph" w:styleId="Heading3">
     <w:name w:val="heading 3"/>
     <w:basedOn w:val="Heading1"/>
     <w:next w:val="Normal"/>
     <w:qFormat/>
-    <w:rsid w:val="00484F96"/>
+    <w:rsid w:val="00FB5943"/>
     <w:pPr>
       <w:numPr>
         <w:ilvl w:val="2"/>
@@ -14118,7 +14323,9 @@
       <w:outlineLvl w:val="2"/>
     </w:pPr>
     <w:rPr>
+      <w:b w:val="0"/>
       <w:i/>
+      <w:sz w:val="20"/>
     </w:rPr>
   </w:style>
   <w:style w:type="paragraph" w:styleId="Heading4">
@@ -14998,7 +15205,7 @@
 </file>
 
 <file path=customXml/itemProps1.xml><?xml version="1.0" encoding="utf-8"?>
-<ds:datastoreItem xmlns:ds="http://schemas.openxmlformats.org/officeDocument/2006/customXml" ds:itemID="{A41D2EA0-7CBC-4319-BC7C-716E4A7E1C7D}">
+<ds:datastoreItem xmlns:ds="http://schemas.openxmlformats.org/officeDocument/2006/customXml" ds:itemID="{A344A043-2E98-4F98-9071-35A9F1087AAD}">
   <ds:schemaRefs>
     <ds:schemaRef ds:uri="http://schemas.openxmlformats.org/officeDocument/2006/bibliography"/>
   </ds:schemaRefs>

</xml_diff>

<commit_message>
dodat paralelni quicksort (analogno mergesortu)
</commit_message>
<xml_diff>
--- a/Paralelizam u algoritmima sortiranja.docx
+++ b/Paralelizam u algoritmima sortiranja.docx
@@ -2495,14 +2495,28 @@
       <w:r>
         <w:br w:type="page"/>
       </w:r>
-      <w:fldSimple w:instr=" TITLE  \* MERGEFORMAT ">
-        <w:r>
-          <w:rPr>
-            <w:szCs w:val="36"/>
-          </w:rPr>
-          <w:t>Configuration Management Plan</w:t>
-        </w:r>
-      </w:fldSimple>
+      <w:r>
+        <w:lastRenderedPageBreak/>
+        <w:fldChar w:fldCharType="begin"/>
+      </w:r>
+      <w:r>
+        <w:instrText xml:space="preserve"> TITLE  \* MERGEFORMAT </w:instrText>
+      </w:r>
+      <w:r>
+        <w:fldChar w:fldCharType="separate"/>
+      </w:r>
+      <w:r>
+        <w:rPr>
+          <w:szCs w:val="36"/>
+        </w:rPr>
+        <w:t>Configuration Management Plan</w:t>
+      </w:r>
+      <w:r>
+        <w:rPr>
+          <w:szCs w:val="36"/>
+        </w:rPr>
+        <w:fldChar w:fldCharType="end"/>
+      </w:r>
       <w:bookmarkStart w:id="0" w:name="_Toc388081625"/>
       <w:bookmarkStart w:id="1" w:name="_Toc389027946"/>
       <w:r>
@@ -11424,10 +11438,13 @@
         <w:t xml:space="preserve">rekurzivni algoritam koji također radi po principu podijeli pa vladaj. </w:t>
       </w:r>
       <w:r>
-        <w:t>Ovaj algoritam o</w:t>
-      </w:r>
-      <w:r>
-        <w:t xml:space="preserve">dabire </w:t>
+        <w:t xml:space="preserve">Ovaj algoritam </w:t>
+      </w:r>
+      <w:r>
+        <w:t>bira</w:t>
+      </w:r>
+      <w:r>
+        <w:t xml:space="preserve"> </w:t>
       </w:r>
       <w:r>
         <w:t xml:space="preserve">jedan </w:t>
@@ -11493,10 +11510,13 @@
         </w:numPr>
       </w:pPr>
       <w:r>
-        <w:t>Uvijek odabir</w:t>
-      </w:r>
-      <w:r>
-        <w:t>e prvi element kao pivot</w:t>
+        <w:t xml:space="preserve">Uvijek </w:t>
+      </w:r>
+      <w:r>
+        <w:t>bira</w:t>
+      </w:r>
+      <w:r>
+        <w:t xml:space="preserve"> prvi element kao pivot</w:t>
       </w:r>
     </w:p>
     <w:p>
@@ -11508,10 +11528,13 @@
         </w:numPr>
       </w:pPr>
       <w:r>
-        <w:t>Uvijek odabir</w:t>
-      </w:r>
-      <w:r>
-        <w:t xml:space="preserve">e </w:t>
+        <w:t xml:space="preserve">Uvijek </w:t>
+      </w:r>
+      <w:r>
+        <w:t>bira</w:t>
+      </w:r>
+      <w:r>
+        <w:t xml:space="preserve"> </w:t>
       </w:r>
       <w:r>
         <w:t>posljednji</w:t>
@@ -11529,7 +11552,7 @@
         </w:numPr>
       </w:pPr>
       <w:r>
-        <w:t>Odabire</w:t>
+        <w:t>Bira</w:t>
       </w:r>
       <w:r>
         <w:t xml:space="preserve"> slučajni element kao pivot</w:t>
@@ -11547,7 +11570,10 @@
         </w:tabs>
       </w:pPr>
       <w:r>
-        <w:t>Odabire srednji element</w:t>
+        <w:t>Bira</w:t>
+      </w:r>
+      <w:r>
+        <w:t xml:space="preserve"> srednji element</w:t>
       </w:r>
       <w:r>
         <w:t xml:space="preserve"> kao pivot</w:t>
@@ -12028,12 +12054,20 @@
         <w:rPr>
           <w:lang w:val="sr-Latn-BA"/>
         </w:rPr>
-        <w:t xml:space="preserve">vršavaju unutar ForkJoinPool-a. U praksi, treba naslijediti jednu od njegove dvije podklase: RecursiveAction za zadatke bez povratne vrijednost i </w:t>
-      </w:r>
+        <w:t>vršavaju unutar ForkJoinPool-a. U praksi, treba naslijediti jednu od njegove dvije p</w:t>
+      </w:r>
+      <w:bookmarkStart w:id="35" w:name="_GoBack"/>
+      <w:bookmarkEnd w:id="35"/>
       <w:r>
         <w:rPr>
           <w:lang w:val="sr-Latn-BA"/>
         </w:rPr>
+        <w:t xml:space="preserve">odklase: RecursiveAction za zadatke bez povratne vrijednost i </w:t>
+      </w:r>
+      <w:r>
+        <w:rPr>
+          <w:lang w:val="sr-Latn-BA"/>
+        </w:rPr>
         <w:t>RecursiveTask</w:t>
       </w:r>
       <w:r>
@@ -12050,11 +12084,11 @@
       <w:pPr>
         <w:pStyle w:val="Heading2"/>
       </w:pPr>
-      <w:bookmarkStart w:id="35" w:name="_Toc134421189"/>
+      <w:bookmarkStart w:id="36" w:name="_Toc134421189"/>
       <w:r>
         <w:t>Predavanje zadataka ForkJoinPool-u</w:t>
       </w:r>
-      <w:bookmarkEnd w:id="35"/>
+      <w:bookmarkEnd w:id="36"/>
     </w:p>
     <w:p>
       <w:pPr>
@@ -12416,8 +12450,6 @@
           </wp:inline>
         </w:drawing>
       </w:r>
-      <w:bookmarkStart w:id="36" w:name="_GoBack"/>
-      <w:bookmarkEnd w:id="36"/>
     </w:p>
     <w:sectPr>
       <w:headerReference w:type="default" r:id="rId34"/>
@@ -16128,7 +16160,7 @@
 </file>
 
 <file path=customXml/itemProps1.xml><?xml version="1.0" encoding="utf-8"?>
-<ds:datastoreItem xmlns:ds="http://schemas.openxmlformats.org/officeDocument/2006/customXml" ds:itemID="{1DA15640-1059-44D9-9E8A-7447B8D30254}">
+<ds:datastoreItem xmlns:ds="http://schemas.openxmlformats.org/officeDocument/2006/customXml" ds:itemID="{4CDF6FFB-001F-4D03-9089-67077F7D7049}">
   <ds:schemaRefs>
     <ds:schemaRef ds:uri="http://schemas.openxmlformats.org/officeDocument/2006/bibliography"/>
   </ds:schemaRefs>

</xml_diff>